<commit_message>
Clarification on severl optional extras in FD2School activity 06
</commit_message>
<xml_diff>
--- a/farmdata2/farmdata2_modules/fd2_school/activities/06-FarmOSAPISpike.docx
+++ b/farmdata2/farmdata2_modules/fd2_school/activities/06-FarmOSAPISpike.docx
@@ -670,21 +670,7 @@
             <w:rStyle w:val="Hyperlink"/>
             <w:rFonts w:asciiTheme="minorHAnsi" w:hAnsiTheme="minorHAnsi" w:cstheme="minorHAnsi"/>
           </w:rPr>
-          <w:t>https://v1.farmos.or</w:t>
-        </w:r>
-        <w:r>
-          <w:rPr>
-            <w:rStyle w:val="Hyperlink"/>
-            <w:rFonts w:asciiTheme="minorHAnsi" w:hAnsiTheme="minorHAnsi" w:cstheme="minorHAnsi"/>
-          </w:rPr>
-          <w:t>g</w:t>
-        </w:r>
-        <w:r>
-          <w:rPr>
-            <w:rStyle w:val="Hyperlink"/>
-            <w:rFonts w:asciiTheme="minorHAnsi" w:hAnsiTheme="minorHAnsi" w:cstheme="minorHAnsi"/>
-          </w:rPr>
-          <w:t>/development/architecture/</w:t>
+          <w:t>https://v1.farmos.org/development/architecture/</w:t>
         </w:r>
       </w:hyperlink>
       <w:r>
@@ -1296,21 +1282,7 @@
             <w:rStyle w:val="Hyperlink"/>
             <w:rFonts w:cstheme="minorHAnsi"/>
           </w:rPr>
-          <w:t>https://youtu.be/1wX</w:t>
-        </w:r>
-        <w:r>
-          <w:rPr>
-            <w:rStyle w:val="Hyperlink"/>
-            <w:rFonts w:cstheme="minorHAnsi"/>
-          </w:rPr>
-          <w:t>D</w:t>
-        </w:r>
-        <w:r>
-          <w:rPr>
-            <w:rStyle w:val="Hyperlink"/>
-            <w:rFonts w:cstheme="minorHAnsi"/>
-          </w:rPr>
-          <w:t>_K7Y_aI</w:t>
+          <w:t>https://youtu.be/1wXD_K7Y_aI</w:t>
         </w:r>
       </w:hyperlink>
       <w:r>
@@ -1408,13 +1380,7 @@
         <w:rPr>
           <w:rFonts w:asciiTheme="minorHAnsi" w:hAnsiTheme="minorHAnsi" w:cstheme="minorHAnsi"/>
         </w:rPr>
-        <w:t xml:space="preserve">) </w:t>
-      </w:r>
-      <w:r>
-        <w:rPr>
-          <w:rFonts w:asciiTheme="minorHAnsi" w:hAnsiTheme="minorHAnsi" w:cstheme="minorHAnsi"/>
-        </w:rPr>
-        <w:t xml:space="preserve"> and its sub-menus </w:t>
+        <w:t xml:space="preserve">)  and its sub-menus </w:t>
       </w:r>
       <w:r>
         <w:rPr>
@@ -2032,21 +1998,7 @@
             <w:rStyle w:val="Hyperlink"/>
             <w:rFonts w:cstheme="minorHAnsi"/>
           </w:rPr>
-          <w:t>https://v1.farmos.org/developmen</w:t>
-        </w:r>
-        <w:r>
-          <w:rPr>
-            <w:rStyle w:val="Hyperlink"/>
-            <w:rFonts w:cstheme="minorHAnsi"/>
-          </w:rPr>
-          <w:t>t</w:t>
-        </w:r>
-        <w:r>
-          <w:rPr>
-            <w:rStyle w:val="Hyperlink"/>
-            <w:rFonts w:cstheme="minorHAnsi"/>
-          </w:rPr>
-          <w:t>/api/</w:t>
+          <w:t>https://v1.farmos.org/development/api/</w:t>
         </w:r>
       </w:hyperlink>
     </w:p>
@@ -5203,21 +5155,7 @@
             <w:rStyle w:val="Hyperlink"/>
             <w:rFonts w:asciiTheme="minorHAnsi" w:hAnsiTheme="minorHAnsi" w:cstheme="minorHAnsi"/>
           </w:rPr>
-          <w:t>https://www.un</w:t>
-        </w:r>
-        <w:r>
-          <w:rPr>
-            <w:rStyle w:val="Hyperlink"/>
-            <w:rFonts w:asciiTheme="minorHAnsi" w:hAnsiTheme="minorHAnsi" w:cstheme="minorHAnsi"/>
-          </w:rPr>
-          <w:t>i</w:t>
-        </w:r>
-        <w:r>
-          <w:rPr>
-            <w:rStyle w:val="Hyperlink"/>
-            <w:rFonts w:asciiTheme="minorHAnsi" w:hAnsiTheme="minorHAnsi" w:cstheme="minorHAnsi"/>
-          </w:rPr>
-          <w:t>xtimestamp.com/</w:t>
+          <w:t>https://www.unixtimestamp.com/</w:t>
         </w:r>
       </w:hyperlink>
       <w:r>
@@ -7800,13 +7738,7 @@
         <w:rPr>
           <w:rFonts w:asciiTheme="minorHAnsi" w:hAnsiTheme="minorHAnsi" w:cstheme="minorHAnsi"/>
         </w:rPr>
-        <w:t>1</w:t>
-      </w:r>
-      <w:r>
-        <w:rPr>
-          <w:rFonts w:asciiTheme="minorHAnsi" w:hAnsiTheme="minorHAnsi" w:cstheme="minorHAnsi"/>
-        </w:rPr>
-        <w:t>8</w:t>
+        <w:t>18</w:t>
       </w:r>
       <w:r>
         <w:rPr>
@@ -8445,177 +8377,145 @@
           <w:b/>
           <w:bCs/>
         </w:rPr>
+        <w:t>API2</w:t>
+      </w:r>
+      <w:r>
+        <w:rPr>
+          <w:rFonts w:asciiTheme="minorHAnsi" w:hAnsiTheme="minorHAnsi"/>
+        </w:rPr>
+        <w:t xml:space="preserve"> to the FD2 School tab.  Have the contents of this new tab be contained in the directory </w:t>
+      </w:r>
+      <w:proofErr w:type="spellStart"/>
+      <w:r>
+        <w:rPr>
+          <w:rFonts w:ascii="Courier" w:hAnsi="Courier"/>
+        </w:rPr>
+        <w:t>api</w:t>
+      </w:r>
+      <w:proofErr w:type="spellEnd"/>
+      <w:r>
+        <w:rPr>
+          <w:rFonts w:asciiTheme="minorHAnsi" w:hAnsiTheme="minorHAnsi"/>
+        </w:rPr>
+        <w:t xml:space="preserve"> with the page content provided by the file </w:t>
+      </w:r>
+      <w:r>
+        <w:rPr>
+          <w:rFonts w:ascii="Courier" w:hAnsi="Courier"/>
+        </w:rPr>
+        <w:t>api</w:t>
+      </w:r>
+      <w:r>
+        <w:rPr>
+          <w:rFonts w:ascii="Courier" w:hAnsi="Courier"/>
+        </w:rPr>
+        <w:t>2</w:t>
+      </w:r>
+      <w:r>
+        <w:rPr>
+          <w:rFonts w:ascii="Courier" w:hAnsi="Courier"/>
+        </w:rPr>
+        <w:t>.html</w:t>
+      </w:r>
+      <w:r>
+        <w:rPr>
+          <w:rFonts w:asciiTheme="minorHAnsi" w:hAnsiTheme="minorHAnsi"/>
+        </w:rPr>
+        <w:t xml:space="preserve">. Make a copy of your </w:t>
+      </w:r>
+      <w:r>
+        <w:rPr>
+          <w:rFonts w:ascii="Courier" w:hAnsi="Courier"/>
+        </w:rPr>
+        <w:t>api</w:t>
+      </w:r>
+      <w:r>
+        <w:rPr>
+          <w:rFonts w:ascii="Courier" w:hAnsi="Courier"/>
+        </w:rPr>
+        <w:t>.html</w:t>
+      </w:r>
+      <w:r>
+        <w:rPr>
+          <w:rFonts w:asciiTheme="minorHAnsi" w:hAnsiTheme="minorHAnsi"/>
+        </w:rPr>
+        <w:t xml:space="preserve"> file into a file named </w:t>
+      </w:r>
+      <w:r>
+        <w:rPr>
+          <w:rFonts w:ascii="Courier" w:hAnsi="Courier"/>
+        </w:rPr>
+        <w:t>api2</w:t>
+      </w:r>
+      <w:r>
+        <w:rPr>
+          <w:rFonts w:ascii="Courier" w:hAnsi="Courier"/>
+        </w:rPr>
+        <w:t>/</w:t>
+      </w:r>
+      <w:r>
+        <w:rPr>
+          <w:rFonts w:ascii="Courier" w:hAnsi="Courier"/>
+        </w:rPr>
+        <w:t>api2</w:t>
+      </w:r>
+      <w:r>
+        <w:rPr>
+          <w:rFonts w:ascii="Courier" w:hAnsi="Courier"/>
+        </w:rPr>
+        <w:t>.html</w:t>
+      </w:r>
+      <w:r>
+        <w:rPr>
+          <w:rFonts w:asciiTheme="minorHAnsi" w:hAnsiTheme="minorHAnsi"/>
+        </w:rPr>
+        <w:t xml:space="preserve">. Don’t forget to clear the Drupal cache when you are done.  The result should be that you now have </w:t>
+      </w:r>
+      <w:r>
+        <w:rPr>
+          <w:rFonts w:asciiTheme="minorHAnsi" w:hAnsiTheme="minorHAnsi"/>
+        </w:rPr>
+        <w:t>four</w:t>
+      </w:r>
+      <w:r>
+        <w:rPr>
+          <w:rFonts w:asciiTheme="minorHAnsi" w:hAnsiTheme="minorHAnsi"/>
+        </w:rPr>
+        <w:t xml:space="preserve"> sub-tabs in the FD2 School tab: HTML, Vue1</w:t>
+      </w:r>
+      <w:r>
+        <w:rPr>
+          <w:rFonts w:asciiTheme="minorHAnsi" w:hAnsiTheme="minorHAnsi"/>
+        </w:rPr>
+        <w:t xml:space="preserve">, </w:t>
+      </w:r>
+      <w:r>
+        <w:rPr>
+          <w:rFonts w:asciiTheme="minorHAnsi" w:hAnsiTheme="minorHAnsi"/>
+        </w:rPr>
+        <w:t>Vue2</w:t>
+      </w:r>
+      <w:r>
+        <w:rPr>
+          <w:rFonts w:asciiTheme="minorHAnsi" w:hAnsiTheme="minorHAnsi"/>
+        </w:rPr>
+        <w:t>, API and API2</w:t>
+      </w:r>
+      <w:r>
+        <w:rPr>
+          <w:rFonts w:asciiTheme="minorHAnsi" w:hAnsiTheme="minorHAnsi"/>
+        </w:rPr>
+        <w:t xml:space="preserve">. For now, your </w:t>
+      </w:r>
+      <w:r>
+        <w:rPr>
+          <w:rFonts w:asciiTheme="minorHAnsi" w:hAnsiTheme="minorHAnsi"/>
+        </w:rPr>
         <w:t>API</w:t>
       </w:r>
       <w:r>
         <w:rPr>
           <w:rFonts w:asciiTheme="minorHAnsi" w:hAnsiTheme="minorHAnsi"/>
-          <w:b/>
-          <w:bCs/>
-        </w:rPr>
-        <w:t>2</w:t>
-      </w:r>
-      <w:r>
-        <w:rPr>
-          <w:rFonts w:asciiTheme="minorHAnsi" w:hAnsiTheme="minorHAnsi"/>
-        </w:rPr>
-        <w:t xml:space="preserve"> to the FD2 School tab.  Have the contents of this new tab be contained in the directory </w:t>
-      </w:r>
-      <w:proofErr w:type="spellStart"/>
-      <w:r>
-        <w:rPr>
-          <w:rFonts w:ascii="Courier" w:hAnsi="Courier"/>
-        </w:rPr>
-        <w:t>api</w:t>
-      </w:r>
-      <w:proofErr w:type="spellEnd"/>
-      <w:r>
-        <w:rPr>
-          <w:rFonts w:asciiTheme="minorHAnsi" w:hAnsiTheme="minorHAnsi"/>
-        </w:rPr>
-        <w:t xml:space="preserve"> with the page content provided by the file </w:t>
-      </w:r>
-      <w:r>
-        <w:rPr>
-          <w:rFonts w:ascii="Courier" w:hAnsi="Courier"/>
-        </w:rPr>
-        <w:t>api</w:t>
-      </w:r>
-      <w:r>
-        <w:rPr>
-          <w:rFonts w:ascii="Courier" w:hAnsi="Courier"/>
-        </w:rPr>
-        <w:t>2</w:t>
-      </w:r>
-      <w:r>
-        <w:rPr>
-          <w:rFonts w:ascii="Courier" w:hAnsi="Courier"/>
-        </w:rPr>
-        <w:t>.html</w:t>
-      </w:r>
-      <w:r>
-        <w:rPr>
-          <w:rFonts w:asciiTheme="minorHAnsi" w:hAnsiTheme="minorHAnsi"/>
-        </w:rPr>
-        <w:t xml:space="preserve">. Make a copy of your </w:t>
-      </w:r>
-      <w:r>
-        <w:rPr>
-          <w:rFonts w:ascii="Courier" w:hAnsi="Courier"/>
-        </w:rPr>
-        <w:t>api</w:t>
-      </w:r>
-      <w:r>
-        <w:rPr>
-          <w:rFonts w:ascii="Courier" w:hAnsi="Courier"/>
-        </w:rPr>
-        <w:t>.html</w:t>
-      </w:r>
-      <w:r>
-        <w:rPr>
-          <w:rFonts w:asciiTheme="minorHAnsi" w:hAnsiTheme="minorHAnsi"/>
-        </w:rPr>
-        <w:t xml:space="preserve"> file into a file named </w:t>
-      </w:r>
-      <w:r>
-        <w:rPr>
-          <w:rFonts w:ascii="Courier" w:hAnsi="Courier"/>
-        </w:rPr>
-        <w:t>api</w:t>
-      </w:r>
-      <w:r>
-        <w:rPr>
-          <w:rFonts w:ascii="Courier" w:hAnsi="Courier"/>
-        </w:rPr>
-        <w:t>2</w:t>
-      </w:r>
-      <w:r>
-        <w:rPr>
-          <w:rFonts w:ascii="Courier" w:hAnsi="Courier"/>
-        </w:rPr>
-        <w:t>/</w:t>
-      </w:r>
-      <w:r>
-        <w:rPr>
-          <w:rFonts w:ascii="Courier" w:hAnsi="Courier"/>
-        </w:rPr>
-        <w:t>api</w:t>
-      </w:r>
-      <w:r>
-        <w:rPr>
-          <w:rFonts w:ascii="Courier" w:hAnsi="Courier"/>
-        </w:rPr>
-        <w:t>2</w:t>
-      </w:r>
-      <w:r>
-        <w:rPr>
-          <w:rFonts w:ascii="Courier" w:hAnsi="Courier"/>
-        </w:rPr>
-        <w:t>.html</w:t>
-      </w:r>
-      <w:r>
-        <w:rPr>
-          <w:rFonts w:asciiTheme="minorHAnsi" w:hAnsiTheme="minorHAnsi"/>
-        </w:rPr>
-        <w:t xml:space="preserve">. Don’t forget to clear the Drupal cache when you are done.  The result should be that you now have </w:t>
-      </w:r>
-      <w:r>
-        <w:rPr>
-          <w:rFonts w:asciiTheme="minorHAnsi" w:hAnsiTheme="minorHAnsi"/>
-        </w:rPr>
-        <w:t>four</w:t>
-      </w:r>
-      <w:r>
-        <w:rPr>
-          <w:rFonts w:asciiTheme="minorHAnsi" w:hAnsiTheme="minorHAnsi"/>
-        </w:rPr>
-        <w:t xml:space="preserve"> sub-tabs in the FD2 School tab: HTML, Vue1</w:t>
-      </w:r>
-      <w:r>
-        <w:rPr>
-          <w:rFonts w:asciiTheme="minorHAnsi" w:hAnsiTheme="minorHAnsi"/>
-        </w:rPr>
-        <w:t xml:space="preserve">, </w:t>
-      </w:r>
-      <w:r>
-        <w:rPr>
-          <w:rFonts w:asciiTheme="minorHAnsi" w:hAnsiTheme="minorHAnsi"/>
-        </w:rPr>
-        <w:t>Vue2</w:t>
-      </w:r>
-      <w:r>
-        <w:rPr>
-          <w:rFonts w:asciiTheme="minorHAnsi" w:hAnsiTheme="minorHAnsi"/>
-        </w:rPr>
-        <w:t xml:space="preserve">, </w:t>
-      </w:r>
-      <w:r>
-        <w:rPr>
-          <w:rFonts w:asciiTheme="minorHAnsi" w:hAnsiTheme="minorHAnsi"/>
-        </w:rPr>
-        <w:t>API</w:t>
-      </w:r>
-      <w:r>
-        <w:rPr>
-          <w:rFonts w:asciiTheme="minorHAnsi" w:hAnsiTheme="minorHAnsi"/>
-        </w:rPr>
-        <w:t xml:space="preserve"> and API2</w:t>
-      </w:r>
-      <w:r>
-        <w:rPr>
-          <w:rFonts w:asciiTheme="minorHAnsi" w:hAnsiTheme="minorHAnsi"/>
-        </w:rPr>
-        <w:t xml:space="preserve">. For now, your </w:t>
-      </w:r>
-      <w:r>
-        <w:rPr>
-          <w:rFonts w:asciiTheme="minorHAnsi" w:hAnsiTheme="minorHAnsi"/>
-        </w:rPr>
-        <w:t>API</w:t>
-      </w:r>
-      <w:r>
-        <w:rPr>
-          <w:rFonts w:asciiTheme="minorHAnsi" w:hAnsiTheme="minorHAnsi"/>
         </w:rPr>
         <w:t xml:space="preserve"> and </w:t>
       </w:r>
@@ -8623,13 +8523,7 @@
         <w:rPr>
           <w:rFonts w:asciiTheme="minorHAnsi" w:hAnsiTheme="minorHAnsi"/>
         </w:rPr>
-        <w:t>API</w:t>
-      </w:r>
-      <w:r>
-        <w:rPr>
-          <w:rFonts w:asciiTheme="minorHAnsi" w:hAnsiTheme="minorHAnsi"/>
-        </w:rPr>
-        <w:t>2</w:t>
+        <w:t>API2</w:t>
       </w:r>
       <w:r>
         <w:rPr>
@@ -8655,13 +8549,7 @@
         <w:rPr>
           <w:rFonts w:asciiTheme="minorHAnsi" w:hAnsiTheme="minorHAnsi"/>
         </w:rPr>
-        <w:t>API</w:t>
-      </w:r>
-      <w:r>
-        <w:rPr>
-          <w:rFonts w:asciiTheme="minorHAnsi" w:hAnsiTheme="minorHAnsi"/>
-        </w:rPr>
-        <w:t>2</w:t>
+        <w:t>API2</w:t>
       </w:r>
       <w:r>
         <w:rPr>
@@ -8994,25 +8882,7 @@
         <w:rPr>
           <w:rFonts w:asciiTheme="minorHAnsi" w:hAnsiTheme="minorHAnsi" w:cstheme="minorHAnsi"/>
         </w:rPr>
-        <w:t xml:space="preserve">  </w:t>
-      </w:r>
-      <w:r>
-        <w:rPr>
-          <w:rFonts w:asciiTheme="minorHAnsi" w:hAnsiTheme="minorHAnsi" w:cstheme="minorHAnsi"/>
-        </w:rPr>
-        <w:t>This style of work where you verif</w:t>
-      </w:r>
-      <w:r>
-        <w:rPr>
-          <w:rFonts w:asciiTheme="minorHAnsi" w:hAnsiTheme="minorHAnsi" w:cstheme="minorHAnsi"/>
-        </w:rPr>
-        <w:t>y</w:t>
-      </w:r>
-      <w:r>
-        <w:rPr>
-          <w:rFonts w:asciiTheme="minorHAnsi" w:hAnsiTheme="minorHAnsi" w:cstheme="minorHAnsi"/>
-        </w:rPr>
-        <w:t xml:space="preserve"> each step along the way before going on to the next one is often called </w:t>
+        <w:t xml:space="preserve">  This style of work where you verify each step along the way before going on to the next one is often called </w:t>
       </w:r>
       <w:r>
         <w:rPr>
@@ -9140,25 +9010,7 @@
         <w:rPr>
           <w:rFonts w:asciiTheme="minorHAnsi" w:hAnsiTheme="minorHAnsi" w:cstheme="minorHAnsi"/>
         </w:rPr>
-        <w:t xml:space="preserve">the start and end date </w:t>
-      </w:r>
-      <w:r>
-        <w:rPr>
-          <w:rFonts w:asciiTheme="minorHAnsi" w:hAnsiTheme="minorHAnsi" w:cstheme="minorHAnsi"/>
-        </w:rPr>
-        <w:t>HTML</w:t>
-      </w:r>
-      <w:r>
-        <w:rPr>
-          <w:rFonts w:asciiTheme="minorHAnsi" w:hAnsiTheme="minorHAnsi" w:cstheme="minorHAnsi"/>
-        </w:rPr>
-        <w:t xml:space="preserve"> elements</w:t>
-      </w:r>
-      <w:r>
-        <w:rPr>
-          <w:rFonts w:asciiTheme="minorHAnsi" w:hAnsiTheme="minorHAnsi" w:cstheme="minorHAnsi"/>
-        </w:rPr>
-        <w:t xml:space="preserve"> give us their dates in the form “YYYY-MM-DD”.  </w:t>
+        <w:t xml:space="preserve">the start and end date HTML elements give us their dates in the form “YYYY-MM-DD”.  </w:t>
       </w:r>
       <w:r>
         <w:rPr>
@@ -9240,21 +9092,7 @@
             <w:rStyle w:val="Hyperlink"/>
             <w:rFonts w:asciiTheme="minorHAnsi" w:hAnsiTheme="minorHAnsi" w:cstheme="minorHAnsi"/>
           </w:rPr>
-          <w:t>https://day</w:t>
-        </w:r>
-        <w:r>
-          <w:rPr>
-            <w:rStyle w:val="Hyperlink"/>
-            <w:rFonts w:asciiTheme="minorHAnsi" w:hAnsiTheme="minorHAnsi" w:cstheme="minorHAnsi"/>
-          </w:rPr>
-          <w:t>.</w:t>
-        </w:r>
-        <w:r>
-          <w:rPr>
-            <w:rStyle w:val="Hyperlink"/>
-            <w:rFonts w:asciiTheme="minorHAnsi" w:hAnsiTheme="minorHAnsi" w:cstheme="minorHAnsi"/>
-          </w:rPr>
-          <w:t>js.org/</w:t>
+          <w:t>https://day.js.org/</w:t>
         </w:r>
       </w:hyperlink>
       <w:r>
@@ -9319,13 +9157,7 @@
         <w:rPr>
           <w:rFonts w:asciiTheme="minorHAnsi" w:hAnsiTheme="minorHAnsi" w:cstheme="minorHAnsi"/>
         </w:rPr>
-        <w:t xml:space="preserve">, </w:t>
-      </w:r>
-      <w:r>
-        <w:rPr>
-          <w:rFonts w:asciiTheme="minorHAnsi" w:hAnsiTheme="minorHAnsi" w:cstheme="minorHAnsi"/>
-        </w:rPr>
-        <w:t xml:space="preserve">stored in the variable </w:t>
+        <w:t xml:space="preserve">, stored in the variable </w:t>
       </w:r>
       <w:proofErr w:type="spellStart"/>
       <w:r>
@@ -10216,13 +10048,7 @@
         <w:rPr>
           <w:rFonts w:asciiTheme="minorHAnsi" w:hAnsiTheme="minorHAnsi" w:cstheme="minorHAnsi"/>
         </w:rPr>
-        <w:t xml:space="preserve"> in your browser</w:t>
-      </w:r>
-      <w:r>
-        <w:rPr>
-          <w:rFonts w:asciiTheme="minorHAnsi" w:hAnsiTheme="minorHAnsi" w:cstheme="minorHAnsi"/>
-        </w:rPr>
-        <w:t xml:space="preserve"> (if you don’t remember how see farmdata2/README.md). Find the documentation for the </w:t>
+        <w:t xml:space="preserve"> in your browser (if you don’t remember how see farmdata2/README.md). Find the documentation for the </w:t>
       </w:r>
       <w:proofErr w:type="spellStart"/>
       <w:r>
@@ -10236,13 +10062,7 @@
         <w:rPr>
           <w:rFonts w:asciiTheme="minorHAnsi" w:hAnsiTheme="minorHAnsi" w:cstheme="minorHAnsi"/>
         </w:rPr>
-        <w:t xml:space="preserve"> function</w:t>
-      </w:r>
-      <w:r>
-        <w:rPr>
-          <w:rFonts w:asciiTheme="minorHAnsi" w:hAnsiTheme="minorHAnsi" w:cstheme="minorHAnsi"/>
-        </w:rPr>
-        <w:t xml:space="preserve"> and read the first sentence of its description.</w:t>
+        <w:t xml:space="preserve"> function and read the first sentence of its description.</w:t>
       </w:r>
     </w:p>
     <w:p>
@@ -11930,13 +11750,7 @@
         <w:rPr>
           <w:rFonts w:asciiTheme="minorHAnsi" w:hAnsiTheme="minorHAnsi" w:cstheme="minorHAnsi"/>
         </w:rPr>
-        <w:t xml:space="preserve"> </w:t>
-      </w:r>
-      <w:r>
-        <w:rPr>
-          <w:rFonts w:asciiTheme="minorHAnsi" w:hAnsiTheme="minorHAnsi" w:cstheme="minorHAnsi"/>
-        </w:rPr>
-        <w:t xml:space="preserve">computed property, reload the </w:t>
+        <w:t xml:space="preserve"> computed property, reload the </w:t>
       </w:r>
       <w:proofErr w:type="gramStart"/>
       <w:r>
@@ -12411,25 +12225,7 @@
         <w:rPr>
           <w:rFonts w:asciiTheme="minorHAnsi" w:hAnsiTheme="minorHAnsi" w:cstheme="minorHAnsi"/>
         </w:rPr>
-        <w:t xml:space="preserve">and use that to figure out the </w:t>
-      </w:r>
-      <w:r>
-        <w:rPr>
-          <w:rFonts w:asciiTheme="minorHAnsi" w:hAnsiTheme="minorHAnsi" w:cstheme="minorHAnsi"/>
-        </w:rPr>
-        <w:t>dot notation</w:t>
-      </w:r>
-      <w:r>
-        <w:rPr>
-          <w:rFonts w:asciiTheme="minorHAnsi" w:hAnsiTheme="minorHAnsi" w:cstheme="minorHAnsi"/>
-        </w:rPr>
-        <w:t xml:space="preserve"> you need</w:t>
-      </w:r>
-      <w:r>
-        <w:rPr>
-          <w:rFonts w:asciiTheme="minorHAnsi" w:hAnsiTheme="minorHAnsi" w:cstheme="minorHAnsi"/>
-        </w:rPr>
-        <w:t xml:space="preserve"> to access the property that contains the name of the area.  </w:t>
+        <w:t xml:space="preserve">and use that to figure out the dot notation you need to access the property that contains the name of the area.  </w:t>
       </w:r>
       <w:r>
         <w:rPr>
@@ -12609,31 +12405,7 @@
         <w:rPr>
           <w:rFonts w:asciiTheme="minorHAnsi" w:hAnsiTheme="minorHAnsi" w:cstheme="minorHAnsi"/>
         </w:rPr>
-        <w:t xml:space="preserve">Reload your page and confirm that the </w:t>
-      </w:r>
-      <w:r>
-        <w:rPr>
-          <w:rFonts w:asciiTheme="minorHAnsi" w:hAnsiTheme="minorHAnsi" w:cstheme="minorHAnsi"/>
-        </w:rPr>
-        <w:t>Yield and Units</w:t>
-      </w:r>
-      <w:r>
-        <w:rPr>
-          <w:rFonts w:asciiTheme="minorHAnsi" w:hAnsiTheme="minorHAnsi" w:cstheme="minorHAnsi"/>
-        </w:rPr>
-        <w:t xml:space="preserve"> column</w:t>
-      </w:r>
-      <w:r>
-        <w:rPr>
-          <w:rFonts w:asciiTheme="minorHAnsi" w:hAnsiTheme="minorHAnsi" w:cstheme="minorHAnsi"/>
-        </w:rPr>
-        <w:t xml:space="preserve">s are </w:t>
-      </w:r>
-      <w:r>
-        <w:rPr>
-          <w:rFonts w:asciiTheme="minorHAnsi" w:hAnsiTheme="minorHAnsi" w:cstheme="minorHAnsi"/>
-        </w:rPr>
-        <w:t>now filled in.</w:t>
+        <w:t>Reload your page and confirm that the Yield and Units columns are now filled in.</w:t>
       </w:r>
     </w:p>
     <w:p>
@@ -12673,19 +12445,7 @@
         <w:rPr>
           <w:rFonts w:asciiTheme="minorHAnsi" w:hAnsiTheme="minorHAnsi" w:cstheme="minorHAnsi"/>
         </w:rPr>
-        <w:t xml:space="preserve">If you look through a harvest log, you </w:t>
-      </w:r>
-      <w:r>
-        <w:rPr>
-          <w:rFonts w:asciiTheme="minorHAnsi" w:hAnsiTheme="minorHAnsi" w:cstheme="minorHAnsi"/>
-        </w:rPr>
-        <w:t>will</w:t>
-      </w:r>
-      <w:r>
-        <w:rPr>
-          <w:rFonts w:asciiTheme="minorHAnsi" w:hAnsiTheme="minorHAnsi" w:cstheme="minorHAnsi"/>
-        </w:rPr>
-        <w:t xml:space="preserve"> notice that the crop name appears as part of the </w:t>
+        <w:t xml:space="preserve">If you look through a harvest log, you will notice that the crop name appears as part of the </w:t>
       </w:r>
       <w:r>
         <w:rPr>
@@ -12711,25 +12471,7 @@
         <w:rPr>
           <w:rFonts w:asciiTheme="minorHAnsi" w:hAnsiTheme="minorHAnsi" w:cstheme="minorHAnsi"/>
         </w:rPr>
-        <w:t xml:space="preserve"> i</w:t>
-      </w:r>
-      <w:r>
-        <w:rPr>
-          <w:rFonts w:asciiTheme="minorHAnsi" w:hAnsiTheme="minorHAnsi" w:cstheme="minorHAnsi"/>
-        </w:rPr>
-        <w:t xml:space="preserve">t might be tempting to </w:t>
-      </w:r>
-      <w:r>
-        <w:rPr>
-          <w:rFonts w:asciiTheme="minorHAnsi" w:hAnsiTheme="minorHAnsi" w:cstheme="minorHAnsi"/>
-        </w:rPr>
-        <w:t xml:space="preserve">use a substring operation to </w:t>
-      </w:r>
-      <w:r>
-        <w:rPr>
-          <w:rFonts w:asciiTheme="minorHAnsi" w:hAnsiTheme="minorHAnsi" w:cstheme="minorHAnsi"/>
-        </w:rPr>
-        <w:t xml:space="preserve">extract the crop name from the </w:t>
+        <w:t xml:space="preserve"> it might be tempting to use a substring operation to extract the crop name from the </w:t>
       </w:r>
       <w:r>
         <w:rPr>
@@ -12741,19 +12483,7 @@
         <w:rPr>
           <w:rFonts w:asciiTheme="minorHAnsi" w:hAnsiTheme="minorHAnsi" w:cstheme="minorHAnsi"/>
         </w:rPr>
-        <w:t xml:space="preserve"> property</w:t>
-      </w:r>
-      <w:r>
-        <w:rPr>
-          <w:rFonts w:asciiTheme="minorHAnsi" w:hAnsiTheme="minorHAnsi" w:cstheme="minorHAnsi"/>
-        </w:rPr>
-        <w:t xml:space="preserve"> and use that in the table. But </w:t>
-      </w:r>
-      <w:r>
-        <w:rPr>
-          <w:rFonts w:asciiTheme="minorHAnsi" w:hAnsiTheme="minorHAnsi" w:cstheme="minorHAnsi"/>
-        </w:rPr>
-        <w:t xml:space="preserve">there are </w:t>
+        <w:t xml:space="preserve"> property and use that in the table. But there are </w:t>
       </w:r>
       <w:proofErr w:type="gramStart"/>
       <w:r>
@@ -12767,19 +12497,7 @@
         <w:rPr>
           <w:rFonts w:asciiTheme="minorHAnsi" w:hAnsiTheme="minorHAnsi" w:cstheme="minorHAnsi"/>
         </w:rPr>
-        <w:t xml:space="preserve"> reasons for not doing that</w:t>
-      </w:r>
-      <w:r>
-        <w:rPr>
-          <w:rFonts w:asciiTheme="minorHAnsi" w:hAnsiTheme="minorHAnsi" w:cstheme="minorHAnsi"/>
-        </w:rPr>
-        <w:t>. The main one is that because logs can be edited after creation, the crop name in the log may not match the actual crop that was planted</w:t>
-      </w:r>
-      <w:r>
-        <w:rPr>
-          <w:rFonts w:asciiTheme="minorHAnsi" w:hAnsiTheme="minorHAnsi" w:cstheme="minorHAnsi"/>
-        </w:rPr>
-        <w:t>.</w:t>
+        <w:t xml:space="preserve"> reasons for not doing that. The main one is that because logs can be edited after creation, the crop name in the log may not match the actual crop that was planted.</w:t>
       </w:r>
     </w:p>
     <w:p>
@@ -13440,19 +13158,7 @@
         <w:rPr>
           <w:rFonts w:asciiTheme="minorHAnsi" w:hAnsiTheme="minorHAnsi" w:cstheme="minorHAnsi"/>
         </w:rPr>
-        <w:t xml:space="preserve">Reload your page and confirm that the </w:t>
-      </w:r>
-      <w:r>
-        <w:rPr>
-          <w:rFonts w:asciiTheme="minorHAnsi" w:hAnsiTheme="minorHAnsi" w:cstheme="minorHAnsi"/>
-        </w:rPr>
-        <w:t>Date column now displays a human readable date</w:t>
-      </w:r>
-      <w:r>
-        <w:rPr>
-          <w:rFonts w:asciiTheme="minorHAnsi" w:hAnsiTheme="minorHAnsi" w:cstheme="minorHAnsi"/>
-        </w:rPr>
-        <w:t>.</w:t>
+        <w:t>Reload your page and confirm that the Date column now displays a human readable date.</w:t>
       </w:r>
     </w:p>
     <w:p>
@@ -13629,8 +13335,138 @@
           <w:bCs/>
           <w:u w:val="single"/>
         </w:rPr>
+        <w:t xml:space="preserve"> 3:</w:t>
+      </w:r>
+    </w:p>
+    <w:p>
+      <w:pPr>
+        <w:rPr>
+          <w:rFonts w:asciiTheme="minorHAnsi" w:hAnsiTheme="minorHAnsi"/>
+        </w:rPr>
+      </w:pPr>
+    </w:p>
+    <w:p>
+      <w:pPr>
+        <w:rPr>
+          <w:rFonts w:asciiTheme="minorHAnsi" w:hAnsiTheme="minorHAnsi" w:cstheme="minorHAnsi"/>
+        </w:rPr>
+      </w:pPr>
+      <w:r>
+        <w:rPr>
+          <w:rFonts w:asciiTheme="minorHAnsi" w:hAnsiTheme="minorHAnsi"/>
+        </w:rPr>
+        <w:t>32. Modify the</w:t>
+      </w:r>
+      <w:r>
+        <w:rPr>
+          <w:rFonts w:asciiTheme="minorHAnsi" w:hAnsiTheme="minorHAnsi" w:cstheme="minorHAnsi"/>
+        </w:rPr>
         <w:t xml:space="preserve"> </w:t>
       </w:r>
+      <w:proofErr w:type="spellStart"/>
+      <w:r>
+        <w:rPr>
+          <w:rFonts w:ascii="Courier" w:hAnsi="Courier" w:cstheme="minorHAnsi"/>
+        </w:rPr>
+        <w:t>harvestReportRows</w:t>
+      </w:r>
+      <w:proofErr w:type="spellEnd"/>
+      <w:r>
+        <w:rPr>
+          <w:rFonts w:asciiTheme="minorHAnsi" w:hAnsiTheme="minorHAnsi" w:cstheme="minorHAnsi"/>
+        </w:rPr>
+        <w:t xml:space="preserve"> computed property so that only rows matching the crop in the crop dropdown are displayed in the table. Hint: Check the name of the crop in each row against the </w:t>
+      </w:r>
+      <w:r>
+        <w:rPr>
+          <w:rFonts w:asciiTheme="minorHAnsi" w:hAnsiTheme="minorHAnsi" w:cstheme="minorHAnsi"/>
+        </w:rPr>
+        <w:t xml:space="preserve">crop in the dropdown and only add the row if they match.  </w:t>
+      </w:r>
+    </w:p>
+    <w:p>
+      <w:pPr>
+        <w:rPr>
+          <w:rFonts w:asciiTheme="minorHAnsi" w:hAnsiTheme="minorHAnsi" w:cstheme="minorHAnsi"/>
+        </w:rPr>
+      </w:pPr>
+    </w:p>
+    <w:p>
+      <w:pPr>
+        <w:rPr>
+          <w:rFonts w:asciiTheme="minorHAnsi" w:hAnsiTheme="minorHAnsi" w:cstheme="minorHAnsi"/>
+        </w:rPr>
+      </w:pPr>
+      <w:r>
+        <w:rPr>
+          <w:rFonts w:asciiTheme="minorHAnsi" w:hAnsiTheme="minorHAnsi" w:cstheme="minorHAnsi"/>
+        </w:rPr>
+        <w:t>Reload your page and confirm that the harvest report table is now filtered to show only the selected crop.</w:t>
+      </w:r>
+    </w:p>
+    <w:p>
+      <w:pPr>
+        <w:rPr>
+          <w:rFonts w:asciiTheme="minorHAnsi" w:hAnsiTheme="minorHAnsi" w:cstheme="minorHAnsi"/>
+        </w:rPr>
+      </w:pPr>
+    </w:p>
+    <w:p>
+      <w:pPr>
+        <w:rPr>
+          <w:rFonts w:asciiTheme="minorHAnsi" w:hAnsiTheme="minorHAnsi" w:cstheme="minorHAnsi"/>
+        </w:rPr>
+      </w:pPr>
+      <w:r>
+        <w:rPr>
+          <w:rFonts w:asciiTheme="minorHAnsi" w:hAnsiTheme="minorHAnsi" w:cstheme="minorHAnsi"/>
+        </w:rPr>
+        <w:t xml:space="preserve">33. </w:t>
+      </w:r>
+      <w:r>
+        <w:rPr>
+          <w:rFonts w:asciiTheme="minorHAnsi" w:hAnsiTheme="minorHAnsi"/>
+        </w:rPr>
+        <w:t xml:space="preserve">Commit </w:t>
+      </w:r>
+      <w:r>
+        <w:rPr>
+          <w:rFonts w:asciiTheme="minorHAnsi" w:hAnsiTheme="minorHAnsi"/>
+        </w:rPr>
+        <w:t>the</w:t>
+      </w:r>
+      <w:r>
+        <w:rPr>
+          <w:rFonts w:asciiTheme="minorHAnsi" w:hAnsiTheme="minorHAnsi"/>
+        </w:rPr>
+        <w:t xml:space="preserve"> changes </w:t>
+      </w:r>
+      <w:r>
+        <w:rPr>
+          <w:rFonts w:asciiTheme="minorHAnsi" w:hAnsiTheme="minorHAnsi"/>
+        </w:rPr>
+        <w:t>you have made to fill in the harvest report table to</w:t>
+      </w:r>
+      <w:r>
+        <w:rPr>
+          <w:rFonts w:asciiTheme="minorHAnsi" w:hAnsiTheme="minorHAnsi"/>
+        </w:rPr>
+        <w:t xml:space="preserve"> your feature branch with a meaningful commit message and push it to your origin.  Recall that this also updates your Draft Pull Request.</w:t>
+      </w:r>
+    </w:p>
+    <w:p>
+      <w:pPr>
+        <w:rPr>
+          <w:rFonts w:asciiTheme="minorHAnsi" w:hAnsiTheme="minorHAnsi" w:cstheme="minorHAnsi"/>
+        </w:rPr>
+      </w:pPr>
+    </w:p>
+    <w:p>
+      <w:pPr>
+        <w:rPr>
+          <w:rFonts w:asciiTheme="minorHAnsi" w:hAnsiTheme="minorHAnsi" w:cstheme="minorHAnsi"/>
+        </w:rPr>
+      </w:pPr>
       <w:r>
         <w:rPr>
           <w:rFonts w:asciiTheme="minorHAnsi" w:hAnsiTheme="minorHAnsi"/>
@@ -13638,7 +13474,8 @@
           <w:bCs/>
           <w:u w:val="single"/>
         </w:rPr>
-        <w:t>3</w:t>
+        <w:lastRenderedPageBreak/>
+        <w:t xml:space="preserve">Optional </w:t>
       </w:r>
       <w:r>
         <w:rPr>
@@ -13647,168 +13484,8 @@
           <w:bCs/>
           <w:u w:val="single"/>
         </w:rPr>
-        <w:t>:</w:t>
-      </w:r>
-    </w:p>
-    <w:p>
-      <w:pPr>
-        <w:rPr>
-          <w:rFonts w:asciiTheme="minorHAnsi" w:hAnsiTheme="minorHAnsi"/>
-        </w:rPr>
-      </w:pPr>
-    </w:p>
-    <w:p>
-      <w:pPr>
-        <w:rPr>
-          <w:rFonts w:asciiTheme="minorHAnsi" w:hAnsiTheme="minorHAnsi" w:cstheme="minorHAnsi"/>
-        </w:rPr>
-      </w:pPr>
-      <w:r>
-        <w:rPr>
-          <w:rFonts w:asciiTheme="minorHAnsi" w:hAnsiTheme="minorHAnsi"/>
-        </w:rPr>
-        <w:t>32. Modify the</w:t>
-      </w:r>
-      <w:r>
-        <w:rPr>
-          <w:rFonts w:asciiTheme="minorHAnsi" w:hAnsiTheme="minorHAnsi" w:cstheme="minorHAnsi"/>
-        </w:rPr>
-        <w:t xml:space="preserve"> </w:t>
-      </w:r>
-      <w:proofErr w:type="spellStart"/>
-      <w:r>
-        <w:rPr>
-          <w:rFonts w:ascii="Courier" w:hAnsi="Courier" w:cstheme="minorHAnsi"/>
-        </w:rPr>
-        <w:t>harvestReportRows</w:t>
-      </w:r>
-      <w:proofErr w:type="spellEnd"/>
-      <w:r>
-        <w:rPr>
-          <w:rFonts w:asciiTheme="minorHAnsi" w:hAnsiTheme="minorHAnsi" w:cstheme="minorHAnsi"/>
-        </w:rPr>
-        <w:t xml:space="preserve"> computed property </w:t>
-      </w:r>
-      <w:r>
-        <w:rPr>
-          <w:rFonts w:asciiTheme="minorHAnsi" w:hAnsiTheme="minorHAnsi" w:cstheme="minorHAnsi"/>
-        </w:rPr>
-        <w:t xml:space="preserve">so </w:t>
-      </w:r>
-      <w:r>
-        <w:rPr>
-          <w:rFonts w:asciiTheme="minorHAnsi" w:hAnsiTheme="minorHAnsi" w:cstheme="minorHAnsi"/>
-        </w:rPr>
-        <w:t xml:space="preserve">that only rows </w:t>
-      </w:r>
-      <w:r>
-        <w:rPr>
-          <w:rFonts w:asciiTheme="minorHAnsi" w:hAnsiTheme="minorHAnsi" w:cstheme="minorHAnsi"/>
-        </w:rPr>
-        <w:t xml:space="preserve">matching the crop in the crop dropdown are displayed in the table. Hint: Check the name of the crop in each row against the </w:t>
-      </w:r>
-      <w:r>
-        <w:rPr>
-          <w:rFonts w:asciiTheme="minorHAnsi" w:hAnsiTheme="minorHAnsi" w:cstheme="minorHAnsi"/>
-        </w:rPr>
-        <w:t xml:space="preserve">crop in the dropdown and only add the row if they match.  </w:t>
-      </w:r>
-    </w:p>
-    <w:p>
-      <w:pPr>
-        <w:rPr>
-          <w:rFonts w:asciiTheme="minorHAnsi" w:hAnsiTheme="minorHAnsi" w:cstheme="minorHAnsi"/>
-        </w:rPr>
-      </w:pPr>
-    </w:p>
-    <w:p>
-      <w:pPr>
-        <w:rPr>
-          <w:rFonts w:asciiTheme="minorHAnsi" w:hAnsiTheme="minorHAnsi" w:cstheme="minorHAnsi"/>
-        </w:rPr>
-      </w:pPr>
-      <w:r>
-        <w:rPr>
-          <w:rFonts w:asciiTheme="minorHAnsi" w:hAnsiTheme="minorHAnsi" w:cstheme="minorHAnsi"/>
-        </w:rPr>
-        <w:t xml:space="preserve">Reload your page and confirm that </w:t>
-      </w:r>
-      <w:r>
-        <w:rPr>
-          <w:rFonts w:asciiTheme="minorHAnsi" w:hAnsiTheme="minorHAnsi" w:cstheme="minorHAnsi"/>
-        </w:rPr>
-        <w:t>the harvest report table is now filtered to show only the selected crop</w:t>
-      </w:r>
-      <w:r>
-        <w:rPr>
-          <w:rFonts w:asciiTheme="minorHAnsi" w:hAnsiTheme="minorHAnsi" w:cstheme="minorHAnsi"/>
-        </w:rPr>
-        <w:t>.</w:t>
-      </w:r>
-    </w:p>
-    <w:p>
-      <w:pPr>
-        <w:rPr>
-          <w:rFonts w:asciiTheme="minorHAnsi" w:hAnsiTheme="minorHAnsi" w:cstheme="minorHAnsi"/>
-        </w:rPr>
-      </w:pPr>
-    </w:p>
-    <w:p>
-      <w:pPr>
-        <w:rPr>
-          <w:rFonts w:asciiTheme="minorHAnsi" w:hAnsiTheme="minorHAnsi" w:cstheme="minorHAnsi"/>
-        </w:rPr>
-      </w:pPr>
-      <w:r>
-        <w:rPr>
-          <w:rFonts w:asciiTheme="minorHAnsi" w:hAnsiTheme="minorHAnsi" w:cstheme="minorHAnsi"/>
-        </w:rPr>
-        <w:t xml:space="preserve">33. </w:t>
-      </w:r>
-      <w:r>
-        <w:rPr>
-          <w:rFonts w:asciiTheme="minorHAnsi" w:hAnsiTheme="minorHAnsi"/>
-        </w:rPr>
-        <w:t xml:space="preserve">Commit </w:t>
-      </w:r>
-      <w:r>
-        <w:rPr>
-          <w:rFonts w:asciiTheme="minorHAnsi" w:hAnsiTheme="minorHAnsi"/>
-        </w:rPr>
-        <w:t>the</w:t>
-      </w:r>
-      <w:r>
-        <w:rPr>
-          <w:rFonts w:asciiTheme="minorHAnsi" w:hAnsiTheme="minorHAnsi"/>
-        </w:rPr>
-        <w:t xml:space="preserve"> changes </w:t>
-      </w:r>
-      <w:r>
-        <w:rPr>
-          <w:rFonts w:asciiTheme="minorHAnsi" w:hAnsiTheme="minorHAnsi"/>
-        </w:rPr>
-        <w:t>you have made to fill in the harvest report table to</w:t>
-      </w:r>
-      <w:r>
-        <w:rPr>
-          <w:rFonts w:asciiTheme="minorHAnsi" w:hAnsiTheme="minorHAnsi"/>
-        </w:rPr>
-        <w:t xml:space="preserve"> your feature branch with a meaningful commit message and push it to your origin.  Recall that this also updates your Draft Pull Request.</w:t>
-      </w:r>
-    </w:p>
-    <w:p>
-      <w:pPr>
-        <w:rPr>
-          <w:rFonts w:asciiTheme="minorHAnsi" w:hAnsiTheme="minorHAnsi" w:cstheme="minorHAnsi"/>
-        </w:rPr>
-      </w:pPr>
-    </w:p>
-    <w:p>
-      <w:pPr>
-        <w:rPr>
-          <w:rFonts w:asciiTheme="minorHAnsi" w:hAnsiTheme="minorHAnsi" w:cstheme="minorHAnsi"/>
-        </w:rPr>
-      </w:pPr>
+        <w:t xml:space="preserve">Challenges - Spike </w:t>
+      </w:r>
       <w:r>
         <w:rPr>
           <w:rFonts w:asciiTheme="minorHAnsi" w:hAnsiTheme="minorHAnsi"/>
@@ -13816,8 +13493,7 @@
           <w:bCs/>
           <w:u w:val="single"/>
         </w:rPr>
-        <w:lastRenderedPageBreak/>
-        <w:t xml:space="preserve">Optional </w:t>
+        <w:t>4</w:t>
       </w:r>
       <w:r>
         <w:rPr>
@@ -13826,186 +13502,540 @@
           <w:bCs/>
           <w:u w:val="single"/>
         </w:rPr>
-        <w:t xml:space="preserve">Challenges - Spike </w:t>
-      </w:r>
-      <w:r>
-        <w:rPr>
-          <w:rFonts w:asciiTheme="minorHAnsi" w:hAnsiTheme="minorHAnsi"/>
-          <w:b/>
-          <w:bCs/>
-          <w:u w:val="single"/>
+        <w:t>:</w:t>
+      </w:r>
+    </w:p>
+    <w:p>
+      <w:pPr>
+        <w:rPr>
+          <w:rFonts w:asciiTheme="minorHAnsi" w:hAnsiTheme="minorHAnsi" w:cstheme="minorHAnsi"/>
+        </w:rPr>
+      </w:pPr>
+    </w:p>
+    <w:p>
+      <w:pPr>
+        <w:rPr>
+          <w:rFonts w:asciiTheme="minorHAnsi" w:hAnsiTheme="minorHAnsi" w:cstheme="minorHAnsi"/>
+        </w:rPr>
+      </w:pPr>
+      <w:r>
+        <w:rPr>
+          <w:rFonts w:asciiTheme="minorHAnsi" w:hAnsiTheme="minorHAnsi" w:cstheme="minorHAnsi"/>
+        </w:rPr>
+        <w:t>The work you’ve done so far gets you most of the way to a simplified Harvest report.</w:t>
+      </w:r>
+      <w:r>
+        <w:rPr>
+          <w:rFonts w:asciiTheme="minorHAnsi" w:hAnsiTheme="minorHAnsi" w:cstheme="minorHAnsi"/>
+        </w:rPr>
+        <w:t xml:space="preserve"> However, it still has a few </w:t>
+      </w:r>
+      <w:r>
+        <w:rPr>
+          <w:rFonts w:asciiTheme="minorHAnsi" w:hAnsiTheme="minorHAnsi" w:cstheme="minorHAnsi"/>
+        </w:rPr>
+        <w:t>quirks,</w:t>
+      </w:r>
+      <w:r>
+        <w:rPr>
+          <w:rFonts w:asciiTheme="minorHAnsi" w:hAnsiTheme="minorHAnsi" w:cstheme="minorHAnsi"/>
+        </w:rPr>
+        <w:t xml:space="preserve"> and it is not quite complete. I</w:t>
+      </w:r>
+      <w:r>
+        <w:rPr>
+          <w:rFonts w:asciiTheme="minorHAnsi" w:hAnsiTheme="minorHAnsi" w:cstheme="minorHAnsi"/>
+        </w:rPr>
+        <w:t xml:space="preserve">f you are interested in a few extra </w:t>
+      </w:r>
+      <w:r>
+        <w:rPr>
+          <w:rFonts w:asciiTheme="minorHAnsi" w:hAnsiTheme="minorHAnsi" w:cstheme="minorHAnsi"/>
+        </w:rPr>
+        <w:t>challenges,</w:t>
+      </w:r>
+      <w:r>
+        <w:rPr>
+          <w:rFonts w:asciiTheme="minorHAnsi" w:hAnsiTheme="minorHAnsi" w:cstheme="minorHAnsi"/>
+        </w:rPr>
+        <w:t xml:space="preserve"> you can</w:t>
+      </w:r>
+      <w:r>
+        <w:rPr>
+          <w:rFonts w:asciiTheme="minorHAnsi" w:hAnsiTheme="minorHAnsi" w:cstheme="minorHAnsi"/>
+        </w:rPr>
+        <w:t xml:space="preserve"> try the following exercises.  </w:t>
+      </w:r>
+      <w:proofErr w:type="gramStart"/>
+      <w:r>
+        <w:rPr>
+          <w:rFonts w:asciiTheme="minorHAnsi" w:hAnsiTheme="minorHAnsi" w:cstheme="minorHAnsi"/>
+        </w:rPr>
+        <w:t>All of</w:t>
+      </w:r>
+      <w:proofErr w:type="gramEnd"/>
+      <w:r>
+        <w:rPr>
+          <w:rFonts w:asciiTheme="minorHAnsi" w:hAnsiTheme="minorHAnsi" w:cstheme="minorHAnsi"/>
+        </w:rPr>
+        <w:t xml:space="preserve"> the challenges in this spike are optional.  </w:t>
+      </w:r>
+      <w:r>
+        <w:rPr>
+          <w:rFonts w:asciiTheme="minorHAnsi" w:hAnsiTheme="minorHAnsi" w:cstheme="minorHAnsi"/>
+        </w:rPr>
+        <w:t xml:space="preserve">You can do none, do one, do them all, do them in any order, whatever you like. </w:t>
+      </w:r>
+      <w:r>
+        <w:rPr>
+          <w:rFonts w:asciiTheme="minorHAnsi" w:hAnsiTheme="minorHAnsi" w:cstheme="minorHAnsi"/>
+        </w:rPr>
+        <w:t xml:space="preserve">Each one enhances the Harvest Report in some </w:t>
+      </w:r>
+      <w:r>
+        <w:rPr>
+          <w:rFonts w:asciiTheme="minorHAnsi" w:hAnsiTheme="minorHAnsi" w:cstheme="minorHAnsi"/>
+        </w:rPr>
+        <w:t xml:space="preserve">meaningful </w:t>
+      </w:r>
+      <w:r>
+        <w:rPr>
+          <w:rFonts w:asciiTheme="minorHAnsi" w:hAnsiTheme="minorHAnsi" w:cstheme="minorHAnsi"/>
+        </w:rPr>
+        <w:t xml:space="preserve">way, making it closer to fully functional. </w:t>
+      </w:r>
+    </w:p>
+    <w:p>
+      <w:pPr>
+        <w:rPr>
+          <w:rFonts w:asciiTheme="minorHAnsi" w:hAnsiTheme="minorHAnsi" w:cstheme="minorHAnsi"/>
+        </w:rPr>
+      </w:pPr>
+    </w:p>
+    <w:p>
+      <w:pPr>
+        <w:rPr>
+          <w:rFonts w:asciiTheme="minorHAnsi" w:hAnsiTheme="minorHAnsi" w:cstheme="minorHAnsi"/>
+        </w:rPr>
+      </w:pPr>
+      <w:r>
+        <w:rPr>
+          <w:rFonts w:asciiTheme="minorHAnsi" w:hAnsiTheme="minorHAnsi" w:cstheme="minorHAnsi"/>
+        </w:rPr>
+        <w:t xml:space="preserve">If you choose to do </w:t>
+      </w:r>
+      <w:r>
+        <w:rPr>
+          <w:rFonts w:asciiTheme="minorHAnsi" w:hAnsiTheme="minorHAnsi" w:cstheme="minorHAnsi"/>
+        </w:rPr>
+        <w:t>these challenges</w:t>
+      </w:r>
+      <w:r>
+        <w:rPr>
+          <w:rFonts w:asciiTheme="minorHAnsi" w:hAnsiTheme="minorHAnsi" w:cstheme="minorHAnsi"/>
+        </w:rPr>
+        <w:t xml:space="preserve">, </w:t>
+      </w:r>
+      <w:r>
+        <w:rPr>
+          <w:rFonts w:asciiTheme="minorHAnsi" w:hAnsiTheme="minorHAnsi" w:cstheme="minorHAnsi"/>
+        </w:rPr>
+        <w:t xml:space="preserve">you should make a separate commit with a meaningful commit message for each </w:t>
+      </w:r>
+      <w:r>
+        <w:rPr>
+          <w:rFonts w:asciiTheme="minorHAnsi" w:hAnsiTheme="minorHAnsi" w:cstheme="minorHAnsi"/>
+        </w:rPr>
+        <w:t xml:space="preserve">challenge </w:t>
+      </w:r>
+      <w:r>
+        <w:rPr>
+          <w:rFonts w:asciiTheme="minorHAnsi" w:hAnsiTheme="minorHAnsi" w:cstheme="minorHAnsi"/>
+        </w:rPr>
+        <w:t xml:space="preserve">that you complete. </w:t>
+      </w:r>
+      <w:r>
+        <w:rPr>
+          <w:rFonts w:asciiTheme="minorHAnsi" w:hAnsiTheme="minorHAnsi" w:cstheme="minorHAnsi"/>
+        </w:rPr>
+        <w:t>Also, be sure to update your PR by pushing your feature branch to your origin when you are done.</w:t>
+      </w:r>
+    </w:p>
+    <w:p>
+      <w:pPr>
+        <w:ind w:left="360"/>
+        <w:rPr>
+          <w:rFonts w:asciiTheme="minorHAnsi" w:hAnsiTheme="minorHAnsi" w:cstheme="minorHAnsi"/>
+        </w:rPr>
+      </w:pPr>
+    </w:p>
+    <w:p>
+      <w:pPr>
+        <w:rPr>
+          <w:rFonts w:asciiTheme="minorHAnsi" w:hAnsiTheme="minorHAnsi" w:cstheme="minorHAnsi"/>
+        </w:rPr>
+      </w:pPr>
+      <w:r>
+        <w:rPr>
+          <w:rFonts w:asciiTheme="minorHAnsi" w:hAnsiTheme="minorHAnsi" w:cstheme="minorHAnsi"/>
+        </w:rPr>
+        <w:t>3</w:t>
+      </w:r>
+      <w:r>
+        <w:rPr>
+          <w:rFonts w:asciiTheme="minorHAnsi" w:hAnsiTheme="minorHAnsi" w:cstheme="minorHAnsi"/>
         </w:rPr>
         <w:t>4</w:t>
       </w:r>
       <w:r>
         <w:rPr>
-          <w:rFonts w:asciiTheme="minorHAnsi" w:hAnsiTheme="minorHAnsi"/>
-          <w:b/>
-          <w:bCs/>
-          <w:u w:val="single"/>
-        </w:rPr>
-        <w:t>:</w:t>
-      </w:r>
-    </w:p>
-    <w:p>
-      <w:pPr>
-        <w:rPr>
-          <w:rFonts w:asciiTheme="minorHAnsi" w:hAnsiTheme="minorHAnsi" w:cstheme="minorHAnsi"/>
-        </w:rPr>
-      </w:pPr>
-    </w:p>
-    <w:p>
-      <w:pPr>
-        <w:rPr>
-          <w:rFonts w:asciiTheme="minorHAnsi" w:hAnsiTheme="minorHAnsi" w:cstheme="minorHAnsi"/>
-        </w:rPr>
-      </w:pPr>
-      <w:r>
-        <w:rPr>
-          <w:rFonts w:asciiTheme="minorHAnsi" w:hAnsiTheme="minorHAnsi" w:cstheme="minorHAnsi"/>
-        </w:rPr>
-        <w:t>The work you’ve done so far gets you most of the way to a simplified Harvest report.</w:t>
-      </w:r>
-      <w:r>
-        <w:rPr>
-          <w:rFonts w:asciiTheme="minorHAnsi" w:hAnsiTheme="minorHAnsi" w:cstheme="minorHAnsi"/>
-        </w:rPr>
-        <w:t xml:space="preserve"> However, it still has a few </w:t>
-      </w:r>
-      <w:r>
-        <w:rPr>
-          <w:rFonts w:asciiTheme="minorHAnsi" w:hAnsiTheme="minorHAnsi" w:cstheme="minorHAnsi"/>
-        </w:rPr>
-        <w:t>quirks,</w:t>
-      </w:r>
-      <w:r>
-        <w:rPr>
-          <w:rFonts w:asciiTheme="minorHAnsi" w:hAnsiTheme="minorHAnsi" w:cstheme="minorHAnsi"/>
-        </w:rPr>
-        <w:t xml:space="preserve"> and it is not quite complete. I</w:t>
-      </w:r>
-      <w:r>
-        <w:rPr>
-          <w:rFonts w:asciiTheme="minorHAnsi" w:hAnsiTheme="minorHAnsi" w:cstheme="minorHAnsi"/>
-        </w:rPr>
-        <w:t xml:space="preserve">f you are interested in a few extra </w:t>
-      </w:r>
-      <w:r>
-        <w:rPr>
-          <w:rFonts w:asciiTheme="minorHAnsi" w:hAnsiTheme="minorHAnsi" w:cstheme="minorHAnsi"/>
-        </w:rPr>
-        <w:t>challenges,</w:t>
-      </w:r>
-      <w:r>
-        <w:rPr>
-          <w:rFonts w:asciiTheme="minorHAnsi" w:hAnsiTheme="minorHAnsi" w:cstheme="minorHAnsi"/>
-        </w:rPr>
-        <w:t xml:space="preserve"> you can</w:t>
-      </w:r>
-      <w:r>
-        <w:rPr>
-          <w:rFonts w:asciiTheme="minorHAnsi" w:hAnsiTheme="minorHAnsi" w:cstheme="minorHAnsi"/>
-        </w:rPr>
-        <w:t xml:space="preserve"> try the following exercises.  </w:t>
+          <w:rFonts w:asciiTheme="minorHAnsi" w:hAnsiTheme="minorHAnsi" w:cstheme="minorHAnsi"/>
+        </w:rPr>
+        <w:t xml:space="preserve">. Currently if you click the “Generate Report” button multiple times the set of harvest logs </w:t>
+      </w:r>
+      <w:r>
+        <w:rPr>
+          <w:rFonts w:asciiTheme="minorHAnsi" w:hAnsiTheme="minorHAnsi" w:cstheme="minorHAnsi"/>
+        </w:rPr>
+        <w:t xml:space="preserve">that appear in the report table will be duplicated </w:t>
+      </w:r>
+      <w:r>
+        <w:rPr>
+          <w:rFonts w:asciiTheme="minorHAnsi" w:hAnsiTheme="minorHAnsi" w:cstheme="minorHAnsi"/>
+        </w:rPr>
+        <w:t xml:space="preserve">for </w:t>
+      </w:r>
+      <w:r>
+        <w:rPr>
+          <w:rFonts w:asciiTheme="minorHAnsi" w:hAnsiTheme="minorHAnsi" w:cstheme="minorHAnsi"/>
+        </w:rPr>
+        <w:t xml:space="preserve">each click.  This is because each click generates a new API request via the </w:t>
+      </w:r>
+      <w:proofErr w:type="spellStart"/>
+      <w:r>
+        <w:rPr>
+          <w:rFonts w:ascii="Courier" w:hAnsi="Courier" w:cstheme="minorHAnsi"/>
+        </w:rPr>
+        <w:t>getAllPages</w:t>
+      </w:r>
+      <w:proofErr w:type="spellEnd"/>
+      <w:r>
+        <w:rPr>
+          <w:rFonts w:asciiTheme="minorHAnsi" w:hAnsiTheme="minorHAnsi" w:cstheme="minorHAnsi"/>
+        </w:rPr>
+        <w:t xml:space="preserve"> function.  This function appends the results of that request to the array in your Vue </w:t>
+      </w:r>
+      <w:r>
+        <w:rPr>
+          <w:rFonts w:ascii="Courier" w:hAnsi="Courier" w:cstheme="minorHAnsi"/>
+        </w:rPr>
+        <w:t>data</w:t>
+      </w:r>
+      <w:r>
+        <w:rPr>
+          <w:rFonts w:asciiTheme="minorHAnsi" w:hAnsiTheme="minorHAnsi" w:cstheme="minorHAnsi"/>
+        </w:rPr>
+        <w:t xml:space="preserve">. </w:t>
+      </w:r>
+      <w:r>
+        <w:rPr>
+          <w:rFonts w:asciiTheme="minorHAnsi" w:hAnsiTheme="minorHAnsi" w:cstheme="minorHAnsi"/>
+        </w:rPr>
+        <w:t xml:space="preserve"> </w:t>
+      </w:r>
+      <w:r>
+        <w:rPr>
+          <w:rFonts w:asciiTheme="minorHAnsi" w:hAnsiTheme="minorHAnsi" w:cstheme="minorHAnsi"/>
+        </w:rPr>
+        <w:t xml:space="preserve">The Vue computed property then filters that array and generates the rows for the table again, which now includes the duplicated rows.  </w:t>
+      </w:r>
+      <w:r>
+        <w:rPr>
+          <w:rFonts w:asciiTheme="minorHAnsi" w:hAnsiTheme="minorHAnsi" w:cstheme="minorHAnsi"/>
+        </w:rPr>
+        <w:t xml:space="preserve">Change the behavior of the “Generate Report” button so that </w:t>
+      </w:r>
+      <w:r>
+        <w:rPr>
+          <w:rFonts w:asciiTheme="minorHAnsi" w:hAnsiTheme="minorHAnsi" w:cstheme="minorHAnsi"/>
+        </w:rPr>
+        <w:t>the table display</w:t>
+      </w:r>
+      <w:r>
+        <w:rPr>
+          <w:rFonts w:asciiTheme="minorHAnsi" w:hAnsiTheme="minorHAnsi" w:cstheme="minorHAnsi"/>
+        </w:rPr>
+        <w:t>s</w:t>
+      </w:r>
+      <w:r>
+        <w:rPr>
+          <w:rFonts w:asciiTheme="minorHAnsi" w:hAnsiTheme="minorHAnsi" w:cstheme="minorHAnsi"/>
+        </w:rPr>
+        <w:t xml:space="preserve"> only the logs for the most recent request.  Hint:</w:t>
+      </w:r>
+      <w:r>
+        <w:rPr>
+          <w:rFonts w:asciiTheme="minorHAnsi" w:hAnsiTheme="minorHAnsi" w:cstheme="minorHAnsi"/>
+        </w:rPr>
+        <w:t xml:space="preserve"> Just clear the harvest logs from the Vue </w:t>
+      </w:r>
+      <w:r>
+        <w:rPr>
+          <w:rFonts w:ascii="Courier" w:hAnsi="Courier" w:cstheme="minorHAnsi"/>
+        </w:rPr>
+        <w:t>data</w:t>
+      </w:r>
+      <w:r>
+        <w:rPr>
+          <w:rFonts w:asciiTheme="minorHAnsi" w:hAnsiTheme="minorHAnsi" w:cstheme="minorHAnsi"/>
+        </w:rPr>
+        <w:t xml:space="preserve"> before making the new request and </w:t>
+      </w:r>
+      <w:r>
+        <w:rPr>
+          <w:rFonts w:asciiTheme="minorHAnsi" w:hAnsiTheme="minorHAnsi" w:cstheme="minorHAnsi"/>
+        </w:rPr>
+        <w:t>let the computed property and data binding do the rest!</w:t>
+      </w:r>
+    </w:p>
+    <w:p>
+      <w:pPr>
+        <w:rPr>
+          <w:rFonts w:asciiTheme="minorHAnsi" w:hAnsiTheme="minorHAnsi" w:cstheme="minorHAnsi"/>
+        </w:rPr>
+      </w:pPr>
+    </w:p>
+    <w:p>
+      <w:pPr>
+        <w:rPr>
+          <w:rFonts w:asciiTheme="minorHAnsi" w:hAnsiTheme="minorHAnsi" w:cstheme="minorHAnsi"/>
+        </w:rPr>
+      </w:pPr>
+      <w:r>
+        <w:rPr>
+          <w:rFonts w:asciiTheme="minorHAnsi" w:hAnsiTheme="minorHAnsi" w:cstheme="minorHAnsi"/>
+        </w:rPr>
+        <w:t>3</w:t>
+      </w:r>
+      <w:r>
+        <w:rPr>
+          <w:rFonts w:asciiTheme="minorHAnsi" w:hAnsiTheme="minorHAnsi" w:cstheme="minorHAnsi"/>
+        </w:rPr>
+        <w:t>5</w:t>
+      </w:r>
+      <w:r>
+        <w:rPr>
+          <w:rFonts w:asciiTheme="minorHAnsi" w:hAnsiTheme="minorHAnsi" w:cstheme="minorHAnsi"/>
+        </w:rPr>
+        <w:t xml:space="preserve">. </w:t>
+      </w:r>
+      <w:r>
+        <w:rPr>
+          <w:rFonts w:asciiTheme="minorHAnsi" w:hAnsiTheme="minorHAnsi" w:cstheme="minorHAnsi"/>
+        </w:rPr>
+        <w:t xml:space="preserve">Add “All” options to the top of the Crop and Area dropdowns and make this the default option. </w:t>
+      </w:r>
+      <w:r>
+        <w:rPr>
+          <w:rFonts w:asciiTheme="minorHAnsi" w:hAnsiTheme="minorHAnsi" w:cstheme="minorHAnsi"/>
+        </w:rPr>
+        <w:t xml:space="preserve"> When all is “All” is selected the report table should display rows for all crops. </w:t>
+      </w:r>
+      <w:r>
+        <w:rPr>
+          <w:rFonts w:asciiTheme="minorHAnsi" w:hAnsiTheme="minorHAnsi" w:cstheme="minorHAnsi"/>
+        </w:rPr>
+        <w:t xml:space="preserve"> Hint: Add code to the computed properties that are used to generate the options for these dropdowns.</w:t>
+      </w:r>
+    </w:p>
+    <w:p>
+      <w:pPr>
+        <w:rPr>
+          <w:rFonts w:asciiTheme="minorHAnsi" w:hAnsiTheme="minorHAnsi" w:cstheme="minorHAnsi"/>
+        </w:rPr>
+      </w:pPr>
+    </w:p>
+    <w:p>
+      <w:pPr>
+        <w:rPr>
+          <w:rFonts w:asciiTheme="minorHAnsi" w:hAnsiTheme="minorHAnsi" w:cstheme="minorHAnsi"/>
+        </w:rPr>
+      </w:pPr>
+      <w:r>
+        <w:rPr>
+          <w:rFonts w:asciiTheme="minorHAnsi" w:hAnsiTheme="minorHAnsi" w:cstheme="minorHAnsi"/>
+        </w:rPr>
+        <w:t>3</w:t>
+      </w:r>
+      <w:r>
+        <w:rPr>
+          <w:rFonts w:asciiTheme="minorHAnsi" w:hAnsiTheme="minorHAnsi" w:cstheme="minorHAnsi"/>
+        </w:rPr>
+        <w:t>6</w:t>
+      </w:r>
+      <w:r>
+        <w:rPr>
+          <w:rFonts w:asciiTheme="minorHAnsi" w:hAnsiTheme="minorHAnsi" w:cstheme="minorHAnsi"/>
+        </w:rPr>
+        <w:t xml:space="preserve">. </w:t>
+      </w:r>
+      <w:r>
+        <w:rPr>
+          <w:rFonts w:asciiTheme="minorHAnsi" w:hAnsiTheme="minorHAnsi" w:cstheme="minorHAnsi"/>
+        </w:rPr>
+        <w:t>Filter the results that appear in the Harvest Report table using the area that is selected in the Area dropdown</w:t>
+      </w:r>
+      <w:r>
+        <w:rPr>
+          <w:rFonts w:asciiTheme="minorHAnsi" w:hAnsiTheme="minorHAnsi" w:cstheme="minorHAnsi"/>
+        </w:rPr>
+        <w:t xml:space="preserve"> in addition to the Crop dropdown.  Hint: </w:t>
+      </w:r>
+      <w:r>
+        <w:rPr>
+          <w:rFonts w:asciiTheme="minorHAnsi" w:hAnsiTheme="minorHAnsi" w:cstheme="minorHAnsi"/>
+        </w:rPr>
+        <w:t xml:space="preserve">Add code to the </w:t>
+      </w:r>
+      <w:proofErr w:type="spellStart"/>
+      <w:r>
+        <w:rPr>
+          <w:rFonts w:ascii="Courier" w:hAnsi="Courier" w:cstheme="minorHAnsi"/>
+        </w:rPr>
+        <w:t>harvestReportRows</w:t>
+      </w:r>
+      <w:proofErr w:type="spellEnd"/>
+      <w:r>
+        <w:rPr>
+          <w:rFonts w:asciiTheme="minorHAnsi" w:hAnsiTheme="minorHAnsi" w:cstheme="minorHAnsi"/>
+        </w:rPr>
+        <w:t xml:space="preserve"> computed property that only adds rows for the harvest logs </w:t>
+      </w:r>
+      <w:r>
+        <w:rPr>
+          <w:rFonts w:asciiTheme="minorHAnsi" w:hAnsiTheme="minorHAnsi" w:cstheme="minorHAnsi"/>
+        </w:rPr>
+        <w:t>where both the crop and the area match the dropdowns</w:t>
+      </w:r>
+      <w:r>
+        <w:rPr>
+          <w:rFonts w:asciiTheme="minorHAnsi" w:hAnsiTheme="minorHAnsi" w:cstheme="minorHAnsi"/>
+        </w:rPr>
+        <w:t>.</w:t>
+      </w:r>
+    </w:p>
+    <w:p>
+      <w:pPr>
+        <w:rPr>
+          <w:rFonts w:asciiTheme="minorHAnsi" w:hAnsiTheme="minorHAnsi" w:cstheme="minorHAnsi"/>
+        </w:rPr>
+      </w:pPr>
+    </w:p>
+    <w:p>
+      <w:pPr>
+        <w:rPr>
+          <w:rFonts w:asciiTheme="minorHAnsi" w:hAnsiTheme="minorHAnsi" w:cstheme="minorHAnsi"/>
+        </w:rPr>
+      </w:pPr>
+      <w:r>
+        <w:rPr>
+          <w:rFonts w:asciiTheme="minorHAnsi" w:hAnsiTheme="minorHAnsi" w:cstheme="minorHAnsi"/>
+        </w:rPr>
+        <w:t>3</w:t>
+      </w:r>
+      <w:r>
+        <w:rPr>
+          <w:rFonts w:asciiTheme="minorHAnsi" w:hAnsiTheme="minorHAnsi" w:cstheme="minorHAnsi"/>
+        </w:rPr>
+        <w:t>7</w:t>
+      </w:r>
+      <w:r>
+        <w:rPr>
+          <w:rFonts w:asciiTheme="minorHAnsi" w:hAnsiTheme="minorHAnsi" w:cstheme="minorHAnsi"/>
+        </w:rPr>
+        <w:t xml:space="preserve">. </w:t>
+      </w:r>
+      <w:r>
+        <w:rPr>
+          <w:rFonts w:asciiTheme="minorHAnsi" w:hAnsiTheme="minorHAnsi" w:cstheme="minorHAnsi"/>
+        </w:rPr>
+        <w:t>It is possible to enter incomplete dates into the start or end date fields (</w:t>
       </w:r>
       <w:proofErr w:type="gramStart"/>
       <w:r>
         <w:rPr>
           <w:rFonts w:asciiTheme="minorHAnsi" w:hAnsiTheme="minorHAnsi" w:cstheme="minorHAnsi"/>
         </w:rPr>
-        <w:t>All of</w:t>
+        <w:t>e.g.</w:t>
       </w:r>
       <w:proofErr w:type="gramEnd"/>
       <w:r>
         <w:rPr>
           <w:rFonts w:asciiTheme="minorHAnsi" w:hAnsiTheme="minorHAnsi" w:cstheme="minorHAnsi"/>
         </w:rPr>
-        <w:t xml:space="preserve"> the challenges in this spike are optional.  </w:t>
-      </w:r>
-      <w:r>
-        <w:rPr>
-          <w:rFonts w:asciiTheme="minorHAnsi" w:hAnsiTheme="minorHAnsi" w:cstheme="minorHAnsi"/>
-        </w:rPr>
-        <w:t xml:space="preserve">You can do none, do one, do them all, do them in any order, whatever you like. </w:t>
-      </w:r>
-      <w:r>
-        <w:rPr>
-          <w:rFonts w:asciiTheme="minorHAnsi" w:hAnsiTheme="minorHAnsi" w:cstheme="minorHAnsi"/>
-        </w:rPr>
-        <w:t xml:space="preserve">Each one enhances the Harvest Report in some </w:t>
-      </w:r>
-      <w:r>
-        <w:rPr>
-          <w:rFonts w:asciiTheme="minorHAnsi" w:hAnsiTheme="minorHAnsi" w:cstheme="minorHAnsi"/>
-        </w:rPr>
-        <w:t xml:space="preserve">meaningful </w:t>
-      </w:r>
-      <w:r>
-        <w:rPr>
-          <w:rFonts w:asciiTheme="minorHAnsi" w:hAnsiTheme="minorHAnsi" w:cstheme="minorHAnsi"/>
-        </w:rPr>
-        <w:t xml:space="preserve">way, making it closer to fully functional. </w:t>
-      </w:r>
-    </w:p>
-    <w:p>
-      <w:pPr>
-        <w:rPr>
-          <w:rFonts w:asciiTheme="minorHAnsi" w:hAnsiTheme="minorHAnsi" w:cstheme="minorHAnsi"/>
-        </w:rPr>
-      </w:pPr>
-    </w:p>
-    <w:p>
-      <w:pPr>
-        <w:rPr>
-          <w:rFonts w:asciiTheme="minorHAnsi" w:hAnsiTheme="minorHAnsi" w:cstheme="minorHAnsi"/>
-        </w:rPr>
-      </w:pPr>
-      <w:r>
-        <w:rPr>
-          <w:rFonts w:asciiTheme="minorHAnsi" w:hAnsiTheme="minorHAnsi" w:cstheme="minorHAnsi"/>
-        </w:rPr>
-        <w:t xml:space="preserve">If you choose to do </w:t>
-      </w:r>
-      <w:r>
-        <w:rPr>
-          <w:rFonts w:asciiTheme="minorHAnsi" w:hAnsiTheme="minorHAnsi" w:cstheme="minorHAnsi"/>
-        </w:rPr>
-        <w:t>these challenges</w:t>
-      </w:r>
-      <w:r>
-        <w:rPr>
-          <w:rFonts w:asciiTheme="minorHAnsi" w:hAnsiTheme="minorHAnsi" w:cstheme="minorHAnsi"/>
-        </w:rPr>
-        <w:t xml:space="preserve">, </w:t>
-      </w:r>
-      <w:r>
-        <w:rPr>
-          <w:rFonts w:asciiTheme="minorHAnsi" w:hAnsiTheme="minorHAnsi" w:cstheme="minorHAnsi"/>
-        </w:rPr>
-        <w:t xml:space="preserve">you should make a separate commit with a meaningful commit message for each </w:t>
-      </w:r>
-      <w:r>
-        <w:rPr>
-          <w:rFonts w:asciiTheme="minorHAnsi" w:hAnsiTheme="minorHAnsi" w:cstheme="minorHAnsi"/>
-        </w:rPr>
-        <w:t xml:space="preserve">challenge </w:t>
-      </w:r>
-      <w:r>
-        <w:rPr>
-          <w:rFonts w:asciiTheme="minorHAnsi" w:hAnsiTheme="minorHAnsi" w:cstheme="minorHAnsi"/>
-        </w:rPr>
-        <w:t xml:space="preserve">that you complete. </w:t>
-      </w:r>
-      <w:r>
-        <w:rPr>
-          <w:rFonts w:asciiTheme="minorHAnsi" w:hAnsiTheme="minorHAnsi" w:cstheme="minorHAnsi"/>
-        </w:rPr>
-        <w:t>Also, be sure to update your PR by pushing your feature branch to your origin when you are done.</w:t>
-      </w:r>
-    </w:p>
-    <w:p>
-      <w:pPr>
-        <w:ind w:left="360"/>
+        <w:t xml:space="preserve"> mm/05/2019 or mm/dd/</w:t>
+      </w:r>
+      <w:proofErr w:type="spellStart"/>
+      <w:r>
+        <w:rPr>
+          <w:rFonts w:asciiTheme="minorHAnsi" w:hAnsiTheme="minorHAnsi" w:cstheme="minorHAnsi"/>
+        </w:rPr>
+        <w:t>yyyy</w:t>
+      </w:r>
+      <w:proofErr w:type="spellEnd"/>
+      <w:r>
+        <w:rPr>
+          <w:rFonts w:asciiTheme="minorHAnsi" w:hAnsiTheme="minorHAnsi" w:cstheme="minorHAnsi"/>
+        </w:rPr>
+        <w:t xml:space="preserve">).  Make it so that the “Generate Report” button is disabled if either of the data fields do not contain a valid date.  Hint: Try binding the </w:t>
+      </w:r>
+      <w:r>
+        <w:rPr>
+          <w:rFonts w:ascii="Courier" w:hAnsi="Courier" w:cstheme="minorHAnsi"/>
+        </w:rPr>
+        <w:t>disabled</w:t>
+      </w:r>
+      <w:r>
+        <w:rPr>
+          <w:rFonts w:asciiTheme="minorHAnsi" w:hAnsiTheme="minorHAnsi" w:cstheme="minorHAnsi"/>
+        </w:rPr>
+        <w:t xml:space="preserve"> attribute of the button to a new computed property that returns true when one of the dates in the Vue data is invalid.</w:t>
+      </w:r>
+    </w:p>
+    <w:p>
+      <w:pPr>
+        <w:rPr>
+          <w:rFonts w:asciiTheme="minorHAnsi" w:hAnsiTheme="minorHAnsi" w:cstheme="minorHAnsi"/>
+        </w:rPr>
+      </w:pPr>
+    </w:p>
+    <w:p>
+      <w:pPr>
+        <w:rPr>
+          <w:rFonts w:asciiTheme="minorHAnsi" w:hAnsiTheme="minorHAnsi" w:cstheme="minorHAnsi"/>
+        </w:rPr>
+      </w:pPr>
+      <w:r>
+        <w:rPr>
+          <w:rFonts w:asciiTheme="minorHAnsi" w:hAnsiTheme="minorHAnsi" w:cstheme="minorHAnsi"/>
+        </w:rPr>
+        <w:t xml:space="preserve">38. You might notice that once you have generated a report, changing the start and end date do not have any effect on the table that is displayed unless you click the “Generate Report” button again.  This could potentially be confusing to a user.  One solution would be to clear the report anytime a date is changed.  Use an </w:t>
+      </w:r>
+      <w:r>
+        <w:rPr>
+          <w:rFonts w:ascii="Courier" w:hAnsi="Courier" w:cstheme="minorHAnsi"/>
+        </w:rPr>
+        <w:t>@click</w:t>
+      </w:r>
+      <w:r>
+        <w:rPr>
+          <w:rFonts w:asciiTheme="minorHAnsi" w:hAnsiTheme="minorHAnsi" w:cstheme="minorHAnsi"/>
+        </w:rPr>
+        <w:t xml:space="preserve"> event handler to clear and hide the report when the user clicks on the start or end date inputs.  Clicking the “Generate Report” button will then generate a new report with the new dates.</w:t>
+      </w:r>
+    </w:p>
+    <w:p>
+      <w:pPr>
         <w:rPr>
           <w:rFonts w:asciiTheme="minorHAnsi" w:hAnsiTheme="minorHAnsi" w:cstheme="minorHAnsi"/>
         </w:rPr>
@@ -14027,69 +14057,7 @@
         <w:rPr>
           <w:rFonts w:asciiTheme="minorHAnsi" w:hAnsiTheme="minorHAnsi" w:cstheme="minorHAnsi"/>
         </w:rPr>
-        <w:t>4</w:t>
-      </w:r>
-      <w:r>
-        <w:rPr>
-          <w:rFonts w:asciiTheme="minorHAnsi" w:hAnsiTheme="minorHAnsi" w:cstheme="minorHAnsi"/>
-        </w:rPr>
-        <w:t xml:space="preserve">. Currently if you click the “Generate Report” button multiple times the set of harvest logs for each request is appended to the end of the table. </w:t>
-      </w:r>
-      <w:r>
-        <w:rPr>
-          <w:rFonts w:asciiTheme="minorHAnsi" w:hAnsiTheme="minorHAnsi" w:cstheme="minorHAnsi"/>
-        </w:rPr>
-        <w:t xml:space="preserve"> Change the behavior of the “Generate Report” button so that </w:t>
-      </w:r>
-      <w:r>
-        <w:rPr>
-          <w:rFonts w:asciiTheme="minorHAnsi" w:hAnsiTheme="minorHAnsi" w:cstheme="minorHAnsi"/>
-        </w:rPr>
-        <w:t>the table display</w:t>
-      </w:r>
-      <w:r>
-        <w:rPr>
-          <w:rFonts w:asciiTheme="minorHAnsi" w:hAnsiTheme="minorHAnsi" w:cstheme="minorHAnsi"/>
-        </w:rPr>
-        <w:t>s</w:t>
-      </w:r>
-      <w:r>
-        <w:rPr>
-          <w:rFonts w:asciiTheme="minorHAnsi" w:hAnsiTheme="minorHAnsi" w:cstheme="minorHAnsi"/>
-        </w:rPr>
-        <w:t xml:space="preserve"> only the logs for the most recent request.  Hint:</w:t>
-      </w:r>
-      <w:r>
-        <w:rPr>
-          <w:rFonts w:asciiTheme="minorHAnsi" w:hAnsiTheme="minorHAnsi" w:cstheme="minorHAnsi"/>
-        </w:rPr>
-        <w:t xml:space="preserve"> Just clear the harvest logs from the Vue data, let the computed property and data binding do the rest!</w:t>
-      </w:r>
-    </w:p>
-    <w:p>
-      <w:pPr>
-        <w:rPr>
-          <w:rFonts w:asciiTheme="minorHAnsi" w:hAnsiTheme="minorHAnsi" w:cstheme="minorHAnsi"/>
-        </w:rPr>
-      </w:pPr>
-    </w:p>
-    <w:p>
-      <w:pPr>
-        <w:rPr>
-          <w:rFonts w:asciiTheme="minorHAnsi" w:hAnsiTheme="minorHAnsi" w:cstheme="minorHAnsi"/>
-        </w:rPr>
-      </w:pPr>
-      <w:r>
-        <w:rPr>
-          <w:rFonts w:asciiTheme="minorHAnsi" w:hAnsiTheme="minorHAnsi" w:cstheme="minorHAnsi"/>
-        </w:rPr>
-        <w:t>3</w:t>
-      </w:r>
-      <w:r>
-        <w:rPr>
-          <w:rFonts w:asciiTheme="minorHAnsi" w:hAnsiTheme="minorHAnsi" w:cstheme="minorHAnsi"/>
-        </w:rPr>
-        <w:t>5</w:t>
+        <w:t>9</w:t>
       </w:r>
       <w:r>
         <w:rPr>
@@ -14101,194 +14069,26 @@
         <w:rPr>
           <w:rFonts w:asciiTheme="minorHAnsi" w:hAnsiTheme="minorHAnsi" w:cstheme="minorHAnsi"/>
         </w:rPr>
-        <w:t>Add “All” options to the top of the Crop and Area dropdowns and make this the default option.  Hint: Add code to the computed properties that are used to generate the options for these dropdowns.</w:t>
-      </w:r>
-    </w:p>
-    <w:p>
-      <w:pPr>
-        <w:rPr>
-          <w:rFonts w:asciiTheme="minorHAnsi" w:hAnsiTheme="minorHAnsi" w:cstheme="minorHAnsi"/>
-        </w:rPr>
-      </w:pPr>
-    </w:p>
-    <w:p>
-      <w:pPr>
-        <w:rPr>
-          <w:rFonts w:asciiTheme="minorHAnsi" w:hAnsiTheme="minorHAnsi" w:cstheme="minorHAnsi"/>
-        </w:rPr>
-      </w:pPr>
-      <w:r>
-        <w:rPr>
-          <w:rFonts w:asciiTheme="minorHAnsi" w:hAnsiTheme="minorHAnsi" w:cstheme="minorHAnsi"/>
-        </w:rPr>
-        <w:t>3</w:t>
-      </w:r>
-      <w:r>
-        <w:rPr>
-          <w:rFonts w:asciiTheme="minorHAnsi" w:hAnsiTheme="minorHAnsi" w:cstheme="minorHAnsi"/>
-        </w:rPr>
-        <w:t>6</w:t>
-      </w:r>
-      <w:r>
-        <w:rPr>
-          <w:rFonts w:asciiTheme="minorHAnsi" w:hAnsiTheme="minorHAnsi" w:cstheme="minorHAnsi"/>
-        </w:rPr>
-        <w:t xml:space="preserve">. </w:t>
-      </w:r>
-      <w:r>
-        <w:rPr>
-          <w:rFonts w:asciiTheme="minorHAnsi" w:hAnsiTheme="minorHAnsi" w:cstheme="minorHAnsi"/>
-        </w:rPr>
-        <w:t xml:space="preserve">Filter the results that appear in the Harvest Report table using the area that is selected in the Area dropdown.  Add code to the </w:t>
-      </w:r>
-      <w:proofErr w:type="spellStart"/>
-      <w:r>
-        <w:rPr>
-          <w:rFonts w:ascii="Courier" w:hAnsi="Courier" w:cstheme="minorHAnsi"/>
-        </w:rPr>
-        <w:t>harvestReportRows</w:t>
-      </w:r>
-      <w:proofErr w:type="spellEnd"/>
-      <w:r>
-        <w:rPr>
-          <w:rFonts w:asciiTheme="minorHAnsi" w:hAnsiTheme="minorHAnsi" w:cstheme="minorHAnsi"/>
-        </w:rPr>
-        <w:t xml:space="preserve"> computed property that only adds rows for the harvest logs with the matching area.</w:t>
-      </w:r>
-    </w:p>
-    <w:p>
-      <w:pPr>
-        <w:rPr>
-          <w:rFonts w:asciiTheme="minorHAnsi" w:hAnsiTheme="minorHAnsi" w:cstheme="minorHAnsi"/>
-        </w:rPr>
-      </w:pPr>
-    </w:p>
-    <w:p>
-      <w:pPr>
-        <w:rPr>
-          <w:rFonts w:asciiTheme="minorHAnsi" w:hAnsiTheme="minorHAnsi" w:cstheme="minorHAnsi"/>
-        </w:rPr>
-      </w:pPr>
-      <w:r>
-        <w:rPr>
-          <w:rFonts w:asciiTheme="minorHAnsi" w:hAnsiTheme="minorHAnsi" w:cstheme="minorHAnsi"/>
-        </w:rPr>
-        <w:t>3</w:t>
-      </w:r>
-      <w:r>
-        <w:rPr>
-          <w:rFonts w:asciiTheme="minorHAnsi" w:hAnsiTheme="minorHAnsi" w:cstheme="minorHAnsi"/>
-        </w:rPr>
-        <w:t>7</w:t>
-      </w:r>
-      <w:r>
-        <w:rPr>
-          <w:rFonts w:asciiTheme="minorHAnsi" w:hAnsiTheme="minorHAnsi" w:cstheme="minorHAnsi"/>
-        </w:rPr>
-        <w:t xml:space="preserve">. </w:t>
-      </w:r>
-      <w:r>
-        <w:rPr>
-          <w:rFonts w:asciiTheme="minorHAnsi" w:hAnsiTheme="minorHAnsi" w:cstheme="minorHAnsi"/>
-        </w:rPr>
-        <w:t>It is possible to enter incomplete dates into the start or end date fields (</w:t>
+        <w:t>In question #</w:t>
       </w:r>
       <w:proofErr w:type="gramStart"/>
       <w:r>
         <w:rPr>
           <w:rFonts w:asciiTheme="minorHAnsi" w:hAnsiTheme="minorHAnsi" w:cstheme="minorHAnsi"/>
         </w:rPr>
-        <w:t>e.g.</w:t>
+        <w:t>27.</w:t>
+      </w:r>
+      <w:r>
+        <w:rPr>
+          <w:rFonts w:asciiTheme="minorHAnsi" w:hAnsiTheme="minorHAnsi" w:cstheme="minorHAnsi"/>
+        </w:rPr>
+        <w:t>f</w:t>
       </w:r>
       <w:proofErr w:type="gramEnd"/>
       <w:r>
         <w:rPr>
           <w:rFonts w:asciiTheme="minorHAnsi" w:hAnsiTheme="minorHAnsi" w:cstheme="minorHAnsi"/>
         </w:rPr>
-        <w:t xml:space="preserve"> mm/05/2019 or mm/dd/</w:t>
-      </w:r>
-      <w:proofErr w:type="spellStart"/>
-      <w:r>
-        <w:rPr>
-          <w:rFonts w:asciiTheme="minorHAnsi" w:hAnsiTheme="minorHAnsi" w:cstheme="minorHAnsi"/>
-        </w:rPr>
-        <w:t>yyyy</w:t>
-      </w:r>
-      <w:proofErr w:type="spellEnd"/>
-      <w:r>
-        <w:rPr>
-          <w:rFonts w:asciiTheme="minorHAnsi" w:hAnsiTheme="minorHAnsi" w:cstheme="minorHAnsi"/>
-        </w:rPr>
-        <w:t xml:space="preserve">).  Make it so that the “Generate Report” button is disabled if either of the data fields do not contain a valid date.  Hint: Try binding the </w:t>
-      </w:r>
-      <w:r>
-        <w:rPr>
-          <w:rFonts w:ascii="Courier" w:hAnsi="Courier" w:cstheme="minorHAnsi"/>
-        </w:rPr>
-        <w:t>disabled</w:t>
-      </w:r>
-      <w:r>
-        <w:rPr>
-          <w:rFonts w:asciiTheme="minorHAnsi" w:hAnsiTheme="minorHAnsi" w:cstheme="minorHAnsi"/>
-        </w:rPr>
-        <w:t xml:space="preserve"> attribute of the button to a new computed property that returns true when one of the dates in the Vue data is invalid.</w:t>
-      </w:r>
-    </w:p>
-    <w:p>
-      <w:pPr>
-        <w:rPr>
-          <w:rFonts w:asciiTheme="minorHAnsi" w:hAnsiTheme="minorHAnsi" w:cstheme="minorHAnsi"/>
-        </w:rPr>
-      </w:pPr>
-    </w:p>
-    <w:p>
-      <w:pPr>
-        <w:rPr>
-          <w:rFonts w:asciiTheme="minorHAnsi" w:hAnsiTheme="minorHAnsi" w:cstheme="minorHAnsi"/>
-        </w:rPr>
-      </w:pPr>
-      <w:r>
-        <w:rPr>
-          <w:rFonts w:asciiTheme="minorHAnsi" w:hAnsiTheme="minorHAnsi" w:cstheme="minorHAnsi"/>
-        </w:rPr>
-        <w:t>3</w:t>
-      </w:r>
-      <w:r>
-        <w:rPr>
-          <w:rFonts w:asciiTheme="minorHAnsi" w:hAnsiTheme="minorHAnsi" w:cstheme="minorHAnsi"/>
-        </w:rPr>
-        <w:t>8</w:t>
-      </w:r>
-      <w:r>
-        <w:rPr>
-          <w:rFonts w:asciiTheme="minorHAnsi" w:hAnsiTheme="minorHAnsi" w:cstheme="minorHAnsi"/>
-        </w:rPr>
-        <w:t xml:space="preserve">. </w:t>
-      </w:r>
-      <w:r>
-        <w:rPr>
-          <w:rFonts w:asciiTheme="minorHAnsi" w:hAnsiTheme="minorHAnsi" w:cstheme="minorHAnsi"/>
-        </w:rPr>
-        <w:t>In question #</w:t>
-      </w:r>
-      <w:proofErr w:type="gramStart"/>
-      <w:r>
-        <w:rPr>
-          <w:rFonts w:asciiTheme="minorHAnsi" w:hAnsiTheme="minorHAnsi" w:cstheme="minorHAnsi"/>
-        </w:rPr>
-        <w:t>27.</w:t>
-      </w:r>
-      <w:r>
-        <w:rPr>
-          <w:rFonts w:asciiTheme="minorHAnsi" w:hAnsiTheme="minorHAnsi" w:cstheme="minorHAnsi"/>
-        </w:rPr>
-        <w:t>f</w:t>
-      </w:r>
-      <w:proofErr w:type="gramEnd"/>
-      <w:r>
-        <w:rPr>
-          <w:rFonts w:asciiTheme="minorHAnsi" w:hAnsiTheme="minorHAnsi" w:cstheme="minorHAnsi"/>
-        </w:rPr>
         <w:t xml:space="preserve"> you used an array index to get the “harvest” </w:t>
       </w:r>
       <w:r>
@@ -14313,7 +14113,14 @@
         <w:rPr>
           <w:rFonts w:asciiTheme="minorHAnsi" w:hAnsiTheme="minorHAnsi" w:cstheme="minorHAnsi"/>
         </w:rPr>
-        <w:t xml:space="preserve">Using a fixed index works but may be brittle in that at some point in the future the order of the </w:t>
+        <w:t xml:space="preserve">Using a fixed index </w:t>
+      </w:r>
+      <w:r>
+        <w:rPr>
+          <w:rFonts w:asciiTheme="minorHAnsi" w:hAnsiTheme="minorHAnsi" w:cstheme="minorHAnsi"/>
+        </w:rPr>
+        <w:lastRenderedPageBreak/>
+        <w:t xml:space="preserve">works but may be brittle in that at some point in the future the order of the </w:t>
       </w:r>
       <w:r>
         <w:rPr>
@@ -14464,7 +14271,6 @@
         <w:rPr>
           <w:rFonts w:asciiTheme="minorHAnsi" w:hAnsiTheme="minorHAnsi" w:cstheme="minorHAnsi"/>
         </w:rPr>
-        <w:lastRenderedPageBreak/>
         <w:t xml:space="preserve">a. Approximately how much time did you spend on this activity outside of class time?  </w:t>
       </w:r>
     </w:p>

</xml_diff>

<commit_message>
Added clarifications to FD2School 06
</commit_message>
<xml_diff>
--- a/farmdata2/farmdata2_modules/fd2_school/activities/06-FarmOSAPISpike.docx
+++ b/farmdata2/farmdata2_modules/fd2_school/activities/06-FarmOSAPISpike.docx
@@ -35,23 +35,13 @@
         </w:rPr>
         <w:t xml:space="preserve"> - </w:t>
       </w:r>
-      <w:proofErr w:type="spellStart"/>
       <w:r>
         <w:rPr>
           <w:rFonts w:asciiTheme="minorHAnsi" w:hAnsiTheme="minorHAnsi" w:cstheme="minorHAnsi"/>
           <w:b/>
           <w:bCs/>
         </w:rPr>
-        <w:t>FarmOS</w:t>
-      </w:r>
-      <w:proofErr w:type="spellEnd"/>
-      <w:r>
-        <w:rPr>
-          <w:rFonts w:asciiTheme="minorHAnsi" w:hAnsiTheme="minorHAnsi" w:cstheme="minorHAnsi"/>
-          <w:b/>
-          <w:bCs/>
-        </w:rPr>
-        <w:t xml:space="preserve"> API Technology Spike</w:t>
+        <w:t>FarmOS API Technology Spike</w:t>
       </w:r>
     </w:p>
     <w:p>
@@ -72,21 +62,7 @@
         <w:rPr>
           <w:rFonts w:asciiTheme="minorHAnsi" w:hAnsiTheme="minorHAnsi" w:cstheme="minorHAnsi"/>
         </w:rPr>
-        <w:t xml:space="preserve">COMP290 – Large Scale and </w:t>
-      </w:r>
-      <w:proofErr w:type="gramStart"/>
-      <w:r>
-        <w:rPr>
-          <w:rFonts w:asciiTheme="minorHAnsi" w:hAnsiTheme="minorHAnsi" w:cstheme="minorHAnsi"/>
-        </w:rPr>
-        <w:t>Open Source</w:t>
-      </w:r>
-      <w:proofErr w:type="gramEnd"/>
-      <w:r>
-        <w:rPr>
-          <w:rFonts w:asciiTheme="minorHAnsi" w:hAnsiTheme="minorHAnsi" w:cstheme="minorHAnsi"/>
-        </w:rPr>
-        <w:t xml:space="preserve"> Software Development</w:t>
+        <w:t>COMP290 – Large Scale and Open Source Software Development</w:t>
       </w:r>
     </w:p>
     <w:p>
@@ -219,16 +195,38 @@
         <w:rPr>
           <w:rFonts w:asciiTheme="minorHAnsi" w:hAnsiTheme="minorHAnsi" w:cstheme="minorHAnsi"/>
         </w:rPr>
-        <w:t xml:space="preserve"> you were able to use </w:t>
-      </w:r>
-      <w:proofErr w:type="spellStart"/>
-      <w:r>
-        <w:rPr>
-          <w:rFonts w:asciiTheme="minorHAnsi" w:hAnsiTheme="minorHAnsi" w:cstheme="minorHAnsi"/>
-        </w:rPr>
-        <w:t>Axios</w:t>
-      </w:r>
-      <w:proofErr w:type="spellEnd"/>
+        <w:t xml:space="preserve"> you were able to use Axios </w:t>
+      </w:r>
+      <w:r>
+        <w:rPr>
+          <w:rFonts w:asciiTheme="minorHAnsi" w:hAnsiTheme="minorHAnsi" w:cstheme="minorHAnsi"/>
+        </w:rPr>
+        <w:t xml:space="preserve">and the FarmOSAPI library functions </w:t>
+      </w:r>
+      <w:r>
+        <w:rPr>
+          <w:rFonts w:asciiTheme="minorHAnsi" w:hAnsiTheme="minorHAnsi" w:cstheme="minorHAnsi"/>
+        </w:rPr>
+        <w:t xml:space="preserve">to retrieve data from FarmData2 through the </w:t>
+      </w:r>
+      <w:r>
+        <w:rPr>
+          <w:rFonts w:asciiTheme="minorHAnsi" w:hAnsiTheme="minorHAnsi" w:cstheme="minorHAnsi"/>
+        </w:rPr>
+        <w:t>f</w:t>
+      </w:r>
+      <w:r>
+        <w:rPr>
+          <w:rFonts w:asciiTheme="minorHAnsi" w:hAnsiTheme="minorHAnsi" w:cstheme="minorHAnsi"/>
+        </w:rPr>
+        <w:t xml:space="preserve">armOS API.  This activity will focus on learning more about </w:t>
+      </w:r>
+      <w:r>
+        <w:rPr>
+          <w:rFonts w:asciiTheme="minorHAnsi" w:hAnsiTheme="minorHAnsi" w:cstheme="minorHAnsi"/>
+        </w:rPr>
+        <w:t xml:space="preserve">how </w:t>
+      </w:r>
       <w:r>
         <w:rPr>
           <w:rFonts w:asciiTheme="minorHAnsi" w:hAnsiTheme="minorHAnsi" w:cstheme="minorHAnsi"/>
@@ -239,62 +237,38 @@
         <w:rPr>
           <w:rFonts w:asciiTheme="minorHAnsi" w:hAnsiTheme="minorHAnsi" w:cstheme="minorHAnsi"/>
         </w:rPr>
-        <w:t xml:space="preserve">and the </w:t>
-      </w:r>
-      <w:proofErr w:type="spellStart"/>
-      <w:r>
-        <w:rPr>
-          <w:rFonts w:asciiTheme="minorHAnsi" w:hAnsiTheme="minorHAnsi" w:cstheme="minorHAnsi"/>
-        </w:rPr>
-        <w:t>FarmOSAPI</w:t>
-      </w:r>
-      <w:proofErr w:type="spellEnd"/>
-      <w:r>
-        <w:rPr>
-          <w:rFonts w:asciiTheme="minorHAnsi" w:hAnsiTheme="minorHAnsi" w:cstheme="minorHAnsi"/>
-        </w:rPr>
-        <w:t xml:space="preserve"> library functions </w:t>
-      </w:r>
-      <w:r>
-        <w:rPr>
-          <w:rFonts w:asciiTheme="minorHAnsi" w:hAnsiTheme="minorHAnsi" w:cstheme="minorHAnsi"/>
-        </w:rPr>
-        <w:t xml:space="preserve">to retrieve data from FarmData2 through the </w:t>
-      </w:r>
-      <w:proofErr w:type="spellStart"/>
-      <w:r>
-        <w:rPr>
-          <w:rFonts w:asciiTheme="minorHAnsi" w:hAnsiTheme="minorHAnsi" w:cstheme="minorHAnsi"/>
-        </w:rPr>
         <w:t>f</w:t>
       </w:r>
       <w:r>
         <w:rPr>
           <w:rFonts w:asciiTheme="minorHAnsi" w:hAnsiTheme="minorHAnsi" w:cstheme="minorHAnsi"/>
         </w:rPr>
-        <w:t>armOS</w:t>
-      </w:r>
-      <w:proofErr w:type="spellEnd"/>
-      <w:r>
-        <w:rPr>
-          <w:rFonts w:asciiTheme="minorHAnsi" w:hAnsiTheme="minorHAnsi" w:cstheme="minorHAnsi"/>
-        </w:rPr>
-        <w:t xml:space="preserve"> API.  This activity will focus on learning more about </w:t>
-      </w:r>
-      <w:proofErr w:type="gramStart"/>
-      <w:r>
-        <w:rPr>
-          <w:rFonts w:asciiTheme="minorHAnsi" w:hAnsiTheme="minorHAnsi" w:cstheme="minorHAnsi"/>
-        </w:rPr>
-        <w:t xml:space="preserve">how </w:t>
-      </w:r>
-      <w:r>
-        <w:rPr>
-          <w:rFonts w:asciiTheme="minorHAnsi" w:hAnsiTheme="minorHAnsi" w:cstheme="minorHAnsi"/>
-        </w:rPr>
-        <w:t xml:space="preserve"> </w:t>
-      </w:r>
-      <w:proofErr w:type="spellStart"/>
+        <w:t xml:space="preserve">armOS and </w:t>
+      </w:r>
+      <w:r>
+        <w:rPr>
+          <w:rFonts w:asciiTheme="minorHAnsi" w:hAnsiTheme="minorHAnsi" w:cstheme="minorHAnsi"/>
+        </w:rPr>
+        <w:t>FarmData2 organize data and how to use the farmOS/FarmData2 API via the FarmOSAPI library to access that data</w:t>
+      </w:r>
+      <w:r>
+        <w:rPr>
+          <w:rFonts w:asciiTheme="minorHAnsi" w:hAnsiTheme="minorHAnsi" w:cstheme="minorHAnsi"/>
+        </w:rPr>
+        <w:t xml:space="preserve">.  You won’t learn everything but hopefully </w:t>
+      </w:r>
+      <w:r>
+        <w:rPr>
+          <w:rFonts w:asciiTheme="minorHAnsi" w:hAnsiTheme="minorHAnsi" w:cstheme="minorHAnsi"/>
+        </w:rPr>
+        <w:t xml:space="preserve">you’ll learn </w:t>
+      </w:r>
+      <w:r>
+        <w:rPr>
+          <w:rFonts w:asciiTheme="minorHAnsi" w:hAnsiTheme="minorHAnsi" w:cstheme="minorHAnsi"/>
+        </w:rPr>
+        <w:t xml:space="preserve">enough so that when you need additional or different data from FarmData2 you’ll know where to look and how to experiment with FarmData2 and the </w:t>
+      </w:r>
       <w:r>
         <w:rPr>
           <w:rFonts w:asciiTheme="minorHAnsi" w:hAnsiTheme="minorHAnsi" w:cstheme="minorHAnsi"/>
@@ -305,87 +279,7 @@
         <w:rPr>
           <w:rFonts w:asciiTheme="minorHAnsi" w:hAnsiTheme="minorHAnsi" w:cstheme="minorHAnsi"/>
         </w:rPr>
-        <w:t>armOS</w:t>
-      </w:r>
-      <w:proofErr w:type="spellEnd"/>
-      <w:proofErr w:type="gramEnd"/>
-      <w:r>
-        <w:rPr>
-          <w:rFonts w:asciiTheme="minorHAnsi" w:hAnsiTheme="minorHAnsi" w:cstheme="minorHAnsi"/>
-        </w:rPr>
-        <w:t xml:space="preserve"> and </w:t>
-      </w:r>
-      <w:r>
-        <w:rPr>
-          <w:rFonts w:asciiTheme="minorHAnsi" w:hAnsiTheme="minorHAnsi" w:cstheme="minorHAnsi"/>
-        </w:rPr>
-        <w:t xml:space="preserve">FarmData2 organize data and how to use the </w:t>
-      </w:r>
-      <w:proofErr w:type="spellStart"/>
-      <w:r>
-        <w:rPr>
-          <w:rFonts w:asciiTheme="minorHAnsi" w:hAnsiTheme="minorHAnsi" w:cstheme="minorHAnsi"/>
-        </w:rPr>
-        <w:t>farmOS</w:t>
-      </w:r>
-      <w:proofErr w:type="spellEnd"/>
-      <w:r>
-        <w:rPr>
-          <w:rFonts w:asciiTheme="minorHAnsi" w:hAnsiTheme="minorHAnsi" w:cstheme="minorHAnsi"/>
-        </w:rPr>
-        <w:t xml:space="preserve">/FarmData2 API via the </w:t>
-      </w:r>
-      <w:proofErr w:type="spellStart"/>
-      <w:r>
-        <w:rPr>
-          <w:rFonts w:asciiTheme="minorHAnsi" w:hAnsiTheme="minorHAnsi" w:cstheme="minorHAnsi"/>
-        </w:rPr>
-        <w:t>FarmOSAPI</w:t>
-      </w:r>
-      <w:proofErr w:type="spellEnd"/>
-      <w:r>
-        <w:rPr>
-          <w:rFonts w:asciiTheme="minorHAnsi" w:hAnsiTheme="minorHAnsi" w:cstheme="minorHAnsi"/>
-        </w:rPr>
-        <w:t xml:space="preserve"> library to access that data</w:t>
-      </w:r>
-      <w:r>
-        <w:rPr>
-          <w:rFonts w:asciiTheme="minorHAnsi" w:hAnsiTheme="minorHAnsi" w:cstheme="minorHAnsi"/>
-        </w:rPr>
-        <w:t xml:space="preserve">.  You won’t learn everything but hopefully </w:t>
-      </w:r>
-      <w:r>
-        <w:rPr>
-          <w:rFonts w:asciiTheme="minorHAnsi" w:hAnsiTheme="minorHAnsi" w:cstheme="minorHAnsi"/>
-        </w:rPr>
-        <w:t xml:space="preserve">you’ll learn </w:t>
-      </w:r>
-      <w:r>
-        <w:rPr>
-          <w:rFonts w:asciiTheme="minorHAnsi" w:hAnsiTheme="minorHAnsi" w:cstheme="minorHAnsi"/>
-        </w:rPr>
-        <w:t xml:space="preserve">enough so that when you need additional or different data from FarmData2 you’ll know where to look and how to experiment with FarmData2 and the </w:t>
-      </w:r>
-      <w:proofErr w:type="spellStart"/>
-      <w:r>
-        <w:rPr>
-          <w:rFonts w:asciiTheme="minorHAnsi" w:hAnsiTheme="minorHAnsi" w:cstheme="minorHAnsi"/>
-        </w:rPr>
-        <w:t>f</w:t>
-      </w:r>
-      <w:r>
-        <w:rPr>
-          <w:rFonts w:asciiTheme="minorHAnsi" w:hAnsiTheme="minorHAnsi" w:cstheme="minorHAnsi"/>
-        </w:rPr>
-        <w:t>armOS</w:t>
-      </w:r>
-      <w:proofErr w:type="spellEnd"/>
-      <w:r>
-        <w:rPr>
-          <w:rFonts w:asciiTheme="minorHAnsi" w:hAnsiTheme="minorHAnsi" w:cstheme="minorHAnsi"/>
-        </w:rPr>
-        <w:t xml:space="preserve"> API to find what you need.</w:t>
+        <w:t>armOS API to find what you need.</w:t>
       </w:r>
       <w:r>
         <w:rPr>
@@ -461,7 +355,6 @@
         </w:rPr>
         <w:t xml:space="preserve">The </w:t>
       </w:r>
-      <w:proofErr w:type="spellStart"/>
       <w:r>
         <w:rPr>
           <w:rFonts w:asciiTheme="minorHAnsi" w:hAnsiTheme="minorHAnsi" w:cstheme="minorHAnsi"/>
@@ -478,9 +371,8 @@
           <w:bCs/>
           <w:u w:val="single"/>
         </w:rPr>
-        <w:t>armOS</w:t>
-      </w:r>
-      <w:proofErr w:type="spellEnd"/>
+        <w:t xml:space="preserve">armOS </w:t>
+      </w:r>
       <w:r>
         <w:rPr>
           <w:rFonts w:asciiTheme="minorHAnsi" w:hAnsiTheme="minorHAnsi" w:cstheme="minorHAnsi"/>
@@ -488,7 +380,7 @@
           <w:bCs/>
           <w:u w:val="single"/>
         </w:rPr>
-        <w:t xml:space="preserve"> </w:t>
+        <w:t xml:space="preserve">/ FarmData2 </w:t>
       </w:r>
       <w:r>
         <w:rPr>
@@ -497,7 +389,7 @@
           <w:bCs/>
           <w:u w:val="single"/>
         </w:rPr>
-        <w:t xml:space="preserve">/ FarmData2 </w:t>
+        <w:t xml:space="preserve">Data </w:t>
       </w:r>
       <w:r>
         <w:rPr>
@@ -506,7 +398,7 @@
           <w:bCs/>
           <w:u w:val="single"/>
         </w:rPr>
-        <w:t xml:space="preserve">Data </w:t>
+        <w:t>Architecture</w:t>
       </w:r>
       <w:r>
         <w:rPr>
@@ -515,7 +407,7 @@
           <w:bCs/>
           <w:u w:val="single"/>
         </w:rPr>
-        <w:t>Architecture</w:t>
+        <w:t xml:space="preserve"> and </w:t>
       </w:r>
       <w:r>
         <w:rPr>
@@ -524,7 +416,7 @@
           <w:bCs/>
           <w:u w:val="single"/>
         </w:rPr>
-        <w:t xml:space="preserve"> and </w:t>
+        <w:t xml:space="preserve">the User </w:t>
       </w:r>
       <w:r>
         <w:rPr>
@@ -533,7 +425,7 @@
           <w:bCs/>
           <w:u w:val="single"/>
         </w:rPr>
-        <w:t xml:space="preserve">the User </w:t>
+        <w:t>Interface</w:t>
       </w:r>
       <w:r>
         <w:rPr>
@@ -542,81 +434,30 @@
           <w:bCs/>
           <w:u w:val="single"/>
         </w:rPr>
-        <w:t>Interface</w:t>
-      </w:r>
-      <w:r>
+        <w:t>:</w:t>
+      </w:r>
+    </w:p>
+    <w:p>
+      <w:pPr>
         <w:rPr>
           <w:rFonts w:asciiTheme="minorHAnsi" w:hAnsiTheme="minorHAnsi" w:cstheme="minorHAnsi"/>
           <w:b/>
           <w:bCs/>
           <w:u w:val="single"/>
         </w:rPr>
-        <w:t>:</w:t>
-      </w:r>
-    </w:p>
-    <w:p>
-      <w:pPr>
-        <w:rPr>
-          <w:rFonts w:asciiTheme="minorHAnsi" w:hAnsiTheme="minorHAnsi" w:cstheme="minorHAnsi"/>
-          <w:b/>
-          <w:bCs/>
-          <w:u w:val="single"/>
-        </w:rPr>
-      </w:pPr>
-    </w:p>
-    <w:p>
-      <w:pPr>
-        <w:rPr>
-          <w:rFonts w:asciiTheme="minorHAnsi" w:hAnsiTheme="minorHAnsi" w:cstheme="minorHAnsi"/>
-        </w:rPr>
-      </w:pPr>
-      <w:r>
-        <w:rPr>
-          <w:rFonts w:asciiTheme="minorHAnsi" w:hAnsiTheme="minorHAnsi" w:cstheme="minorHAnsi"/>
-        </w:rPr>
-        <w:t xml:space="preserve">There is a strong connection between the user interface features provided by </w:t>
-      </w:r>
-      <w:proofErr w:type="spellStart"/>
-      <w:r>
-        <w:rPr>
-          <w:rFonts w:asciiTheme="minorHAnsi" w:hAnsiTheme="minorHAnsi" w:cstheme="minorHAnsi"/>
-        </w:rPr>
-        <w:t>farmOS</w:t>
-      </w:r>
-      <w:proofErr w:type="spellEnd"/>
-      <w:r>
-        <w:rPr>
-          <w:rFonts w:asciiTheme="minorHAnsi" w:hAnsiTheme="minorHAnsi" w:cstheme="minorHAnsi"/>
-        </w:rPr>
-        <w:t xml:space="preserve"> and the way that </w:t>
-      </w:r>
-      <w:proofErr w:type="spellStart"/>
-      <w:r>
-        <w:rPr>
-          <w:rFonts w:asciiTheme="minorHAnsi" w:hAnsiTheme="minorHAnsi" w:cstheme="minorHAnsi"/>
-        </w:rPr>
-        <w:t>farmOS</w:t>
-      </w:r>
-      <w:proofErr w:type="spellEnd"/>
-      <w:r>
-        <w:rPr>
-          <w:rFonts w:asciiTheme="minorHAnsi" w:hAnsiTheme="minorHAnsi" w:cstheme="minorHAnsi"/>
-        </w:rPr>
-        <w:t xml:space="preserve"> and FarmData2 represent the data that they use.  Being able to see this connection will be helpful in finding </w:t>
-      </w:r>
-      <w:proofErr w:type="spellStart"/>
-      <w:r>
-        <w:rPr>
-          <w:rFonts w:asciiTheme="minorHAnsi" w:hAnsiTheme="minorHAnsi" w:cstheme="minorHAnsi"/>
-        </w:rPr>
-        <w:t>APi</w:t>
-      </w:r>
-      <w:proofErr w:type="spellEnd"/>
-      <w:r>
-        <w:rPr>
-          <w:rFonts w:asciiTheme="minorHAnsi" w:hAnsiTheme="minorHAnsi" w:cstheme="minorHAnsi"/>
-        </w:rPr>
-        <w:t xml:space="preserve"> endpoints that provide the corresponding data. These questions explore that relationship.  </w:t>
+      </w:pPr>
+    </w:p>
+    <w:p>
+      <w:pPr>
+        <w:rPr>
+          <w:rFonts w:asciiTheme="minorHAnsi" w:hAnsiTheme="minorHAnsi" w:cstheme="minorHAnsi"/>
+        </w:rPr>
+      </w:pPr>
+      <w:r>
+        <w:rPr>
+          <w:rFonts w:asciiTheme="minorHAnsi" w:hAnsiTheme="minorHAnsi" w:cstheme="minorHAnsi"/>
+        </w:rPr>
+        <w:t xml:space="preserve">There is a strong connection between the user interface features provided by farmOS and the way that farmOS and FarmData2 represent the data that they use.  Being able to see this connection will be helpful in finding APi endpoints that provide the corresponding data. These questions explore that relationship.  </w:t>
       </w:r>
     </w:p>
     <w:p>
@@ -644,19 +485,11 @@
         </w:rPr>
         <w:t xml:space="preserve">he </w:t>
       </w:r>
-      <w:proofErr w:type="spellStart"/>
-      <w:r>
-        <w:rPr>
-          <w:rFonts w:asciiTheme="minorHAnsi" w:hAnsiTheme="minorHAnsi" w:cstheme="minorHAnsi"/>
-        </w:rPr>
-        <w:t>farmOS</w:t>
-      </w:r>
-      <w:proofErr w:type="spellEnd"/>
-      <w:r>
-        <w:rPr>
-          <w:rFonts w:asciiTheme="minorHAnsi" w:hAnsiTheme="minorHAnsi" w:cstheme="minorHAnsi"/>
-        </w:rPr>
-        <w:t xml:space="preserve"> </w:t>
+      <w:r>
+        <w:rPr>
+          <w:rFonts w:asciiTheme="minorHAnsi" w:hAnsiTheme="minorHAnsi" w:cstheme="minorHAnsi"/>
+        </w:rPr>
+        <w:t xml:space="preserve">farmOS </w:t>
       </w:r>
       <w:r>
         <w:rPr>
@@ -683,16 +516,8 @@
         <w:rPr>
           <w:rFonts w:asciiTheme="minorHAnsi" w:hAnsiTheme="minorHAnsi" w:cstheme="minorHAnsi"/>
         </w:rPr>
-        <w:t xml:space="preserve">of how </w:t>
-      </w:r>
-      <w:proofErr w:type="spellStart"/>
-      <w:r>
-        <w:rPr>
-          <w:rFonts w:asciiTheme="minorHAnsi" w:hAnsiTheme="minorHAnsi" w:cstheme="minorHAnsi"/>
-        </w:rPr>
-        <w:t>farmOS</w:t>
-      </w:r>
-      <w:proofErr w:type="spellEnd"/>
+        <w:t>of how farmOS</w:t>
+      </w:r>
       <w:r>
         <w:rPr>
           <w:rFonts w:asciiTheme="minorHAnsi" w:hAnsiTheme="minorHAnsi" w:cstheme="minorHAnsi"/>
@@ -703,21 +528,7 @@
         <w:rPr>
           <w:rFonts w:asciiTheme="minorHAnsi" w:hAnsiTheme="minorHAnsi" w:cstheme="minorHAnsi"/>
         </w:rPr>
-        <w:t xml:space="preserve"> interact with Drupal to organize data.  </w:t>
-      </w:r>
-      <w:proofErr w:type="gramStart"/>
-      <w:r>
-        <w:rPr>
-          <w:rFonts w:asciiTheme="minorHAnsi" w:hAnsiTheme="minorHAnsi" w:cstheme="minorHAnsi"/>
-        </w:rPr>
-        <w:t>In particular, this</w:t>
-      </w:r>
-      <w:proofErr w:type="gramEnd"/>
-      <w:r>
-        <w:rPr>
-          <w:rFonts w:asciiTheme="minorHAnsi" w:hAnsiTheme="minorHAnsi" w:cstheme="minorHAnsi"/>
-        </w:rPr>
-        <w:t xml:space="preserve"> page describes the Drupal</w:t>
+        <w:t xml:space="preserve"> interact with Drupal to organize data.  In particular, this page describes the Drupal</w:t>
       </w:r>
       <w:r>
         <w:rPr>
@@ -749,19 +560,11 @@
         </w:rPr>
         <w:t xml:space="preserve"> that </w:t>
       </w:r>
-      <w:proofErr w:type="spellStart"/>
-      <w:r>
-        <w:rPr>
-          <w:rFonts w:asciiTheme="minorHAnsi" w:hAnsiTheme="minorHAnsi" w:cstheme="minorHAnsi"/>
-        </w:rPr>
-        <w:t>farmOS</w:t>
-      </w:r>
-      <w:proofErr w:type="spellEnd"/>
-      <w:r>
-        <w:rPr>
-          <w:rFonts w:asciiTheme="minorHAnsi" w:hAnsiTheme="minorHAnsi" w:cstheme="minorHAnsi"/>
-        </w:rPr>
-        <w:t xml:space="preserve"> uses</w:t>
+      <w:r>
+        <w:rPr>
+          <w:rFonts w:asciiTheme="minorHAnsi" w:hAnsiTheme="minorHAnsi" w:cstheme="minorHAnsi"/>
+        </w:rPr>
+        <w:t>farmOS uses</w:t>
       </w:r>
       <w:r>
         <w:rPr>
@@ -793,55 +596,27 @@
         <w:rPr>
           <w:rFonts w:asciiTheme="minorHAnsi" w:hAnsiTheme="minorHAnsi" w:cstheme="minorHAnsi"/>
         </w:rPr>
-        <w:t xml:space="preserve">  But more importantly for us, these entities represent the main types of data that are used by </w:t>
-      </w:r>
-      <w:proofErr w:type="spellStart"/>
-      <w:r>
-        <w:rPr>
-          <w:rFonts w:asciiTheme="minorHAnsi" w:hAnsiTheme="minorHAnsi" w:cstheme="minorHAnsi"/>
-        </w:rPr>
-        <w:t>farmOS</w:t>
-      </w:r>
-      <w:proofErr w:type="spellEnd"/>
-      <w:r>
-        <w:rPr>
-          <w:rFonts w:asciiTheme="minorHAnsi" w:hAnsiTheme="minorHAnsi" w:cstheme="minorHAnsi"/>
-        </w:rPr>
-        <w:t xml:space="preserve"> / FarmData2.</w:t>
-      </w:r>
-    </w:p>
-    <w:p>
-      <w:pPr>
-        <w:rPr>
-          <w:rFonts w:asciiTheme="minorHAnsi" w:hAnsiTheme="minorHAnsi" w:cstheme="minorHAnsi"/>
-        </w:rPr>
-      </w:pPr>
-    </w:p>
-    <w:p>
-      <w:pPr>
-        <w:rPr>
-          <w:rFonts w:asciiTheme="minorHAnsi" w:hAnsiTheme="minorHAnsi" w:cstheme="minorHAnsi"/>
-        </w:rPr>
-      </w:pPr>
-      <w:r>
-        <w:rPr>
-          <w:rFonts w:asciiTheme="minorHAnsi" w:hAnsiTheme="minorHAnsi" w:cstheme="minorHAnsi"/>
-        </w:rPr>
-        <w:t xml:space="preserve">Read the </w:t>
-      </w:r>
-      <w:proofErr w:type="spellStart"/>
-      <w:r>
-        <w:rPr>
-          <w:rFonts w:asciiTheme="minorHAnsi" w:hAnsiTheme="minorHAnsi" w:cstheme="minorHAnsi"/>
-        </w:rPr>
-        <w:t>farmOS</w:t>
-      </w:r>
-      <w:proofErr w:type="spellEnd"/>
-      <w:r>
-        <w:rPr>
-          <w:rFonts w:asciiTheme="minorHAnsi" w:hAnsiTheme="minorHAnsi" w:cstheme="minorHAnsi"/>
-        </w:rPr>
-        <w:t xml:space="preserve"> Architecture page and answer the following questions:</w:t>
+        <w:t xml:space="preserve">  But more importantly for us, these entities represent the main types of data that are used by farmOS / FarmData2.</w:t>
+      </w:r>
+    </w:p>
+    <w:p>
+      <w:pPr>
+        <w:rPr>
+          <w:rFonts w:asciiTheme="minorHAnsi" w:hAnsiTheme="minorHAnsi" w:cstheme="minorHAnsi"/>
+        </w:rPr>
+      </w:pPr>
+    </w:p>
+    <w:p>
+      <w:pPr>
+        <w:rPr>
+          <w:rFonts w:asciiTheme="minorHAnsi" w:hAnsiTheme="minorHAnsi" w:cstheme="minorHAnsi"/>
+        </w:rPr>
+      </w:pPr>
+      <w:r>
+        <w:rPr>
+          <w:rFonts w:asciiTheme="minorHAnsi" w:hAnsiTheme="minorHAnsi" w:cstheme="minorHAnsi"/>
+        </w:rPr>
+        <w:t>Read the farmOS Architecture page and answer the following questions:</w:t>
       </w:r>
     </w:p>
     <w:p>
@@ -901,21 +676,7 @@
         <w:rPr>
           <w:rFonts w:asciiTheme="minorHAnsi" w:hAnsiTheme="minorHAnsi" w:cstheme="minorHAnsi"/>
         </w:rPr>
-        <w:t xml:space="preserve">used by </w:t>
-      </w:r>
-      <w:proofErr w:type="spellStart"/>
-      <w:r>
-        <w:rPr>
-          <w:rFonts w:asciiTheme="minorHAnsi" w:hAnsiTheme="minorHAnsi" w:cstheme="minorHAnsi"/>
-        </w:rPr>
-        <w:t>farmOS</w:t>
-      </w:r>
-      <w:proofErr w:type="spellEnd"/>
-      <w:r>
-        <w:rPr>
-          <w:rFonts w:asciiTheme="minorHAnsi" w:hAnsiTheme="minorHAnsi" w:cstheme="minorHAnsi"/>
-        </w:rPr>
-        <w:t>?  For each one, give its name, a brief description of what it</w:t>
+        <w:t>used by farmOS?  For each one, give its name, a brief description of what it</w:t>
       </w:r>
       <w:r>
         <w:rPr>
@@ -1134,35 +895,7 @@
         <w:rPr>
           <w:rFonts w:asciiTheme="minorHAnsi" w:hAnsiTheme="minorHAnsi" w:cstheme="minorHAnsi"/>
         </w:rPr>
-        <w:t xml:space="preserve">that page where Matt </w:t>
-      </w:r>
-      <w:proofErr w:type="spellStart"/>
-      <w:r>
-        <w:rPr>
-          <w:rFonts w:asciiTheme="minorHAnsi" w:hAnsiTheme="minorHAnsi" w:cstheme="minorHAnsi"/>
-        </w:rPr>
-        <w:t>Stenta</w:t>
-      </w:r>
-      <w:proofErr w:type="spellEnd"/>
-      <w:r>
-        <w:rPr>
-          <w:rFonts w:asciiTheme="minorHAnsi" w:hAnsiTheme="minorHAnsi" w:cstheme="minorHAnsi"/>
-        </w:rPr>
-        <w:t xml:space="preserve">, the creator of </w:t>
-      </w:r>
-      <w:proofErr w:type="spellStart"/>
-      <w:r>
-        <w:rPr>
-          <w:rFonts w:asciiTheme="minorHAnsi" w:hAnsiTheme="minorHAnsi" w:cstheme="minorHAnsi"/>
-        </w:rPr>
-        <w:t>farmOS</w:t>
-      </w:r>
-      <w:proofErr w:type="spellEnd"/>
-      <w:r>
-        <w:rPr>
-          <w:rFonts w:asciiTheme="minorHAnsi" w:hAnsiTheme="minorHAnsi" w:cstheme="minorHAnsi"/>
-        </w:rPr>
-        <w:t xml:space="preserve">, is interviewed </w:t>
+        <w:t xml:space="preserve">that page where Matt Stenta, the creator of farmOS, is interviewed </w:t>
       </w:r>
       <w:r>
         <w:rPr>
@@ -1176,19 +909,11 @@
         </w:rPr>
         <w:t xml:space="preserve">about </w:t>
       </w:r>
-      <w:proofErr w:type="spellStart"/>
-      <w:r>
-        <w:rPr>
-          <w:rFonts w:asciiTheme="minorHAnsi" w:hAnsiTheme="minorHAnsi" w:cstheme="minorHAnsi"/>
-        </w:rPr>
-        <w:t>farmOS’s</w:t>
-      </w:r>
-      <w:proofErr w:type="spellEnd"/>
-      <w:r>
-        <w:rPr>
-          <w:rFonts w:asciiTheme="minorHAnsi" w:hAnsiTheme="minorHAnsi" w:cstheme="minorHAnsi"/>
-        </w:rPr>
-        <w:t xml:space="preserve"> architecture </w:t>
+      <w:r>
+        <w:rPr>
+          <w:rFonts w:asciiTheme="minorHAnsi" w:hAnsiTheme="minorHAnsi" w:cstheme="minorHAnsi"/>
+        </w:rPr>
+        <w:t xml:space="preserve">farmOS’s architecture </w:t>
       </w:r>
       <w:r>
         <w:rPr>
@@ -1246,23 +971,13 @@
           <w:iCs/>
         </w:rPr>
       </w:pPr>
-      <w:proofErr w:type="spellStart"/>
       <w:r>
         <w:rPr>
           <w:rFonts w:cstheme="minorHAnsi"/>
           <w:i/>
           <w:iCs/>
         </w:rPr>
-        <w:t>FarmOS</w:t>
-      </w:r>
-      <w:proofErr w:type="spellEnd"/>
-      <w:r>
-        <w:rPr>
-          <w:rFonts w:cstheme="minorHAnsi"/>
-          <w:i/>
-          <w:iCs/>
-        </w:rPr>
-        <w:t xml:space="preserve"> Tutorial: Structure and Architecture Overview</w:t>
+        <w:t>FarmOS Tutorial: Structure and Architecture Overview</w:t>
       </w:r>
     </w:p>
     <w:p>
@@ -1394,19 +1109,11 @@
         </w:rPr>
         <w:t xml:space="preserve"> </w:t>
       </w:r>
-      <w:proofErr w:type="spellStart"/>
-      <w:r>
-        <w:rPr>
-          <w:rFonts w:asciiTheme="minorHAnsi" w:hAnsiTheme="minorHAnsi" w:cstheme="minorHAnsi"/>
-        </w:rPr>
-        <w:t>farmOS</w:t>
-      </w:r>
-      <w:proofErr w:type="spellEnd"/>
-      <w:r>
-        <w:rPr>
-          <w:rFonts w:asciiTheme="minorHAnsi" w:hAnsiTheme="minorHAnsi" w:cstheme="minorHAnsi"/>
-        </w:rPr>
-        <w:t>/</w:t>
+      <w:r>
+        <w:rPr>
+          <w:rFonts w:asciiTheme="minorHAnsi" w:hAnsiTheme="minorHAnsi" w:cstheme="minorHAnsi"/>
+        </w:rPr>
+        <w:t>farmOS/</w:t>
       </w:r>
       <w:r>
         <w:rPr>
@@ -1424,21 +1131,7 @@
         <w:rPr>
           <w:rFonts w:asciiTheme="minorHAnsi" w:hAnsiTheme="minorHAnsi" w:cstheme="minorHAnsi"/>
         </w:rPr>
-        <w:t xml:space="preserve"> about the data organization in </w:t>
-      </w:r>
-      <w:proofErr w:type="spellStart"/>
-      <w:r>
-        <w:rPr>
-          <w:rFonts w:asciiTheme="minorHAnsi" w:hAnsiTheme="minorHAnsi" w:cstheme="minorHAnsi"/>
-        </w:rPr>
-        <w:t>farmOS</w:t>
-      </w:r>
-      <w:proofErr w:type="spellEnd"/>
-      <w:r>
-        <w:rPr>
-          <w:rFonts w:asciiTheme="minorHAnsi" w:hAnsiTheme="minorHAnsi" w:cstheme="minorHAnsi"/>
-        </w:rPr>
-        <w:t>/FarmData2</w:t>
+        <w:t xml:space="preserve"> about the data organization in farmOS/FarmData2</w:t>
       </w:r>
       <w:r>
         <w:rPr>
@@ -1609,21 +1302,7 @@
         <w:rPr>
           <w:rFonts w:asciiTheme="minorHAnsi" w:hAnsiTheme="minorHAnsi" w:cstheme="minorHAnsi"/>
         </w:rPr>
-        <w:t>(</w:t>
-      </w:r>
-      <w:proofErr w:type="gramStart"/>
-      <w:r>
-        <w:rPr>
-          <w:rFonts w:asciiTheme="minorHAnsi" w:hAnsiTheme="minorHAnsi" w:cstheme="minorHAnsi"/>
-        </w:rPr>
-        <w:t>i.e.</w:t>
-      </w:r>
-      <w:proofErr w:type="gramEnd"/>
-      <w:r>
-        <w:rPr>
-          <w:rFonts w:asciiTheme="minorHAnsi" w:hAnsiTheme="minorHAnsi" w:cstheme="minorHAnsi"/>
-        </w:rPr>
-        <w:t xml:space="preserve"> accounts) that exist</w:t>
+        <w:t>(i.e. accounts) that exist</w:t>
       </w:r>
       <w:r>
         <w:rPr>
@@ -1747,7 +1426,6 @@
           <w:u w:val="single"/>
         </w:rPr>
       </w:pPr>
-      <w:proofErr w:type="spellStart"/>
       <w:r>
         <w:rPr>
           <w:rFonts w:asciiTheme="minorHAnsi" w:hAnsiTheme="minorHAnsi" w:cstheme="minorHAnsi"/>
@@ -1764,9 +1442,8 @@
           <w:bCs/>
           <w:u w:val="single"/>
         </w:rPr>
-        <w:t>armOS</w:t>
-      </w:r>
-      <w:proofErr w:type="spellEnd"/>
+        <w:t>armOS API</w:t>
+      </w:r>
       <w:r>
         <w:rPr>
           <w:rFonts w:asciiTheme="minorHAnsi" w:hAnsiTheme="minorHAnsi" w:cstheme="minorHAnsi"/>
@@ -1774,17 +1451,18 @@
           <w:bCs/>
           <w:u w:val="single"/>
         </w:rPr>
-        <w:t xml:space="preserve"> API</w:t>
-      </w:r>
-      <w:r>
+        <w:t xml:space="preserve"> Endpoints:</w:t>
+      </w:r>
+    </w:p>
+    <w:p>
+      <w:pPr>
         <w:rPr>
           <w:rFonts w:asciiTheme="minorHAnsi" w:hAnsiTheme="minorHAnsi" w:cstheme="minorHAnsi"/>
           <w:b/>
           <w:bCs/>
           <w:u w:val="single"/>
         </w:rPr>
-        <w:t xml:space="preserve"> Endpoints:</w:t>
-      </w:r>
+      </w:pPr>
     </w:p>
     <w:p>
       <w:pPr>
@@ -1795,16 +1473,6 @@
           <w:u w:val="single"/>
         </w:rPr>
       </w:pPr>
-    </w:p>
-    <w:p>
-      <w:pPr>
-        <w:rPr>
-          <w:rFonts w:asciiTheme="minorHAnsi" w:hAnsiTheme="minorHAnsi" w:cstheme="minorHAnsi"/>
-          <w:b/>
-          <w:bCs/>
-          <w:u w:val="single"/>
-        </w:rPr>
-      </w:pPr>
       <w:r>
         <w:rPr>
           <w:rFonts w:asciiTheme="minorHAnsi" w:hAnsiTheme="minorHAnsi" w:cstheme="minorHAnsi"/>
@@ -1828,21 +1496,7 @@
         <w:rPr>
           <w:rFonts w:asciiTheme="minorHAnsi" w:hAnsiTheme="minorHAnsi" w:cstheme="minorHAnsi"/>
         </w:rPr>
-        <w:t xml:space="preserve">, </w:t>
-      </w:r>
-      <w:proofErr w:type="spellStart"/>
-      <w:r>
-        <w:rPr>
-          <w:rFonts w:asciiTheme="minorHAnsi" w:hAnsiTheme="minorHAnsi" w:cstheme="minorHAnsi"/>
-        </w:rPr>
-        <w:t>farmOS</w:t>
-      </w:r>
-      <w:proofErr w:type="spellEnd"/>
-      <w:r>
-        <w:rPr>
-          <w:rFonts w:asciiTheme="minorHAnsi" w:hAnsiTheme="minorHAnsi" w:cstheme="minorHAnsi"/>
-        </w:rPr>
-        <w:t xml:space="preserve"> provides an API for accessing its data.</w:t>
+        <w:t>, farmOS provides an API for accessing its data.</w:t>
       </w:r>
       <w:r>
         <w:rPr>
@@ -1854,18 +1508,8 @@
         <w:rPr>
           <w:rFonts w:ascii="Courier" w:hAnsi="Courier" w:cstheme="minorHAnsi"/>
         </w:rPr>
-        <w:t>/</w:t>
-      </w:r>
-      <w:proofErr w:type="spellStart"/>
-      <w:proofErr w:type="gramStart"/>
-      <w:r>
-        <w:rPr>
-          <w:rFonts w:ascii="Courier" w:hAnsi="Courier" w:cstheme="minorHAnsi"/>
-        </w:rPr>
-        <w:t>farm.json</w:t>
-      </w:r>
-      <w:proofErr w:type="spellEnd"/>
-      <w:proofErr w:type="gramEnd"/>
+        <w:t>/farm.json</w:t>
+      </w:r>
       <w:r>
         <w:rPr>
           <w:rFonts w:asciiTheme="minorHAnsi" w:hAnsiTheme="minorHAnsi" w:cstheme="minorHAnsi"/>
@@ -1878,23 +1522,21 @@
         </w:rPr>
         <w:t xml:space="preserve">  The </w:t>
       </w:r>
-      <w:proofErr w:type="spellStart"/>
       <w:r>
         <w:rPr>
           <w:rFonts w:asciiTheme="minorHAnsi" w:hAnsiTheme="minorHAnsi" w:cstheme="minorHAnsi"/>
           <w:i/>
           <w:iCs/>
         </w:rPr>
-        <w:t>FarmOS</w:t>
-      </w:r>
-      <w:proofErr w:type="spellEnd"/>
+        <w:t xml:space="preserve">FarmOS </w:t>
+      </w:r>
       <w:r>
         <w:rPr>
           <w:rFonts w:asciiTheme="minorHAnsi" w:hAnsiTheme="minorHAnsi" w:cstheme="minorHAnsi"/>
           <w:i/>
           <w:iCs/>
         </w:rPr>
-        <w:t xml:space="preserve"> </w:t>
+        <w:t xml:space="preserve">API </w:t>
       </w:r>
       <w:r>
         <w:rPr>
@@ -1902,14 +1544,6 @@
           <w:i/>
           <w:iCs/>
         </w:rPr>
-        <w:t xml:space="preserve">API </w:t>
-      </w:r>
-      <w:r>
-        <w:rPr>
-          <w:rFonts w:asciiTheme="minorHAnsi" w:hAnsiTheme="minorHAnsi" w:cstheme="minorHAnsi"/>
-          <w:i/>
-          <w:iCs/>
-        </w:rPr>
         <w:t>Reference</w:t>
       </w:r>
       <w:r>
@@ -1934,21 +1568,7 @@
         <w:rPr>
           <w:rFonts w:asciiTheme="minorHAnsi" w:hAnsiTheme="minorHAnsi" w:cstheme="minorHAnsi"/>
         </w:rPr>
-        <w:t xml:space="preserve"> </w:t>
-      </w:r>
-      <w:proofErr w:type="gramStart"/>
-      <w:r>
-        <w:rPr>
-          <w:rFonts w:asciiTheme="minorHAnsi" w:hAnsiTheme="minorHAnsi" w:cstheme="minorHAnsi"/>
-        </w:rPr>
-        <w:t>all of</w:t>
-      </w:r>
-      <w:proofErr w:type="gramEnd"/>
-      <w:r>
-        <w:rPr>
-          <w:rFonts w:asciiTheme="minorHAnsi" w:hAnsiTheme="minorHAnsi" w:cstheme="minorHAnsi"/>
-        </w:rPr>
-        <w:t xml:space="preserve"> the endpoints that are provided by</w:t>
+        <w:t xml:space="preserve"> all of the endpoints that are provided by</w:t>
       </w:r>
       <w:r>
         <w:rPr>
@@ -2055,21 +1675,7 @@
         <w:rPr>
           <w:rFonts w:asciiTheme="minorHAnsi" w:hAnsiTheme="minorHAnsi" w:cstheme="minorHAnsi"/>
         </w:rPr>
-        <w:t xml:space="preserve"> run from within </w:t>
-      </w:r>
-      <w:proofErr w:type="spellStart"/>
-      <w:r>
-        <w:rPr>
-          <w:rFonts w:asciiTheme="minorHAnsi" w:hAnsiTheme="minorHAnsi" w:cstheme="minorHAnsi"/>
-        </w:rPr>
-        <w:t>farmOS</w:t>
-      </w:r>
-      <w:proofErr w:type="spellEnd"/>
-      <w:r>
-        <w:rPr>
-          <w:rFonts w:asciiTheme="minorHAnsi" w:hAnsiTheme="minorHAnsi" w:cstheme="minorHAnsi"/>
-        </w:rPr>
-        <w:t xml:space="preserve"> and users must be logged in</w:t>
+        <w:t xml:space="preserve"> run from within farmOS and users must be logged in</w:t>
       </w:r>
       <w:r>
         <w:rPr>
@@ -2117,18 +1723,8 @@
         <w:rPr>
           <w:rFonts w:ascii="Courier" w:hAnsi="Courier" w:cstheme="minorHAnsi"/>
         </w:rPr>
-        <w:t>/</w:t>
-      </w:r>
-      <w:proofErr w:type="spellStart"/>
-      <w:proofErr w:type="gramStart"/>
-      <w:r>
-        <w:rPr>
-          <w:rFonts w:ascii="Courier" w:hAnsi="Courier" w:cstheme="minorHAnsi"/>
-        </w:rPr>
-        <w:t>farm.json</w:t>
-      </w:r>
-      <w:proofErr w:type="spellEnd"/>
-      <w:proofErr w:type="gramEnd"/>
+        <w:t>/farm.json</w:t>
+      </w:r>
       <w:r>
         <w:rPr>
           <w:rFonts w:asciiTheme="minorHAnsi" w:hAnsiTheme="minorHAnsi" w:cstheme="minorHAnsi"/>
@@ -2203,21 +1799,7 @@
         <w:rPr>
           <w:rFonts w:asciiTheme="minorHAnsi" w:hAnsiTheme="minorHAnsi" w:cstheme="minorHAnsi"/>
         </w:rPr>
-        <w:t xml:space="preserve"> command show how to make </w:t>
-      </w:r>
-      <w:proofErr w:type="spellStart"/>
-      <w:r>
-        <w:rPr>
-          <w:rFonts w:asciiTheme="minorHAnsi" w:hAnsiTheme="minorHAnsi" w:cstheme="minorHAnsi"/>
-        </w:rPr>
-        <w:t>farmOS</w:t>
-      </w:r>
-      <w:proofErr w:type="spellEnd"/>
-      <w:r>
-        <w:rPr>
-          <w:rFonts w:asciiTheme="minorHAnsi" w:hAnsiTheme="minorHAnsi" w:cstheme="minorHAnsi"/>
-        </w:rPr>
-        <w:t xml:space="preserve"> API requests using the command line tool </w:t>
+        <w:t xml:space="preserve"> command show how to make farmOS API requests using the command line tool </w:t>
       </w:r>
       <w:r>
         <w:rPr>
@@ -2273,33 +1855,11 @@
         </w:rPr>
         <w:t xml:space="preserve"> they are using it in the same way that we have been using </w:t>
       </w:r>
-      <w:proofErr w:type="spellStart"/>
-      <w:r>
-        <w:rPr>
-          <w:rFonts w:asciiTheme="minorHAnsi" w:hAnsiTheme="minorHAnsi" w:cstheme="minorHAnsi"/>
-        </w:rPr>
-        <w:t>Hoppscotch</w:t>
-      </w:r>
-      <w:proofErr w:type="spellEnd"/>
-      <w:r>
-        <w:rPr>
-          <w:rFonts w:asciiTheme="minorHAnsi" w:hAnsiTheme="minorHAnsi" w:cstheme="minorHAnsi"/>
-        </w:rPr>
-        <w:t xml:space="preserve"> to explore and experiment with the </w:t>
-      </w:r>
-      <w:proofErr w:type="spellStart"/>
-      <w:r>
-        <w:rPr>
-          <w:rFonts w:asciiTheme="minorHAnsi" w:hAnsiTheme="minorHAnsi" w:cstheme="minorHAnsi"/>
-        </w:rPr>
-        <w:t>farmOS</w:t>
-      </w:r>
-      <w:proofErr w:type="spellEnd"/>
-      <w:r>
-        <w:rPr>
-          <w:rFonts w:asciiTheme="minorHAnsi" w:hAnsiTheme="minorHAnsi" w:cstheme="minorHAnsi"/>
-        </w:rPr>
-        <w:t xml:space="preserve"> API.</w:t>
+      <w:r>
+        <w:rPr>
+          <w:rFonts w:asciiTheme="minorHAnsi" w:hAnsiTheme="minorHAnsi" w:cstheme="minorHAnsi"/>
+        </w:rPr>
+        <w:t>Hoppscotch to explore and experiment with the farmOS API.</w:t>
       </w:r>
       <w:r>
         <w:rPr>
@@ -2311,16 +1871,8 @@
         <w:rPr>
           <w:rFonts w:asciiTheme="minorHAnsi" w:hAnsiTheme="minorHAnsi" w:cstheme="minorHAnsi"/>
         </w:rPr>
-        <w:t xml:space="preserve">We will continue to use </w:t>
-      </w:r>
-      <w:proofErr w:type="spellStart"/>
-      <w:r>
-        <w:rPr>
-          <w:rFonts w:asciiTheme="minorHAnsi" w:hAnsiTheme="minorHAnsi" w:cstheme="minorHAnsi"/>
-        </w:rPr>
-        <w:t>Hoppscotch</w:t>
-      </w:r>
-      <w:proofErr w:type="spellEnd"/>
+        <w:t>We will continue to use Hoppscotch</w:t>
+      </w:r>
       <w:r>
         <w:rPr>
           <w:rFonts w:asciiTheme="minorHAnsi" w:hAnsiTheme="minorHAnsi" w:cstheme="minorHAnsi"/>
@@ -2359,35 +1911,13 @@
         <w:rPr>
           <w:rFonts w:asciiTheme="minorHAnsi" w:hAnsiTheme="minorHAnsi" w:cstheme="minorHAnsi"/>
         </w:rPr>
-        <w:t xml:space="preserve"> sub-section.  Notice that the list of endpoints provided is divided into three groups.  Those groups roughly correspond to three of the four entity types in </w:t>
-      </w:r>
-      <w:proofErr w:type="spellStart"/>
-      <w:r>
-        <w:rPr>
-          <w:rFonts w:asciiTheme="minorHAnsi" w:hAnsiTheme="minorHAnsi" w:cstheme="minorHAnsi"/>
-        </w:rPr>
-        <w:t>farmOS</w:t>
-      </w:r>
-      <w:proofErr w:type="spellEnd"/>
-      <w:r>
-        <w:rPr>
-          <w:rFonts w:asciiTheme="minorHAnsi" w:hAnsiTheme="minorHAnsi" w:cstheme="minorHAnsi"/>
-        </w:rPr>
-        <w:t xml:space="preserve"> and two of them correspond directly items in the menu at the top of the </w:t>
-      </w:r>
-      <w:proofErr w:type="spellStart"/>
-      <w:r>
-        <w:rPr>
-          <w:rFonts w:asciiTheme="minorHAnsi" w:hAnsiTheme="minorHAnsi" w:cstheme="minorHAnsi"/>
-        </w:rPr>
-        <w:t>farmOS</w:t>
-      </w:r>
-      <w:proofErr w:type="spellEnd"/>
-      <w:r>
-        <w:rPr>
-          <w:rFonts w:asciiTheme="minorHAnsi" w:hAnsiTheme="minorHAnsi" w:cstheme="minorHAnsi"/>
-        </w:rPr>
-        <w:t>/</w:t>
+        <w:t xml:space="preserve"> sub-section.  Notice that the list of endpoints provided is divided into three groups.  Those groups roughly correspond to three of the four entity types in farmOS and two of them correspond directly items in the menu at the top of the </w:t>
+      </w:r>
+      <w:r>
+        <w:rPr>
+          <w:rFonts w:asciiTheme="minorHAnsi" w:hAnsiTheme="minorHAnsi" w:cstheme="minorHAnsi"/>
+        </w:rPr>
+        <w:t>farmOS/</w:t>
       </w:r>
       <w:r>
         <w:rPr>
@@ -2413,21 +1943,7 @@
         <w:rPr>
           <w:rFonts w:asciiTheme="minorHAnsi" w:hAnsiTheme="minorHAnsi" w:cstheme="minorHAnsi"/>
         </w:rPr>
-        <w:t xml:space="preserve">The questions in this section will have you explore the </w:t>
-      </w:r>
-      <w:proofErr w:type="spellStart"/>
-      <w:r>
-        <w:rPr>
-          <w:rFonts w:asciiTheme="minorHAnsi" w:hAnsiTheme="minorHAnsi" w:cstheme="minorHAnsi"/>
-        </w:rPr>
-        <w:t>farmOS</w:t>
-      </w:r>
-      <w:proofErr w:type="spellEnd"/>
-      <w:r>
-        <w:rPr>
-          <w:rFonts w:asciiTheme="minorHAnsi" w:hAnsiTheme="minorHAnsi" w:cstheme="minorHAnsi"/>
-        </w:rPr>
-        <w:t>/FarmData2 interface and connect what you see there to the API endpoints that exist.</w:t>
+        <w:t>The questions in this section will have you explore the farmOS/FarmData2 interface and connect what you see there to the API endpoints that exist.</w:t>
       </w:r>
     </w:p>
     <w:p>
@@ -2603,21 +2119,7 @@
         <w:rPr>
           <w:rFonts w:cstheme="minorHAnsi"/>
         </w:rPr>
-        <w:t xml:space="preserve">Open another tab in the same browser window and load the </w:t>
-      </w:r>
-      <w:proofErr w:type="spellStart"/>
-      <w:r>
-        <w:rPr>
-          <w:rFonts w:cstheme="minorHAnsi"/>
-        </w:rPr>
-        <w:t>Hoppscotch</w:t>
-      </w:r>
-      <w:proofErr w:type="spellEnd"/>
-      <w:r>
-        <w:rPr>
-          <w:rFonts w:cstheme="minorHAnsi"/>
-        </w:rPr>
-        <w:t xml:space="preserve"> site.</w:t>
+        <w:t>Open another tab in the same browser window and load the Hoppscotch site.</w:t>
       </w:r>
     </w:p>
     <w:p>
@@ -2996,19 +2498,11 @@
         </w:rPr>
         <w:t xml:space="preserve">. For example, imagine we want to find all harvests from a particular field.  Use the </w:t>
       </w:r>
-      <w:proofErr w:type="spellStart"/>
-      <w:r>
-        <w:rPr>
-          <w:rFonts w:asciiTheme="minorHAnsi" w:hAnsiTheme="minorHAnsi" w:cstheme="minorHAnsi"/>
-        </w:rPr>
-        <w:t>farmOS</w:t>
-      </w:r>
-      <w:proofErr w:type="spellEnd"/>
-      <w:r>
-        <w:rPr>
-          <w:rFonts w:asciiTheme="minorHAnsi" w:hAnsiTheme="minorHAnsi" w:cstheme="minorHAnsi"/>
-        </w:rPr>
-        <w:t>/</w:t>
+      <w:r>
+        <w:rPr>
+          <w:rFonts w:asciiTheme="minorHAnsi" w:hAnsiTheme="minorHAnsi" w:cstheme="minorHAnsi"/>
+        </w:rPr>
+        <w:t>farmOS/</w:t>
       </w:r>
       <w:r>
         <w:rPr>
@@ -3192,21 +2686,7 @@
         <w:rPr>
           <w:rFonts w:asciiTheme="minorHAnsi" w:hAnsiTheme="minorHAnsi" w:cstheme="minorHAnsi"/>
         </w:rPr>
-        <w:t xml:space="preserve">. To access the same information using the </w:t>
-      </w:r>
-      <w:proofErr w:type="spellStart"/>
-      <w:r>
-        <w:rPr>
-          <w:rFonts w:asciiTheme="minorHAnsi" w:hAnsiTheme="minorHAnsi" w:cstheme="minorHAnsi"/>
-        </w:rPr>
-        <w:t>farmOS</w:t>
-      </w:r>
-      <w:proofErr w:type="spellEnd"/>
-      <w:r>
-        <w:rPr>
-          <w:rFonts w:asciiTheme="minorHAnsi" w:hAnsiTheme="minorHAnsi" w:cstheme="minorHAnsi"/>
-        </w:rPr>
-        <w:t xml:space="preserve"> API we will need to use one of the endpoints.  </w:t>
+        <w:t xml:space="preserve">. To access the same information using the farmOS API we will need to use one of the endpoints.  </w:t>
       </w:r>
     </w:p>
     <w:p>
@@ -3233,21 +2713,7 @@
         <w:rPr>
           <w:rFonts w:asciiTheme="minorHAnsi" w:hAnsiTheme="minorHAnsi" w:cstheme="minorHAnsi"/>
         </w:rPr>
-        <w:t xml:space="preserve">Using the </w:t>
-      </w:r>
-      <w:proofErr w:type="spellStart"/>
-      <w:r>
-        <w:rPr>
-          <w:rFonts w:asciiTheme="minorHAnsi" w:hAnsiTheme="minorHAnsi" w:cstheme="minorHAnsi"/>
-        </w:rPr>
-        <w:t>farmOS</w:t>
-      </w:r>
-      <w:proofErr w:type="spellEnd"/>
-      <w:r>
-        <w:rPr>
-          <w:rFonts w:asciiTheme="minorHAnsi" w:hAnsiTheme="minorHAnsi" w:cstheme="minorHAnsi"/>
-        </w:rPr>
-        <w:t xml:space="preserve"> API Reference, give the endpoint </w:t>
+        <w:t xml:space="preserve">Using the farmOS API Reference, give the endpoint </w:t>
       </w:r>
       <w:r>
         <w:rPr>
@@ -3317,21 +2783,7 @@
         <w:rPr>
           <w:rFonts w:asciiTheme="minorHAnsi" w:hAnsiTheme="minorHAnsi" w:cstheme="minorHAnsi"/>
         </w:rPr>
-        <w:t xml:space="preserve">Use </w:t>
-      </w:r>
-      <w:proofErr w:type="spellStart"/>
-      <w:r>
-        <w:rPr>
-          <w:rFonts w:asciiTheme="minorHAnsi" w:hAnsiTheme="minorHAnsi" w:cstheme="minorHAnsi"/>
-        </w:rPr>
-        <w:t>Hoppscotch</w:t>
-      </w:r>
-      <w:proofErr w:type="spellEnd"/>
-      <w:r>
-        <w:rPr>
-          <w:rFonts w:asciiTheme="minorHAnsi" w:hAnsiTheme="minorHAnsi" w:cstheme="minorHAnsi"/>
-        </w:rPr>
-        <w:t xml:space="preserve"> to make a request from the URL you found in part a.  </w:t>
+        <w:t xml:space="preserve">Use Hoppscotch to make a request from the URL you found in part a.  </w:t>
       </w:r>
       <w:r>
         <w:rPr>
@@ -3393,7 +2845,6 @@
         </w:rPr>
         <w:t xml:space="preserve">.  If not, revisit part </w:t>
       </w:r>
-      <w:proofErr w:type="gramStart"/>
       <w:r>
         <w:rPr>
           <w:rFonts w:asciiTheme="minorHAnsi" w:hAnsiTheme="minorHAnsi" w:cstheme="minorHAnsi"/>
@@ -3404,28 +2855,7 @@
         <w:rPr>
           <w:rFonts w:asciiTheme="minorHAnsi" w:hAnsiTheme="minorHAnsi" w:cstheme="minorHAnsi"/>
         </w:rPr>
-        <w:t xml:space="preserve"> and</w:t>
-      </w:r>
-      <w:proofErr w:type="gramEnd"/>
-      <w:r>
-        <w:rPr>
-          <w:rFonts w:asciiTheme="minorHAnsi" w:hAnsiTheme="minorHAnsi" w:cstheme="minorHAnsi"/>
-        </w:rPr>
-        <w:t xml:space="preserve"> check the syntax of your request in </w:t>
-      </w:r>
-      <w:proofErr w:type="spellStart"/>
-      <w:r>
-        <w:rPr>
-          <w:rFonts w:asciiTheme="minorHAnsi" w:hAnsiTheme="minorHAnsi" w:cstheme="minorHAnsi"/>
-        </w:rPr>
-        <w:t>Hoppscotch</w:t>
-      </w:r>
-      <w:proofErr w:type="spellEnd"/>
-      <w:r>
-        <w:rPr>
-          <w:rFonts w:asciiTheme="minorHAnsi" w:hAnsiTheme="minorHAnsi" w:cstheme="minorHAnsi"/>
-        </w:rPr>
-        <w:t>.</w:t>
+        <w:t xml:space="preserve"> and check the syntax of your request in Hoppscotch.</w:t>
       </w:r>
     </w:p>
     <w:p>
@@ -3617,21 +3047,7 @@
         <w:rPr>
           <w:rFonts w:asciiTheme="minorHAnsi" w:hAnsiTheme="minorHAnsi" w:cstheme="minorHAnsi"/>
         </w:rPr>
-        <w:t xml:space="preserve">contains </w:t>
-      </w:r>
-      <w:proofErr w:type="gramStart"/>
-      <w:r>
-        <w:rPr>
-          <w:rFonts w:asciiTheme="minorHAnsi" w:hAnsiTheme="minorHAnsi" w:cstheme="minorHAnsi"/>
-        </w:rPr>
-        <w:t>all of</w:t>
-      </w:r>
-      <w:proofErr w:type="gramEnd"/>
-      <w:r>
-        <w:rPr>
-          <w:rFonts w:asciiTheme="minorHAnsi" w:hAnsiTheme="minorHAnsi" w:cstheme="minorHAnsi"/>
-        </w:rPr>
-        <w:t xml:space="preserve"> the harvest information.  The value of </w:t>
+        <w:t xml:space="preserve">contains all of the harvest information.  The value of </w:t>
       </w:r>
       <w:r>
         <w:rPr>
@@ -3682,21 +3098,7 @@
         <w:rPr>
           <w:rFonts w:asciiTheme="minorHAnsi" w:hAnsiTheme="minorHAnsi" w:cstheme="minorHAnsi"/>
         </w:rPr>
-        <w:t xml:space="preserve">a. How can you </w:t>
-      </w:r>
-      <w:proofErr w:type="gramStart"/>
-      <w:r>
-        <w:rPr>
-          <w:rFonts w:asciiTheme="minorHAnsi" w:hAnsiTheme="minorHAnsi" w:cstheme="minorHAnsi"/>
-        </w:rPr>
-        <w:t>tell</w:t>
-      </w:r>
-      <w:proofErr w:type="gramEnd"/>
-      <w:r>
-        <w:rPr>
-          <w:rFonts w:asciiTheme="minorHAnsi" w:hAnsiTheme="minorHAnsi" w:cstheme="minorHAnsi"/>
-        </w:rPr>
-        <w:t xml:space="preserve"> that the value of </w:t>
+        <w:t xml:space="preserve">a. How can you tell that the value of </w:t>
       </w:r>
       <w:r>
         <w:rPr>
@@ -3753,21 +3155,7 @@
           <w:rFonts w:asciiTheme="minorHAnsi" w:hAnsiTheme="minorHAnsi" w:cstheme="minorHAnsi"/>
         </w:rPr>
         <w:tab/>
-        <w:t xml:space="preserve">b. How can you </w:t>
-      </w:r>
-      <w:proofErr w:type="gramStart"/>
-      <w:r>
-        <w:rPr>
-          <w:rFonts w:asciiTheme="minorHAnsi" w:hAnsiTheme="minorHAnsi" w:cstheme="minorHAnsi"/>
-        </w:rPr>
-        <w:t>tell</w:t>
-      </w:r>
-      <w:proofErr w:type="gramEnd"/>
-      <w:r>
-        <w:rPr>
-          <w:rFonts w:asciiTheme="minorHAnsi" w:hAnsiTheme="minorHAnsi" w:cstheme="minorHAnsi"/>
-        </w:rPr>
-        <w:t xml:space="preserve"> that the elements contained in the </w:t>
+        <w:t xml:space="preserve">b. How can you tell that the elements contained in the </w:t>
       </w:r>
       <w:r>
         <w:rPr>
@@ -3895,21 +3283,7 @@
         <w:rPr>
           <w:rFonts w:asciiTheme="minorHAnsi" w:hAnsiTheme="minorHAnsi" w:cstheme="minorHAnsi"/>
         </w:rPr>
-        <w:t xml:space="preserve">, </w:t>
-      </w:r>
-      <w:proofErr w:type="spellStart"/>
-      <w:r>
-        <w:rPr>
-          <w:rFonts w:asciiTheme="minorHAnsi" w:hAnsiTheme="minorHAnsi" w:cstheme="minorHAnsi"/>
-        </w:rPr>
-        <w:t>etc</w:t>
-      </w:r>
-      <w:proofErr w:type="spellEnd"/>
-      <w:r>
-        <w:rPr>
-          <w:rFonts w:asciiTheme="minorHAnsi" w:hAnsiTheme="minorHAnsi" w:cstheme="minorHAnsi"/>
-        </w:rPr>
-        <w:t xml:space="preserve">… some of which </w:t>
+        <w:t xml:space="preserve">, etc… some of which </w:t>
       </w:r>
       <w:r>
         <w:rPr>
@@ -3927,21 +3301,7 @@
         <w:rPr>
           <w:rFonts w:asciiTheme="minorHAnsi" w:hAnsiTheme="minorHAnsi" w:cstheme="minorHAnsi"/>
         </w:rPr>
-        <w:t xml:space="preserve">  </w:t>
-      </w:r>
-      <w:proofErr w:type="gramStart"/>
-      <w:r>
-        <w:rPr>
-          <w:rFonts w:asciiTheme="minorHAnsi" w:hAnsiTheme="minorHAnsi" w:cstheme="minorHAnsi"/>
-        </w:rPr>
-        <w:t>In order to</w:t>
-      </w:r>
-      <w:proofErr w:type="gramEnd"/>
-      <w:r>
-        <w:rPr>
-          <w:rFonts w:asciiTheme="minorHAnsi" w:hAnsiTheme="minorHAnsi" w:cstheme="minorHAnsi"/>
-        </w:rPr>
-        <w:t xml:space="preserve"> use the </w:t>
+        <w:t xml:space="preserve">  In order to use the </w:t>
       </w:r>
       <w:r>
         <w:rPr>
@@ -3975,19 +3335,11 @@
         </w:rPr>
         <w:t xml:space="preserve">For example, </w:t>
       </w:r>
-      <w:proofErr w:type="gramStart"/>
-      <w:r>
-        <w:rPr>
-          <w:rFonts w:ascii="Courier" w:hAnsi="Courier" w:cstheme="minorHAnsi"/>
-        </w:rPr>
-        <w:t>list[</w:t>
-      </w:r>
-      <w:proofErr w:type="gramEnd"/>
-      <w:r>
-        <w:rPr>
-          <w:rFonts w:ascii="Courier" w:hAnsi="Courier" w:cstheme="minorHAnsi"/>
-        </w:rPr>
-        <w:t>0].id</w:t>
+      <w:r>
+        <w:rPr>
+          <w:rFonts w:ascii="Courier" w:hAnsi="Courier" w:cstheme="minorHAnsi"/>
+        </w:rPr>
+        <w:t>list[0].id</w:t>
       </w:r>
       <w:r>
         <w:rPr>
@@ -4041,14 +3393,12 @@
         <w:tab/>
         <w:t xml:space="preserve">a. What value is referred to by </w:t>
       </w:r>
-      <w:proofErr w:type="gramStart"/>
       <w:r>
         <w:rPr>
           <w:rFonts w:ascii="Courier" w:hAnsi="Courier" w:cstheme="minorHAnsi"/>
         </w:rPr>
         <w:t>list[</w:t>
       </w:r>
-      <w:proofErr w:type="gramEnd"/>
       <w:r>
         <w:rPr>
           <w:rFonts w:ascii="Courier" w:hAnsi="Courier" w:cstheme="minorHAnsi"/>
@@ -4118,19 +3468,11 @@
         <w:tab/>
         <w:t xml:space="preserve">b. What value is referred to by </w:t>
       </w:r>
-      <w:proofErr w:type="gramStart"/>
-      <w:r>
-        <w:rPr>
-          <w:rFonts w:ascii="Courier" w:hAnsi="Courier" w:cstheme="minorHAnsi"/>
-        </w:rPr>
-        <w:t>list[</w:t>
-      </w:r>
-      <w:proofErr w:type="gramEnd"/>
-      <w:r>
-        <w:rPr>
-          <w:rFonts w:ascii="Courier" w:hAnsi="Courier" w:cstheme="minorHAnsi"/>
-        </w:rPr>
-        <w:t>0].type</w:t>
+      <w:r>
+        <w:rPr>
+          <w:rFonts w:ascii="Courier" w:hAnsi="Courier" w:cstheme="minorHAnsi"/>
+        </w:rPr>
+        <w:t>list[0].type</w:t>
       </w:r>
       <w:r>
         <w:rPr>
@@ -4194,19 +3536,11 @@
         </w:rPr>
         <w:t xml:space="preserve">. What value is referred to by </w:t>
       </w:r>
-      <w:proofErr w:type="gramStart"/>
-      <w:r>
-        <w:rPr>
-          <w:rFonts w:ascii="Courier" w:hAnsi="Courier" w:cstheme="minorHAnsi"/>
-        </w:rPr>
-        <w:t>list[</w:t>
-      </w:r>
-      <w:proofErr w:type="gramEnd"/>
-      <w:r>
-        <w:rPr>
-          <w:rFonts w:ascii="Courier" w:hAnsi="Courier" w:cstheme="minorHAnsi"/>
-        </w:rPr>
-        <w:t>0].uid.id</w:t>
+      <w:r>
+        <w:rPr>
+          <w:rFonts w:ascii="Courier" w:hAnsi="Courier" w:cstheme="minorHAnsi"/>
+        </w:rPr>
+        <w:t>list[0].uid.id</w:t>
       </w:r>
       <w:r>
         <w:rPr>
@@ -4274,21 +3608,7 @@
         <w:rPr>
           <w:rFonts w:ascii="Courier" w:hAnsi="Courier" w:cstheme="minorHAnsi"/>
         </w:rPr>
-        <w:t>list[0</w:t>
-      </w:r>
-      <w:proofErr w:type="gramStart"/>
-      <w:r>
-        <w:rPr>
-          <w:rFonts w:ascii="Courier" w:hAnsi="Courier" w:cstheme="minorHAnsi"/>
-        </w:rPr>
-        <w:t>].quantity</w:t>
-      </w:r>
-      <w:proofErr w:type="gramEnd"/>
-      <w:r>
-        <w:rPr>
-          <w:rFonts w:ascii="Courier" w:hAnsi="Courier" w:cstheme="minorHAnsi"/>
-        </w:rPr>
-        <w:t>[2].label</w:t>
+        <w:t>list[0].quantity[2].label</w:t>
       </w:r>
       <w:r>
         <w:rPr>
@@ -4452,14 +3772,12 @@
         </w:rPr>
         <w:t xml:space="preserve">of the </w:t>
       </w:r>
-      <w:proofErr w:type="spellStart"/>
       <w:r>
         <w:rPr>
           <w:rFonts w:ascii="Courier" w:hAnsi="Courier" w:cstheme="minorHAnsi"/>
         </w:rPr>
         <w:t>log_owner</w:t>
       </w:r>
-      <w:proofErr w:type="spellEnd"/>
       <w:r>
         <w:rPr>
           <w:rFonts w:asciiTheme="minorHAnsi" w:hAnsiTheme="minorHAnsi" w:cstheme="minorHAnsi"/>
@@ -4743,56 +4061,20 @@
         <w:rPr>
           <w:rFonts w:asciiTheme="minorHAnsi" w:hAnsiTheme="minorHAnsi" w:cstheme="minorHAnsi"/>
         </w:rPr>
-        <w:t xml:space="preserve">A lot of the reporting and logging features of FarmData2 will involve the use of dates.  For example, in your Sample Harvest Report spike the user </w:t>
-      </w:r>
-      <w:proofErr w:type="gramStart"/>
-      <w:r>
-        <w:rPr>
-          <w:rFonts w:asciiTheme="minorHAnsi" w:hAnsiTheme="minorHAnsi" w:cstheme="minorHAnsi"/>
-        </w:rPr>
-        <w:t>is able to</w:t>
-      </w:r>
-      <w:proofErr w:type="gramEnd"/>
-      <w:r>
-        <w:rPr>
-          <w:rFonts w:asciiTheme="minorHAnsi" w:hAnsiTheme="minorHAnsi" w:cstheme="minorHAnsi"/>
-        </w:rPr>
-        <w:t xml:space="preserve"> specify the start and end date for the report. Similarly, every log in FarmData2 will have a date associated with it indicating </w:t>
+        <w:t xml:space="preserve">A lot of the reporting and logging features of FarmData2 will involve the use of dates.  For example, in your Sample Harvest Report spike the user is able to specify the start and end date for the report. Similarly, every log in FarmData2 will have a date associated with it indicating </w:t>
       </w:r>
       <w:r>
         <w:rPr>
           <w:rFonts w:asciiTheme="minorHAnsi" w:hAnsiTheme="minorHAnsi" w:cstheme="minorHAnsi"/>
         </w:rPr>
         <w:lastRenderedPageBreak/>
-        <w:t xml:space="preserve">when the corresponding event (seeding, transplanting, harvesting) occurred.  Thus, in order to work with these </w:t>
-      </w:r>
-      <w:proofErr w:type="gramStart"/>
-      <w:r>
-        <w:rPr>
-          <w:rFonts w:asciiTheme="minorHAnsi" w:hAnsiTheme="minorHAnsi" w:cstheme="minorHAnsi"/>
-        </w:rPr>
-        <w:t>logs</w:t>
-      </w:r>
-      <w:proofErr w:type="gramEnd"/>
-      <w:r>
-        <w:rPr>
-          <w:rFonts w:asciiTheme="minorHAnsi" w:hAnsiTheme="minorHAnsi" w:cstheme="minorHAnsi"/>
-        </w:rPr>
-        <w:t xml:space="preserve"> we will need to understand how </w:t>
-      </w:r>
-      <w:proofErr w:type="spellStart"/>
-      <w:r>
-        <w:rPr>
-          <w:rFonts w:asciiTheme="minorHAnsi" w:hAnsiTheme="minorHAnsi" w:cstheme="minorHAnsi"/>
-        </w:rPr>
-        <w:t>farmOS</w:t>
-      </w:r>
-      <w:proofErr w:type="spellEnd"/>
-      <w:r>
-        <w:rPr>
-          <w:rFonts w:asciiTheme="minorHAnsi" w:hAnsiTheme="minorHAnsi" w:cstheme="minorHAnsi"/>
-        </w:rPr>
-        <w:t>/</w:t>
+        <w:t xml:space="preserve">when the corresponding event (seeding, transplanting, harvesting) occurred.  Thus, in order to work with these logs we will need to understand how </w:t>
+      </w:r>
+      <w:r>
+        <w:rPr>
+          <w:rFonts w:asciiTheme="minorHAnsi" w:hAnsiTheme="minorHAnsi" w:cstheme="minorHAnsi"/>
+        </w:rPr>
+        <w:t>farmOS/</w:t>
       </w:r>
       <w:r>
         <w:rPr>
@@ -4832,19 +4114,11 @@
         </w:rPr>
         <w:t xml:space="preserve">. Dates in </w:t>
       </w:r>
-      <w:proofErr w:type="spellStart"/>
-      <w:r>
-        <w:rPr>
-          <w:rFonts w:asciiTheme="minorHAnsi" w:hAnsiTheme="minorHAnsi" w:cstheme="minorHAnsi"/>
-        </w:rPr>
-        <w:t>farmOS</w:t>
-      </w:r>
-      <w:proofErr w:type="spellEnd"/>
-      <w:r>
-        <w:rPr>
-          <w:rFonts w:asciiTheme="minorHAnsi" w:hAnsiTheme="minorHAnsi" w:cstheme="minorHAnsi"/>
-        </w:rPr>
-        <w:t>/</w:t>
+      <w:r>
+        <w:rPr>
+          <w:rFonts w:asciiTheme="minorHAnsi" w:hAnsiTheme="minorHAnsi" w:cstheme="minorHAnsi"/>
+        </w:rPr>
+        <w:t>farmOS/</w:t>
       </w:r>
       <w:r>
         <w:rPr>
@@ -5004,21 +4278,7 @@
         <w:rPr>
           <w:rFonts w:asciiTheme="minorHAnsi" w:hAnsiTheme="minorHAnsi" w:cstheme="minorHAnsi"/>
         </w:rPr>
-        <w:t xml:space="preserve">. Read about each of these timestamp fields in the </w:t>
-      </w:r>
-      <w:proofErr w:type="spellStart"/>
-      <w:r>
-        <w:rPr>
-          <w:rFonts w:asciiTheme="minorHAnsi" w:hAnsiTheme="minorHAnsi" w:cstheme="minorHAnsi"/>
-        </w:rPr>
-        <w:t>farmOS</w:t>
-      </w:r>
-      <w:proofErr w:type="spellEnd"/>
-      <w:r>
-        <w:rPr>
-          <w:rFonts w:asciiTheme="minorHAnsi" w:hAnsiTheme="minorHAnsi" w:cstheme="minorHAnsi"/>
-        </w:rPr>
-        <w:t xml:space="preserve"> API documentation from earlier (</w:t>
+        <w:t>. Read about each of these timestamp fields in the farmOS API documentation from earlier (</w:t>
       </w:r>
       <w:hyperlink r:id="rId12" w:history="1">
         <w:r>
@@ -5344,22 +4604,14 @@
         <w:rPr>
           <w:rFonts w:asciiTheme="minorHAnsi" w:hAnsiTheme="minorHAnsi" w:cstheme="minorHAnsi"/>
         </w:rPr>
-        <w:t xml:space="preserve">, </w:t>
-      </w:r>
-      <w:proofErr w:type="gramStart"/>
+        <w:t>, 20</w:t>
+      </w:r>
       <w:r>
         <w:rPr>
           <w:rFonts w:asciiTheme="minorHAnsi" w:hAnsiTheme="minorHAnsi" w:cstheme="minorHAnsi"/>
         </w:rPr>
         <w:t>20</w:t>
       </w:r>
-      <w:r>
-        <w:rPr>
-          <w:rFonts w:asciiTheme="minorHAnsi" w:hAnsiTheme="minorHAnsi" w:cstheme="minorHAnsi"/>
-        </w:rPr>
-        <w:t>20</w:t>
-      </w:r>
-      <w:proofErr w:type="gramEnd"/>
       <w:r>
         <w:rPr>
           <w:rFonts w:asciiTheme="minorHAnsi" w:hAnsiTheme="minorHAnsi" w:cstheme="minorHAnsi"/>
@@ -5469,22 +4721,14 @@
         <w:rPr>
           <w:rFonts w:asciiTheme="minorHAnsi" w:hAnsiTheme="minorHAnsi" w:cstheme="minorHAnsi"/>
         </w:rPr>
-        <w:t xml:space="preserve">, </w:t>
-      </w:r>
-      <w:proofErr w:type="gramStart"/>
+        <w:t>, 20</w:t>
+      </w:r>
       <w:r>
         <w:rPr>
           <w:rFonts w:asciiTheme="minorHAnsi" w:hAnsiTheme="minorHAnsi" w:cstheme="minorHAnsi"/>
         </w:rPr>
         <w:t>20</w:t>
       </w:r>
-      <w:r>
-        <w:rPr>
-          <w:rFonts w:asciiTheme="minorHAnsi" w:hAnsiTheme="minorHAnsi" w:cstheme="minorHAnsi"/>
-        </w:rPr>
-        <w:t>20</w:t>
-      </w:r>
-      <w:proofErr w:type="gramEnd"/>
       <w:r>
         <w:rPr>
           <w:rFonts w:asciiTheme="minorHAnsi" w:hAnsiTheme="minorHAnsi" w:cstheme="minorHAnsi"/>
@@ -5569,21 +4813,7 @@
         <w:rPr>
           <w:rFonts w:asciiTheme="minorHAnsi" w:hAnsiTheme="minorHAnsi" w:cstheme="minorHAnsi"/>
         </w:rPr>
-        <w:t xml:space="preserve">You may have noticed that </w:t>
-      </w:r>
-      <w:proofErr w:type="gramStart"/>
-      <w:r>
-        <w:rPr>
-          <w:rFonts w:asciiTheme="minorHAnsi" w:hAnsiTheme="minorHAnsi" w:cstheme="minorHAnsi"/>
-        </w:rPr>
-        <w:t>all of</w:t>
-      </w:r>
-      <w:proofErr w:type="gramEnd"/>
-      <w:r>
-        <w:rPr>
-          <w:rFonts w:asciiTheme="minorHAnsi" w:hAnsiTheme="minorHAnsi" w:cstheme="minorHAnsi"/>
-        </w:rPr>
-        <w:t xml:space="preserve"> the timestamps in question #1</w:t>
+        <w:t>You may have noticed that all of the timestamps in question #1</w:t>
       </w:r>
       <w:r>
         <w:rPr>
@@ -5613,35 +4843,7 @@
         <w:rPr>
           <w:rFonts w:asciiTheme="minorHAnsi" w:hAnsiTheme="minorHAnsi" w:cstheme="minorHAnsi"/>
         </w:rPr>
-        <w:t xml:space="preserve"> </w:t>
-      </w:r>
-      <w:proofErr w:type="gramStart"/>
-      <w:r>
-        <w:rPr>
-          <w:rFonts w:asciiTheme="minorHAnsi" w:hAnsiTheme="minorHAnsi" w:cstheme="minorHAnsi"/>
-        </w:rPr>
-        <w:t>All of</w:t>
-      </w:r>
-      <w:proofErr w:type="gramEnd"/>
-      <w:r>
-        <w:rPr>
-          <w:rFonts w:asciiTheme="minorHAnsi" w:hAnsiTheme="minorHAnsi" w:cstheme="minorHAnsi"/>
-        </w:rPr>
-        <w:t xml:space="preserve"> the dates in </w:t>
-      </w:r>
-      <w:proofErr w:type="spellStart"/>
-      <w:r>
-        <w:rPr>
-          <w:rFonts w:asciiTheme="minorHAnsi" w:hAnsiTheme="minorHAnsi" w:cstheme="minorHAnsi"/>
-        </w:rPr>
-        <w:t>farmOS</w:t>
-      </w:r>
-      <w:proofErr w:type="spellEnd"/>
-      <w:r>
-        <w:rPr>
-          <w:rFonts w:asciiTheme="minorHAnsi" w:hAnsiTheme="minorHAnsi" w:cstheme="minorHAnsi"/>
-        </w:rPr>
-        <w:t>/</w:t>
+        <w:t xml:space="preserve"> All of the dates in farmOS/</w:t>
       </w:r>
       <w:r>
         <w:rPr>
@@ -5745,7 +4947,6 @@
         </w:rPr>
         <w:t xml:space="preserve"> </w:t>
       </w:r>
-      <w:proofErr w:type="spellStart"/>
       <w:r>
         <w:rPr>
           <w:rFonts w:asciiTheme="minorHAnsi" w:hAnsiTheme="minorHAnsi" w:cstheme="minorHAnsi"/>
@@ -5753,9 +4954,8 @@
           <w:bCs/>
           <w:u w:val="single"/>
         </w:rPr>
-        <w:t>FarmOS</w:t>
-      </w:r>
-      <w:proofErr w:type="spellEnd"/>
+        <w:t xml:space="preserve">FarmOS API </w:t>
+      </w:r>
       <w:r>
         <w:rPr>
           <w:rFonts w:asciiTheme="minorHAnsi" w:hAnsiTheme="minorHAnsi" w:cstheme="minorHAnsi"/>
@@ -5763,7 +4963,7 @@
           <w:bCs/>
           <w:u w:val="single"/>
         </w:rPr>
-        <w:t xml:space="preserve"> API </w:t>
+        <w:t>Requests</w:t>
       </w:r>
       <w:r>
         <w:rPr>
@@ -5772,15 +4972,6 @@
           <w:bCs/>
           <w:u w:val="single"/>
         </w:rPr>
-        <w:t>Requests</w:t>
-      </w:r>
-      <w:r>
-        <w:rPr>
-          <w:rFonts w:asciiTheme="minorHAnsi" w:hAnsiTheme="minorHAnsi" w:cstheme="minorHAnsi"/>
-          <w:b/>
-          <w:bCs/>
-          <w:u w:val="single"/>
-        </w:rPr>
         <w:t>:</w:t>
       </w:r>
     </w:p>
@@ -5803,19 +4994,11 @@
         </w:rPr>
         <w:t xml:space="preserve">Now that we know how </w:t>
       </w:r>
-      <w:proofErr w:type="spellStart"/>
-      <w:r>
-        <w:rPr>
-          <w:rFonts w:asciiTheme="minorHAnsi" w:hAnsiTheme="minorHAnsi" w:cstheme="minorHAnsi"/>
-        </w:rPr>
-        <w:t>farmOS</w:t>
-      </w:r>
-      <w:proofErr w:type="spellEnd"/>
-      <w:r>
-        <w:rPr>
-          <w:rFonts w:asciiTheme="minorHAnsi" w:hAnsiTheme="minorHAnsi" w:cstheme="minorHAnsi"/>
-        </w:rPr>
-        <w:t>/</w:t>
+      <w:r>
+        <w:rPr>
+          <w:rFonts w:asciiTheme="minorHAnsi" w:hAnsiTheme="minorHAnsi" w:cstheme="minorHAnsi"/>
+        </w:rPr>
+        <w:t>farmOS/</w:t>
       </w:r>
       <w:r>
         <w:rPr>
@@ -5989,111 +5172,245 @@
         <w:rPr>
           <w:rFonts w:asciiTheme="minorHAnsi" w:hAnsiTheme="minorHAnsi" w:cstheme="minorHAnsi"/>
         </w:rPr>
-        <w:t xml:space="preserve">For example, the </w:t>
-      </w:r>
-      <w:proofErr w:type="spellStart"/>
-      <w:r>
-        <w:rPr>
-          <w:rFonts w:asciiTheme="minorHAnsi" w:hAnsiTheme="minorHAnsi" w:cstheme="minorHAnsi"/>
-        </w:rPr>
-        <w:t>farmOS</w:t>
-      </w:r>
-      <w:proofErr w:type="spellEnd"/>
-      <w:r>
-        <w:rPr>
-          <w:rFonts w:asciiTheme="minorHAnsi" w:hAnsiTheme="minorHAnsi" w:cstheme="minorHAnsi"/>
-        </w:rPr>
-        <w:t xml:space="preserve"> API endpoint </w:t>
-      </w:r>
-      <w:r>
-        <w:rPr>
-          <w:rFonts w:ascii="Courier" w:hAnsi="Courier" w:cstheme="minorHAnsi"/>
-        </w:rPr>
-        <w:t>/</w:t>
-      </w:r>
-      <w:proofErr w:type="spellStart"/>
-      <w:proofErr w:type="gramStart"/>
-      <w:r>
-        <w:rPr>
-          <w:rFonts w:ascii="Courier" w:hAnsi="Courier" w:cstheme="minorHAnsi"/>
-        </w:rPr>
-        <w:t>log.json</w:t>
-      </w:r>
-      <w:proofErr w:type="gramEnd"/>
-      <w:r>
-        <w:rPr>
-          <w:rFonts w:ascii="Courier" w:hAnsi="Courier" w:cstheme="minorHAnsi"/>
-        </w:rPr>
-        <w:t>?type</w:t>
-      </w:r>
-      <w:proofErr w:type="spellEnd"/>
-      <w:r>
-        <w:rPr>
-          <w:rFonts w:ascii="Courier" w:hAnsi="Courier" w:cstheme="minorHAnsi"/>
-        </w:rPr>
-        <w:t>=</w:t>
-      </w:r>
-      <w:proofErr w:type="spellStart"/>
+        <w:t xml:space="preserve">For example, the farmOS API endpoint </w:t>
+      </w:r>
+      <w:r>
+        <w:rPr>
+          <w:rFonts w:ascii="Courier" w:hAnsi="Courier" w:cstheme="minorHAnsi"/>
+        </w:rPr>
+        <w:t>/log.json?type=farm_harvest</w:t>
+      </w:r>
+      <w:r>
+        <w:rPr>
+          <w:rFonts w:asciiTheme="minorHAnsi" w:hAnsiTheme="minorHAnsi" w:cstheme="minorHAnsi"/>
+        </w:rPr>
+        <w:t xml:space="preserve">, </w:t>
+      </w:r>
+      <w:r>
+        <w:rPr>
+          <w:rFonts w:asciiTheme="minorHAnsi" w:hAnsiTheme="minorHAnsi" w:cstheme="minorHAnsi"/>
+        </w:rPr>
+        <w:t xml:space="preserve">that </w:t>
+      </w:r>
+      <w:r>
+        <w:rPr>
+          <w:rFonts w:asciiTheme="minorHAnsi" w:hAnsiTheme="minorHAnsi" w:cstheme="minorHAnsi"/>
+        </w:rPr>
+        <w:t>you</w:t>
+      </w:r>
+      <w:r>
+        <w:rPr>
+          <w:rFonts w:asciiTheme="minorHAnsi" w:hAnsiTheme="minorHAnsi" w:cstheme="minorHAnsi"/>
+        </w:rPr>
+        <w:t xml:space="preserve"> used earlier</w:t>
+      </w:r>
+      <w:r>
+        <w:rPr>
+          <w:rFonts w:asciiTheme="minorHAnsi" w:hAnsiTheme="minorHAnsi" w:cstheme="minorHAnsi"/>
+        </w:rPr>
+        <w:t>,</w:t>
+      </w:r>
+      <w:r>
+        <w:rPr>
+          <w:rFonts w:asciiTheme="minorHAnsi" w:hAnsiTheme="minorHAnsi" w:cstheme="minorHAnsi"/>
+        </w:rPr>
+        <w:t xml:space="preserve"> ha</w:t>
+      </w:r>
+      <w:r>
+        <w:rPr>
+          <w:rFonts w:asciiTheme="minorHAnsi" w:hAnsiTheme="minorHAnsi" w:cstheme="minorHAnsi"/>
+        </w:rPr>
+        <w:t>d</w:t>
+      </w:r>
+      <w:r>
+        <w:rPr>
+          <w:rFonts w:asciiTheme="minorHAnsi" w:hAnsiTheme="minorHAnsi" w:cstheme="minorHAnsi"/>
+        </w:rPr>
+        <w:t xml:space="preserve"> the query </w:t>
+      </w:r>
+      <w:r>
+        <w:rPr>
+          <w:rFonts w:asciiTheme="minorHAnsi" w:hAnsiTheme="minorHAnsi" w:cstheme="minorHAnsi"/>
+        </w:rPr>
+        <w:t>parameter</w:t>
+      </w:r>
+      <w:r>
+        <w:rPr>
+          <w:rFonts w:asciiTheme="minorHAnsi" w:hAnsiTheme="minorHAnsi" w:cstheme="minorHAnsi"/>
+        </w:rPr>
+        <w:t xml:space="preserve"> </w:t>
+      </w:r>
+      <w:r>
+        <w:rPr>
+          <w:rFonts w:ascii="Courier" w:hAnsi="Courier" w:cstheme="minorHAnsi"/>
+        </w:rPr>
+        <w:t>type=farm_harvest</w:t>
+      </w:r>
+      <w:r>
+        <w:rPr>
+          <w:rFonts w:asciiTheme="minorHAnsi" w:hAnsiTheme="minorHAnsi" w:cstheme="minorHAnsi"/>
+        </w:rPr>
+        <w:t xml:space="preserve">. This </w:t>
+      </w:r>
+      <w:r>
+        <w:rPr>
+          <w:rFonts w:asciiTheme="minorHAnsi" w:hAnsiTheme="minorHAnsi" w:cstheme="minorHAnsi"/>
+        </w:rPr>
+        <w:t>query parameter told</w:t>
+      </w:r>
+      <w:r>
+        <w:rPr>
+          <w:rFonts w:asciiTheme="minorHAnsi" w:hAnsiTheme="minorHAnsi" w:cstheme="minorHAnsi"/>
+        </w:rPr>
+        <w:t xml:space="preserve"> the farmOS API that we only want</w:t>
+      </w:r>
+      <w:r>
+        <w:rPr>
+          <w:rFonts w:asciiTheme="minorHAnsi" w:hAnsiTheme="minorHAnsi" w:cstheme="minorHAnsi"/>
+        </w:rPr>
+        <w:t xml:space="preserve">ed </w:t>
+      </w:r>
+      <w:r>
+        <w:rPr>
+          <w:rFonts w:asciiTheme="minorHAnsi" w:hAnsiTheme="minorHAnsi" w:cstheme="minorHAnsi"/>
+        </w:rPr>
+        <w:t xml:space="preserve">logs </w:t>
+      </w:r>
+      <w:r>
+        <w:rPr>
+          <w:rFonts w:asciiTheme="minorHAnsi" w:hAnsiTheme="minorHAnsi" w:cstheme="minorHAnsi"/>
+        </w:rPr>
+        <w:t>where</w:t>
+      </w:r>
+      <w:r>
+        <w:rPr>
+          <w:rFonts w:asciiTheme="minorHAnsi" w:hAnsiTheme="minorHAnsi" w:cstheme="minorHAnsi"/>
+        </w:rPr>
+        <w:t xml:space="preserve"> the </w:t>
+      </w:r>
+      <w:r>
+        <w:rPr>
+          <w:rFonts w:ascii="Courier" w:hAnsi="Courier" w:cstheme="minorHAnsi"/>
+        </w:rPr>
+        <w:t>type</w:t>
+      </w:r>
+      <w:r>
+        <w:rPr>
+          <w:rFonts w:asciiTheme="minorHAnsi" w:hAnsiTheme="minorHAnsi" w:cstheme="minorHAnsi"/>
+        </w:rPr>
+        <w:t xml:space="preserve"> property </w:t>
+      </w:r>
+      <w:r>
+        <w:rPr>
+          <w:rFonts w:asciiTheme="minorHAnsi" w:hAnsiTheme="minorHAnsi" w:cstheme="minorHAnsi"/>
+        </w:rPr>
+        <w:t xml:space="preserve">is </w:t>
+      </w:r>
+      <w:r>
+        <w:rPr>
+          <w:rFonts w:asciiTheme="minorHAnsi" w:hAnsiTheme="minorHAnsi" w:cstheme="minorHAnsi"/>
+        </w:rPr>
+        <w:t xml:space="preserve">equal to </w:t>
+      </w:r>
       <w:r>
         <w:rPr>
           <w:rFonts w:ascii="Courier" w:hAnsi="Courier" w:cstheme="minorHAnsi"/>
         </w:rPr>
         <w:t>farm_harvest</w:t>
       </w:r>
-      <w:proofErr w:type="spellEnd"/>
-      <w:r>
-        <w:rPr>
-          <w:rFonts w:asciiTheme="minorHAnsi" w:hAnsiTheme="minorHAnsi" w:cstheme="minorHAnsi"/>
-        </w:rPr>
-        <w:t xml:space="preserve">, </w:t>
-      </w:r>
-      <w:r>
-        <w:rPr>
-          <w:rFonts w:asciiTheme="minorHAnsi" w:hAnsiTheme="minorHAnsi" w:cstheme="minorHAnsi"/>
-        </w:rPr>
-        <w:t xml:space="preserve">that </w:t>
-      </w:r>
-      <w:r>
-        <w:rPr>
-          <w:rFonts w:asciiTheme="minorHAnsi" w:hAnsiTheme="minorHAnsi" w:cstheme="minorHAnsi"/>
-        </w:rPr>
-        <w:t>you</w:t>
-      </w:r>
-      <w:r>
-        <w:rPr>
-          <w:rFonts w:asciiTheme="minorHAnsi" w:hAnsiTheme="minorHAnsi" w:cstheme="minorHAnsi"/>
-        </w:rPr>
-        <w:t xml:space="preserve"> used earlier</w:t>
-      </w:r>
-      <w:r>
-        <w:rPr>
-          <w:rFonts w:asciiTheme="minorHAnsi" w:hAnsiTheme="minorHAnsi" w:cstheme="minorHAnsi"/>
-        </w:rPr>
-        <w:t>,</w:t>
-      </w:r>
-      <w:r>
-        <w:rPr>
-          <w:rFonts w:asciiTheme="minorHAnsi" w:hAnsiTheme="minorHAnsi" w:cstheme="minorHAnsi"/>
-        </w:rPr>
-        <w:t xml:space="preserve"> ha</w:t>
-      </w:r>
-      <w:r>
-        <w:rPr>
-          <w:rFonts w:asciiTheme="minorHAnsi" w:hAnsiTheme="minorHAnsi" w:cstheme="minorHAnsi"/>
-        </w:rPr>
-        <w:t>d</w:t>
-      </w:r>
-      <w:r>
-        <w:rPr>
-          <w:rFonts w:asciiTheme="minorHAnsi" w:hAnsiTheme="minorHAnsi" w:cstheme="minorHAnsi"/>
-        </w:rPr>
-        <w:t xml:space="preserve"> the query </w:t>
-      </w:r>
-      <w:r>
-        <w:rPr>
-          <w:rFonts w:asciiTheme="minorHAnsi" w:hAnsiTheme="minorHAnsi" w:cstheme="minorHAnsi"/>
-        </w:rPr>
-        <w:t>parameter</w:t>
+      <w:r>
+        <w:rPr>
+          <w:rFonts w:asciiTheme="minorHAnsi" w:hAnsiTheme="minorHAnsi" w:cstheme="minorHAnsi"/>
+        </w:rPr>
+        <w:t>.</w:t>
+      </w:r>
+    </w:p>
+    <w:p>
+      <w:pPr>
+        <w:rPr>
+          <w:rFonts w:asciiTheme="minorHAnsi" w:hAnsiTheme="minorHAnsi" w:cstheme="minorHAnsi"/>
+        </w:rPr>
+      </w:pPr>
+    </w:p>
+    <w:p>
+      <w:pPr>
+        <w:rPr>
+          <w:rFonts w:asciiTheme="minorHAnsi" w:hAnsiTheme="minorHAnsi" w:cstheme="minorHAnsi"/>
+        </w:rPr>
+      </w:pPr>
+      <w:r>
+        <w:rPr>
+          <w:rFonts w:asciiTheme="minorHAnsi" w:hAnsiTheme="minorHAnsi" w:cstheme="minorHAnsi"/>
+        </w:rPr>
+        <w:t xml:space="preserve">Many endpoints will allow us to include multiple query parameters as long as we </w:t>
+      </w:r>
+      <w:r>
+        <w:rPr>
+          <w:rFonts w:asciiTheme="minorHAnsi" w:hAnsiTheme="minorHAnsi" w:cstheme="minorHAnsi"/>
+        </w:rPr>
+        <w:t>separat</w:t>
+      </w:r>
+      <w:r>
+        <w:rPr>
+          <w:rFonts w:asciiTheme="minorHAnsi" w:hAnsiTheme="minorHAnsi" w:cstheme="minorHAnsi"/>
+        </w:rPr>
+        <w:t>e</w:t>
+      </w:r>
+      <w:r>
+        <w:rPr>
+          <w:rFonts w:asciiTheme="minorHAnsi" w:hAnsiTheme="minorHAnsi" w:cstheme="minorHAnsi"/>
+        </w:rPr>
+        <w:t xml:space="preserve"> them with an </w:t>
+      </w:r>
+      <w:r>
+        <w:rPr>
+          <w:rFonts w:ascii="Courier" w:hAnsi="Courier" w:cstheme="minorHAnsi"/>
+        </w:rPr>
+        <w:t>&amp;</w:t>
+      </w:r>
+      <w:r>
+        <w:rPr>
+          <w:rFonts w:asciiTheme="minorHAnsi" w:hAnsiTheme="minorHAnsi" w:cstheme="minorHAnsi"/>
+        </w:rPr>
+        <w:t xml:space="preserve"> character. </w:t>
+      </w:r>
+    </w:p>
+    <w:p>
+      <w:pPr>
+        <w:rPr>
+          <w:rFonts w:asciiTheme="minorHAnsi" w:hAnsiTheme="minorHAnsi" w:cstheme="minorHAnsi"/>
+        </w:rPr>
+      </w:pPr>
+    </w:p>
+    <w:p>
+      <w:pPr>
+        <w:rPr>
+          <w:rFonts w:asciiTheme="minorHAnsi" w:hAnsiTheme="minorHAnsi" w:cstheme="minorHAnsi"/>
+        </w:rPr>
+      </w:pPr>
+      <w:r>
+        <w:rPr>
+          <w:rFonts w:asciiTheme="minorHAnsi" w:hAnsiTheme="minorHAnsi" w:cstheme="minorHAnsi"/>
+        </w:rPr>
+        <w:t xml:space="preserve">For example, the following </w:t>
+      </w:r>
+      <w:r>
+        <w:rPr>
+          <w:rFonts w:asciiTheme="minorHAnsi" w:hAnsiTheme="minorHAnsi" w:cstheme="minorHAnsi"/>
+        </w:rPr>
+        <w:t>query parameters will</w:t>
+      </w:r>
+      <w:r>
+        <w:rPr>
+          <w:rFonts w:asciiTheme="minorHAnsi" w:hAnsiTheme="minorHAnsi" w:cstheme="minorHAnsi"/>
+        </w:rPr>
+        <w:t xml:space="preserve"> request all of the logs </w:t>
+      </w:r>
+      <w:r>
+        <w:rPr>
+          <w:rFonts w:asciiTheme="minorHAnsi" w:hAnsiTheme="minorHAnsi" w:cstheme="minorHAnsi"/>
+        </w:rPr>
+        <w:t>where</w:t>
       </w:r>
       <w:r>
         <w:rPr>
@@ -6103,215 +5420,39 @@
       </w:r>
       <w:r>
         <w:rPr>
-          <w:rFonts w:ascii="Courier" w:hAnsi="Courier" w:cstheme="minorHAnsi"/>
-        </w:rPr>
-        <w:t>type=</w:t>
-      </w:r>
-      <w:proofErr w:type="spellStart"/>
-      <w:r>
-        <w:rPr>
-          <w:rFonts w:ascii="Courier" w:hAnsi="Courier" w:cstheme="minorHAnsi"/>
-        </w:rPr>
-        <w:t>farm_harvest</w:t>
-      </w:r>
-      <w:proofErr w:type="spellEnd"/>
-      <w:r>
-        <w:rPr>
-          <w:rFonts w:asciiTheme="minorHAnsi" w:hAnsiTheme="minorHAnsi" w:cstheme="minorHAnsi"/>
-        </w:rPr>
-        <w:t xml:space="preserve">. This </w:t>
-      </w:r>
-      <w:r>
-        <w:rPr>
-          <w:rFonts w:asciiTheme="minorHAnsi" w:hAnsiTheme="minorHAnsi" w:cstheme="minorHAnsi"/>
-        </w:rPr>
-        <w:t>query parameter told</w:t>
-      </w:r>
-      <w:r>
-        <w:rPr>
-          <w:rFonts w:asciiTheme="minorHAnsi" w:hAnsiTheme="minorHAnsi" w:cstheme="minorHAnsi"/>
-        </w:rPr>
-        <w:t xml:space="preserve"> the </w:t>
-      </w:r>
-      <w:proofErr w:type="spellStart"/>
-      <w:r>
-        <w:rPr>
-          <w:rFonts w:asciiTheme="minorHAnsi" w:hAnsiTheme="minorHAnsi" w:cstheme="minorHAnsi"/>
-        </w:rPr>
-        <w:t>farmOS</w:t>
-      </w:r>
-      <w:proofErr w:type="spellEnd"/>
-      <w:r>
-        <w:rPr>
-          <w:rFonts w:asciiTheme="minorHAnsi" w:hAnsiTheme="minorHAnsi" w:cstheme="minorHAnsi"/>
-        </w:rPr>
-        <w:t xml:space="preserve"> API that we only want</w:t>
-      </w:r>
-      <w:r>
-        <w:rPr>
-          <w:rFonts w:asciiTheme="minorHAnsi" w:hAnsiTheme="minorHAnsi" w:cstheme="minorHAnsi"/>
-        </w:rPr>
-        <w:t xml:space="preserve">ed </w:t>
-      </w:r>
-      <w:r>
-        <w:rPr>
-          <w:rFonts w:asciiTheme="minorHAnsi" w:hAnsiTheme="minorHAnsi" w:cstheme="minorHAnsi"/>
-        </w:rPr>
-        <w:t xml:space="preserve">logs </w:t>
-      </w:r>
-      <w:r>
-        <w:rPr>
-          <w:rFonts w:asciiTheme="minorHAnsi" w:hAnsiTheme="minorHAnsi" w:cstheme="minorHAnsi"/>
-        </w:rPr>
-        <w:t>where</w:t>
-      </w:r>
-      <w:r>
-        <w:rPr>
-          <w:rFonts w:asciiTheme="minorHAnsi" w:hAnsiTheme="minorHAnsi" w:cstheme="minorHAnsi"/>
-        </w:rPr>
-        <w:t xml:space="preserve"> the </w:t>
-      </w:r>
-      <w:proofErr w:type="gramStart"/>
-      <w:r>
-        <w:rPr>
-          <w:rFonts w:ascii="Courier" w:hAnsi="Courier" w:cstheme="minorHAnsi"/>
-        </w:rPr>
-        <w:t>type</w:t>
-      </w:r>
-      <w:proofErr w:type="gramEnd"/>
-      <w:r>
-        <w:rPr>
-          <w:rFonts w:asciiTheme="minorHAnsi" w:hAnsiTheme="minorHAnsi" w:cstheme="minorHAnsi"/>
-        </w:rPr>
-        <w:t xml:space="preserve"> property </w:t>
-      </w:r>
-      <w:r>
-        <w:rPr>
-          <w:rFonts w:asciiTheme="minorHAnsi" w:hAnsiTheme="minorHAnsi" w:cstheme="minorHAnsi"/>
-        </w:rPr>
-        <w:t xml:space="preserve">is </w:t>
-      </w:r>
-      <w:r>
-        <w:rPr>
-          <w:rFonts w:asciiTheme="minorHAnsi" w:hAnsiTheme="minorHAnsi" w:cstheme="minorHAnsi"/>
-        </w:rPr>
-        <w:t xml:space="preserve">equal to </w:t>
-      </w:r>
-      <w:proofErr w:type="spellStart"/>
-      <w:r>
-        <w:rPr>
-          <w:rFonts w:ascii="Courier" w:hAnsi="Courier" w:cstheme="minorHAnsi"/>
-        </w:rPr>
-        <w:t>farm_harvest</w:t>
-      </w:r>
-      <w:proofErr w:type="spellEnd"/>
-      <w:r>
-        <w:rPr>
-          <w:rFonts w:asciiTheme="minorHAnsi" w:hAnsiTheme="minorHAnsi" w:cstheme="minorHAnsi"/>
-        </w:rPr>
-        <w:t>.</w:t>
-      </w:r>
-    </w:p>
-    <w:p>
-      <w:pPr>
-        <w:rPr>
-          <w:rFonts w:asciiTheme="minorHAnsi" w:hAnsiTheme="minorHAnsi" w:cstheme="minorHAnsi"/>
-        </w:rPr>
-      </w:pPr>
-    </w:p>
-    <w:p>
-      <w:pPr>
-        <w:rPr>
-          <w:rFonts w:asciiTheme="minorHAnsi" w:hAnsiTheme="minorHAnsi" w:cstheme="minorHAnsi"/>
-        </w:rPr>
-      </w:pPr>
-      <w:r>
-        <w:rPr>
-          <w:rFonts w:asciiTheme="minorHAnsi" w:hAnsiTheme="minorHAnsi" w:cstheme="minorHAnsi"/>
-        </w:rPr>
-        <w:t xml:space="preserve">Many endpoints will allow us to include multiple query parameters </w:t>
-      </w:r>
-      <w:proofErr w:type="gramStart"/>
-      <w:r>
-        <w:rPr>
-          <w:rFonts w:asciiTheme="minorHAnsi" w:hAnsiTheme="minorHAnsi" w:cstheme="minorHAnsi"/>
-        </w:rPr>
-        <w:t>as long as</w:t>
-      </w:r>
-      <w:proofErr w:type="gramEnd"/>
-      <w:r>
-        <w:rPr>
-          <w:rFonts w:asciiTheme="minorHAnsi" w:hAnsiTheme="minorHAnsi" w:cstheme="minorHAnsi"/>
-        </w:rPr>
-        <w:t xml:space="preserve"> we </w:t>
-      </w:r>
-      <w:r>
-        <w:rPr>
-          <w:rFonts w:asciiTheme="minorHAnsi" w:hAnsiTheme="minorHAnsi" w:cstheme="minorHAnsi"/>
-        </w:rPr>
-        <w:t>separat</w:t>
-      </w:r>
-      <w:r>
-        <w:rPr>
-          <w:rFonts w:asciiTheme="minorHAnsi" w:hAnsiTheme="minorHAnsi" w:cstheme="minorHAnsi"/>
-        </w:rPr>
-        <w:t>e</w:t>
-      </w:r>
-      <w:r>
-        <w:rPr>
-          <w:rFonts w:asciiTheme="minorHAnsi" w:hAnsiTheme="minorHAnsi" w:cstheme="minorHAnsi"/>
-        </w:rPr>
-        <w:t xml:space="preserve"> them with an </w:t>
-      </w:r>
-      <w:r>
-        <w:rPr>
-          <w:rFonts w:ascii="Courier" w:hAnsi="Courier" w:cstheme="minorHAnsi"/>
-        </w:rPr>
-        <w:t>&amp;</w:t>
-      </w:r>
-      <w:r>
-        <w:rPr>
-          <w:rFonts w:asciiTheme="minorHAnsi" w:hAnsiTheme="minorHAnsi" w:cstheme="minorHAnsi"/>
-        </w:rPr>
-        <w:t xml:space="preserve"> character. </w:t>
-      </w:r>
-    </w:p>
-    <w:p>
-      <w:pPr>
-        <w:rPr>
-          <w:rFonts w:asciiTheme="minorHAnsi" w:hAnsiTheme="minorHAnsi" w:cstheme="minorHAnsi"/>
-        </w:rPr>
-      </w:pPr>
-    </w:p>
-    <w:p>
-      <w:pPr>
-        <w:rPr>
-          <w:rFonts w:asciiTheme="minorHAnsi" w:hAnsiTheme="minorHAnsi" w:cstheme="minorHAnsi"/>
-        </w:rPr>
-      </w:pPr>
-      <w:r>
-        <w:rPr>
-          <w:rFonts w:asciiTheme="minorHAnsi" w:hAnsiTheme="minorHAnsi" w:cstheme="minorHAnsi"/>
-        </w:rPr>
-        <w:t xml:space="preserve">For example, the following </w:t>
-      </w:r>
-      <w:r>
-        <w:rPr>
-          <w:rFonts w:asciiTheme="minorHAnsi" w:hAnsiTheme="minorHAnsi" w:cstheme="minorHAnsi"/>
-        </w:rPr>
-        <w:t>query parameters will</w:t>
-      </w:r>
-      <w:r>
-        <w:rPr>
-          <w:rFonts w:asciiTheme="minorHAnsi" w:hAnsiTheme="minorHAnsi" w:cstheme="minorHAnsi"/>
-        </w:rPr>
-        <w:t xml:space="preserve"> request all of the logs </w:t>
-      </w:r>
-      <w:r>
-        <w:rPr>
-          <w:rFonts w:asciiTheme="minorHAnsi" w:hAnsiTheme="minorHAnsi" w:cstheme="minorHAnsi"/>
-        </w:rPr>
-        <w:t>where</w:t>
+          <w:rFonts w:asciiTheme="minorHAnsi" w:hAnsiTheme="minorHAnsi" w:cstheme="minorHAnsi"/>
+        </w:rPr>
+        <w:t xml:space="preserve">the </w:t>
+      </w:r>
+      <w:r>
+        <w:rPr>
+          <w:rFonts w:ascii="Courier" w:hAnsi="Courier" w:cstheme="minorHAnsi"/>
+        </w:rPr>
+        <w:t>type=farm_havest</w:t>
+      </w:r>
+      <w:r>
+        <w:rPr>
+          <w:rFonts w:asciiTheme="minorHAnsi" w:hAnsiTheme="minorHAnsi" w:cstheme="minorHAnsi"/>
+        </w:rPr>
+        <w:t xml:space="preserve"> and </w:t>
+      </w:r>
+      <w:r>
+        <w:rPr>
+          <w:rFonts w:ascii="Courier New" w:hAnsi="Courier New" w:cs="Courier New"/>
+        </w:rPr>
+        <w:t>t</w:t>
+      </w:r>
+      <w:r>
+        <w:rPr>
+          <w:rFonts w:ascii="Courier" w:hAnsi="Courier" w:cstheme="minorHAnsi"/>
+        </w:rPr>
+        <w:t>imestamp</w:t>
+      </w:r>
+      <w:r>
+        <w:rPr>
+          <w:rFonts w:ascii="Courier" w:hAnsi="Courier" w:cstheme="minorHAnsi"/>
+        </w:rPr>
+        <w:t>=1557201600</w:t>
       </w:r>
       <w:r>
         <w:rPr>
@@ -6323,71 +5464,7 @@
         <w:rPr>
           <w:rFonts w:asciiTheme="minorHAnsi" w:hAnsiTheme="minorHAnsi" w:cstheme="minorHAnsi"/>
         </w:rPr>
-        <w:t xml:space="preserve">the </w:t>
-      </w:r>
-      <w:r>
-        <w:rPr>
-          <w:rFonts w:ascii="Courier" w:hAnsi="Courier" w:cstheme="minorHAnsi"/>
-        </w:rPr>
-        <w:t>type=</w:t>
-      </w:r>
-      <w:proofErr w:type="spellStart"/>
-      <w:r>
-        <w:rPr>
-          <w:rFonts w:ascii="Courier" w:hAnsi="Courier" w:cstheme="minorHAnsi"/>
-        </w:rPr>
-        <w:t>farm_havest</w:t>
-      </w:r>
-      <w:proofErr w:type="spellEnd"/>
-      <w:r>
-        <w:rPr>
-          <w:rFonts w:asciiTheme="minorHAnsi" w:hAnsiTheme="minorHAnsi" w:cstheme="minorHAnsi"/>
-        </w:rPr>
-        <w:t xml:space="preserve"> and </w:t>
-      </w:r>
-      <w:r>
-        <w:rPr>
-          <w:rFonts w:ascii="Courier New" w:hAnsi="Courier New" w:cs="Courier New"/>
-        </w:rPr>
-        <w:t>t</w:t>
-      </w:r>
-      <w:r>
-        <w:rPr>
-          <w:rFonts w:ascii="Courier" w:hAnsi="Courier" w:cstheme="minorHAnsi"/>
-        </w:rPr>
-        <w:t>imestamp</w:t>
-      </w:r>
-      <w:r>
-        <w:rPr>
-          <w:rFonts w:ascii="Courier" w:hAnsi="Courier" w:cstheme="minorHAnsi"/>
-        </w:rPr>
-        <w:t>=1557201600</w:t>
-      </w:r>
-      <w:r>
-        <w:rPr>
-          <w:rFonts w:asciiTheme="minorHAnsi" w:hAnsiTheme="minorHAnsi" w:cstheme="minorHAnsi"/>
-        </w:rPr>
-        <w:t xml:space="preserve"> </w:t>
-      </w:r>
-      <w:r>
-        <w:rPr>
-          <w:rFonts w:asciiTheme="minorHAnsi" w:hAnsiTheme="minorHAnsi" w:cstheme="minorHAnsi"/>
-        </w:rPr>
-        <w:t>(</w:t>
-      </w:r>
-      <w:proofErr w:type="gramStart"/>
-      <w:r>
-        <w:rPr>
-          <w:rFonts w:asciiTheme="minorHAnsi" w:hAnsiTheme="minorHAnsi" w:cstheme="minorHAnsi"/>
-        </w:rPr>
-        <w:t>i.e.</w:t>
-      </w:r>
-      <w:proofErr w:type="gramEnd"/>
-      <w:r>
-        <w:rPr>
-          <w:rFonts w:asciiTheme="minorHAnsi" w:hAnsiTheme="minorHAnsi" w:cstheme="minorHAnsi"/>
-        </w:rPr>
-        <w:t xml:space="preserve"> May </w:t>
+        <w:t xml:space="preserve">(i.e. May </w:t>
       </w:r>
       <w:r>
         <w:rPr>
@@ -6439,49 +5516,13 @@
           <w:rFonts w:ascii="Courier" w:hAnsi="Courier" w:cstheme="minorHAnsi"/>
         </w:rPr>
         <w:tab/>
-        <w:t>/</w:t>
-      </w:r>
-      <w:proofErr w:type="spellStart"/>
-      <w:proofErr w:type="gramStart"/>
-      <w:r>
-        <w:rPr>
-          <w:rFonts w:ascii="Courier" w:hAnsi="Courier" w:cstheme="minorHAnsi"/>
-        </w:rPr>
-        <w:t>log.json</w:t>
-      </w:r>
-      <w:proofErr w:type="gramEnd"/>
-      <w:r>
-        <w:rPr>
-          <w:rFonts w:ascii="Courier" w:hAnsi="Courier" w:cstheme="minorHAnsi"/>
-        </w:rPr>
-        <w:t>?type</w:t>
-      </w:r>
-      <w:proofErr w:type="spellEnd"/>
-      <w:r>
-        <w:rPr>
-          <w:rFonts w:ascii="Courier" w:hAnsi="Courier" w:cstheme="minorHAnsi"/>
-        </w:rPr>
-        <w:t>=</w:t>
-      </w:r>
-      <w:proofErr w:type="spellStart"/>
-      <w:r>
-        <w:rPr>
-          <w:rFonts w:ascii="Courier" w:hAnsi="Courier" w:cstheme="minorHAnsi"/>
-        </w:rPr>
-        <w:t>farm_harvest</w:t>
-      </w:r>
-      <w:r>
-        <w:rPr>
-          <w:rFonts w:ascii="Courier" w:hAnsi="Courier" w:cstheme="minorHAnsi"/>
-        </w:rPr>
-        <w:t>&amp;timestamp</w:t>
-      </w:r>
-      <w:proofErr w:type="spellEnd"/>
-      <w:r>
-        <w:rPr>
-          <w:rFonts w:ascii="Courier" w:hAnsi="Courier" w:cstheme="minorHAnsi"/>
-        </w:rPr>
-        <w:t>=</w:t>
+        <w:t>/log.json?type=farm_harvest</w:t>
+      </w:r>
+      <w:r>
+        <w:rPr>
+          <w:rFonts w:ascii="Courier" w:hAnsi="Courier" w:cstheme="minorHAnsi"/>
+        </w:rPr>
+        <w:t>&amp;timestamp=</w:t>
       </w:r>
       <w:r>
         <w:rPr>
@@ -6605,21 +5646,7 @@
         <w:rPr>
           <w:rFonts w:asciiTheme="minorHAnsi" w:hAnsiTheme="minorHAnsi" w:cstheme="minorHAnsi"/>
         </w:rPr>
-        <w:t xml:space="preserve">. Use </w:t>
-      </w:r>
-      <w:proofErr w:type="spellStart"/>
-      <w:r>
-        <w:rPr>
-          <w:rFonts w:asciiTheme="minorHAnsi" w:hAnsiTheme="minorHAnsi" w:cstheme="minorHAnsi"/>
-        </w:rPr>
-        <w:t>Hoppscotch</w:t>
-      </w:r>
-      <w:proofErr w:type="spellEnd"/>
-      <w:r>
-        <w:rPr>
-          <w:rFonts w:asciiTheme="minorHAnsi" w:hAnsiTheme="minorHAnsi" w:cstheme="minorHAnsi"/>
-        </w:rPr>
-        <w:t xml:space="preserve"> to test your request from #1</w:t>
+        <w:t>. Use Hoppscotch to test your request from #1</w:t>
       </w:r>
       <w:r>
         <w:rPr>
@@ -6667,7 +5694,19 @@
         <w:rPr>
           <w:rFonts w:ascii="Courier" w:hAnsi="Courier" w:cstheme="minorHAnsi"/>
         </w:rPr>
-        <w:t>fd2_farmadat2</w:t>
+        <w:t>fd2_farmadat</w:t>
+      </w:r>
+      <w:r>
+        <w:rPr>
+          <w:rFonts w:ascii="Courier" w:hAnsi="Courier" w:cstheme="minorHAnsi"/>
+        </w:rPr>
+        <w:t>a</w:t>
+      </w:r>
+      <w:r>
+        <w:rPr>
+          <w:rFonts w:ascii="Courier" w:hAnsi="Courier" w:cstheme="minorHAnsi"/>
+        </w:rPr>
+        <w:t>2</w:t>
       </w:r>
       <w:r>
         <w:rPr>
@@ -6864,21 +5903,7 @@
         <w:rPr>
           <w:rFonts w:asciiTheme="minorHAnsi" w:hAnsiTheme="minorHAnsi" w:cstheme="minorHAnsi"/>
         </w:rPr>
-        <w:t xml:space="preserve">The above examples let us use query parameters to get logs from a specific day using its timestamp.  The </w:t>
-      </w:r>
-      <w:proofErr w:type="spellStart"/>
-      <w:r>
-        <w:rPr>
-          <w:rFonts w:asciiTheme="minorHAnsi" w:hAnsiTheme="minorHAnsi" w:cstheme="minorHAnsi"/>
-        </w:rPr>
-        <w:t>farmOS</w:t>
-      </w:r>
-      <w:proofErr w:type="spellEnd"/>
-      <w:r>
-        <w:rPr>
-          <w:rFonts w:asciiTheme="minorHAnsi" w:hAnsiTheme="minorHAnsi" w:cstheme="minorHAnsi"/>
-        </w:rPr>
-        <w:t xml:space="preserve"> API </w:t>
+        <w:t xml:space="preserve">The above examples let us use query parameters to get logs from a specific day using its timestamp.  The farmOS API </w:t>
       </w:r>
       <w:r>
         <w:rPr>
@@ -6941,38 +5966,46 @@
         <w:rPr>
           <w:rFonts w:ascii="Courier" w:hAnsi="Courier" w:cstheme="minorHAnsi"/>
         </w:rPr>
-        <w:t>/</w:t>
-      </w:r>
-      <w:proofErr w:type="spellStart"/>
-      <w:proofErr w:type="gramStart"/>
-      <w:r>
-        <w:rPr>
-          <w:rFonts w:ascii="Courier" w:hAnsi="Courier" w:cstheme="minorHAnsi"/>
-        </w:rPr>
-        <w:t>log.json</w:t>
-      </w:r>
-      <w:proofErr w:type="gramEnd"/>
-      <w:r>
-        <w:rPr>
-          <w:rFonts w:ascii="Courier" w:hAnsi="Courier" w:cstheme="minorHAnsi"/>
-        </w:rPr>
-        <w:t>?type</w:t>
-      </w:r>
-      <w:proofErr w:type="spellEnd"/>
+        <w:t>/log.json?type=farm_harvest&amp;timestamp</w:t>
+      </w:r>
+      <w:r>
+        <w:rPr>
+          <w:rFonts w:ascii="Courier" w:hAnsi="Courier" w:cstheme="minorHAnsi"/>
+        </w:rPr>
+        <w:t>[le]</w:t>
+      </w:r>
       <w:r>
         <w:rPr>
           <w:rFonts w:ascii="Courier" w:hAnsi="Courier" w:cstheme="minorHAnsi"/>
         </w:rPr>
         <w:t>=</w:t>
       </w:r>
-      <w:proofErr w:type="spellStart"/>
-      <w:r>
-        <w:rPr>
-          <w:rFonts w:ascii="Courier" w:hAnsi="Courier" w:cstheme="minorHAnsi"/>
-        </w:rPr>
-        <w:t>farm_harvest&amp;timestamp</w:t>
-      </w:r>
-      <w:proofErr w:type="spellEnd"/>
+      <w:r>
+        <w:rPr>
+          <w:rFonts w:ascii="Courier" w:hAnsi="Courier" w:cstheme="minorHAnsi"/>
+        </w:rPr>
+        <w:t>1557201600</w:t>
+      </w:r>
+    </w:p>
+    <w:p>
+      <w:pPr>
+        <w:rPr>
+          <w:rFonts w:asciiTheme="minorHAnsi" w:hAnsiTheme="minorHAnsi" w:cstheme="minorHAnsi"/>
+        </w:rPr>
+      </w:pPr>
+    </w:p>
+    <w:p>
+      <w:pPr>
+        <w:rPr>
+          <w:rFonts w:asciiTheme="minorHAnsi" w:hAnsiTheme="minorHAnsi" w:cstheme="minorHAnsi"/>
+        </w:rPr>
+      </w:pPr>
+      <w:r>
+        <w:rPr>
+          <w:rFonts w:asciiTheme="minorHAnsi" w:hAnsiTheme="minorHAnsi" w:cstheme="minorHAnsi"/>
+        </w:rPr>
+        <w:t xml:space="preserve">The </w:t>
+      </w:r>
       <w:r>
         <w:rPr>
           <w:rFonts w:ascii="Courier" w:hAnsi="Courier" w:cstheme="minorHAnsi"/>
@@ -6981,44 +6014,6 @@
       </w:r>
       <w:r>
         <w:rPr>
-          <w:rFonts w:ascii="Courier" w:hAnsi="Courier" w:cstheme="minorHAnsi"/>
-        </w:rPr>
-        <w:t>=</w:t>
-      </w:r>
-      <w:r>
-        <w:rPr>
-          <w:rFonts w:ascii="Courier" w:hAnsi="Courier" w:cstheme="minorHAnsi"/>
-        </w:rPr>
-        <w:t>1557201600</w:t>
-      </w:r>
-    </w:p>
-    <w:p>
-      <w:pPr>
-        <w:rPr>
-          <w:rFonts w:asciiTheme="minorHAnsi" w:hAnsiTheme="minorHAnsi" w:cstheme="minorHAnsi"/>
-        </w:rPr>
-      </w:pPr>
-    </w:p>
-    <w:p>
-      <w:pPr>
-        <w:rPr>
-          <w:rFonts w:asciiTheme="minorHAnsi" w:hAnsiTheme="minorHAnsi" w:cstheme="minorHAnsi"/>
-        </w:rPr>
-      </w:pPr>
-      <w:r>
-        <w:rPr>
-          <w:rFonts w:asciiTheme="minorHAnsi" w:hAnsiTheme="minorHAnsi" w:cstheme="minorHAnsi"/>
-        </w:rPr>
-        <w:t xml:space="preserve">The </w:t>
-      </w:r>
-      <w:r>
-        <w:rPr>
-          <w:rFonts w:ascii="Courier" w:hAnsi="Courier" w:cstheme="minorHAnsi"/>
-        </w:rPr>
-        <w:t>[le]</w:t>
-      </w:r>
-      <w:r>
-        <w:rPr>
           <w:rFonts w:asciiTheme="minorHAnsi" w:hAnsiTheme="minorHAnsi" w:cstheme="minorHAnsi"/>
         </w:rPr>
         <w:t xml:space="preserve"> included in the query parameter indicates that we want </w:t>
@@ -7087,21 +6082,7 @@
         <w:rPr>
           <w:rFonts w:asciiTheme="minorHAnsi" w:hAnsiTheme="minorHAnsi" w:cstheme="minorHAnsi"/>
         </w:rPr>
-        <w:t xml:space="preserve"> (</w:t>
-      </w:r>
-      <w:proofErr w:type="gramStart"/>
-      <w:r>
-        <w:rPr>
-          <w:rFonts w:asciiTheme="minorHAnsi" w:hAnsiTheme="minorHAnsi" w:cstheme="minorHAnsi"/>
-        </w:rPr>
-        <w:t>i.e.</w:t>
-      </w:r>
-      <w:proofErr w:type="gramEnd"/>
-      <w:r>
-        <w:rPr>
-          <w:rFonts w:asciiTheme="minorHAnsi" w:hAnsiTheme="minorHAnsi" w:cstheme="minorHAnsi"/>
-        </w:rPr>
-        <w:t xml:space="preserve"> occurring on May 7</w:t>
+        <w:t xml:space="preserve"> (i.e. occurring on May 7</w:t>
       </w:r>
       <w:r>
         <w:rPr>
@@ -7146,21 +6127,7 @@
         <w:rPr>
           <w:rFonts w:asciiTheme="minorHAnsi" w:hAnsiTheme="minorHAnsi" w:cstheme="minorHAnsi"/>
         </w:rPr>
-        <w:t xml:space="preserve">The </w:t>
-      </w:r>
-      <w:proofErr w:type="spellStart"/>
-      <w:r>
-        <w:rPr>
-          <w:rFonts w:asciiTheme="minorHAnsi" w:hAnsiTheme="minorHAnsi" w:cstheme="minorHAnsi"/>
-        </w:rPr>
-        <w:t>farmOS</w:t>
-      </w:r>
-      <w:proofErr w:type="spellEnd"/>
-      <w:r>
-        <w:rPr>
-          <w:rFonts w:asciiTheme="minorHAnsi" w:hAnsiTheme="minorHAnsi" w:cstheme="minorHAnsi"/>
-        </w:rPr>
-        <w:t xml:space="preserve"> API allows us to use any of the following with our query parameters:</w:t>
+        <w:t>The farmOS API allows us to use any of the following with our query parameters:</w:t>
       </w:r>
     </w:p>
     <w:p>
@@ -7178,21 +6145,7 @@
         <w:rPr>
           <w:rFonts w:ascii="Courier" w:hAnsi="Courier" w:cstheme="minorHAnsi"/>
         </w:rPr>
-        <w:t>[</w:t>
-      </w:r>
-      <w:proofErr w:type="spellStart"/>
-      <w:r>
-        <w:rPr>
-          <w:rFonts w:ascii="Courier" w:hAnsi="Courier" w:cstheme="minorHAnsi"/>
-        </w:rPr>
-        <w:t>lt</w:t>
-      </w:r>
-      <w:proofErr w:type="spellEnd"/>
-      <w:r>
-        <w:rPr>
-          <w:rFonts w:ascii="Courier" w:hAnsi="Courier" w:cstheme="minorHAnsi"/>
-        </w:rPr>
-        <w:t>]</w:t>
+        <w:t>[lt]</w:t>
       </w:r>
       <w:r>
         <w:rPr>
@@ -7260,21 +6213,7 @@
         <w:rPr>
           <w:rFonts w:ascii="Courier" w:hAnsi="Courier" w:cstheme="minorHAnsi"/>
         </w:rPr>
-        <w:t>[</w:t>
-      </w:r>
-      <w:proofErr w:type="spellStart"/>
-      <w:r>
-        <w:rPr>
-          <w:rFonts w:ascii="Courier" w:hAnsi="Courier" w:cstheme="minorHAnsi"/>
-        </w:rPr>
-        <w:t>gt</w:t>
-      </w:r>
-      <w:proofErr w:type="spellEnd"/>
-      <w:r>
-        <w:rPr>
-          <w:rFonts w:ascii="Courier" w:hAnsi="Courier" w:cstheme="minorHAnsi"/>
-        </w:rPr>
-        <w:t>]</w:t>
+        <w:t>[gt]</w:t>
       </w:r>
       <w:r>
         <w:rPr>
@@ -7305,21 +6244,7 @@
         <w:rPr>
           <w:rFonts w:ascii="Courier" w:hAnsi="Courier" w:cstheme="minorHAnsi"/>
         </w:rPr>
-        <w:t>[</w:t>
-      </w:r>
-      <w:proofErr w:type="spellStart"/>
-      <w:r>
-        <w:rPr>
-          <w:rFonts w:ascii="Courier" w:hAnsi="Courier" w:cstheme="minorHAnsi"/>
-        </w:rPr>
-        <w:t>ge</w:t>
-      </w:r>
-      <w:proofErr w:type="spellEnd"/>
-      <w:r>
-        <w:rPr>
-          <w:rFonts w:ascii="Courier" w:hAnsi="Courier" w:cstheme="minorHAnsi"/>
-        </w:rPr>
-        <w:t>]</w:t>
+        <w:t>[ge]</w:t>
       </w:r>
       <w:r>
         <w:rPr>
@@ -7446,7 +6371,6 @@
         </w:rPr>
         <w:t xml:space="preserve"> between May </w:t>
       </w:r>
-      <w:proofErr w:type="gramStart"/>
       <w:r>
         <w:rPr>
           <w:rFonts w:asciiTheme="minorHAnsi" w:hAnsiTheme="minorHAnsi" w:cstheme="minorHAnsi"/>
@@ -7460,7 +6384,6 @@
         </w:rPr>
         <w:t>th</w:t>
       </w:r>
-      <w:proofErr w:type="gramEnd"/>
       <w:r>
         <w:rPr>
           <w:rFonts w:asciiTheme="minorHAnsi" w:hAnsiTheme="minorHAnsi" w:cstheme="minorHAnsi"/>
@@ -7588,21 +6511,7 @@
         <w:rPr>
           <w:rFonts w:asciiTheme="minorHAnsi" w:hAnsiTheme="minorHAnsi" w:cstheme="minorHAnsi"/>
         </w:rPr>
-        <w:t xml:space="preserve">. Use </w:t>
-      </w:r>
-      <w:proofErr w:type="spellStart"/>
-      <w:r>
-        <w:rPr>
-          <w:rFonts w:asciiTheme="minorHAnsi" w:hAnsiTheme="minorHAnsi" w:cstheme="minorHAnsi"/>
-        </w:rPr>
-        <w:t>Hoppscotch</w:t>
-      </w:r>
-      <w:proofErr w:type="spellEnd"/>
-      <w:r>
-        <w:rPr>
-          <w:rFonts w:asciiTheme="minorHAnsi" w:hAnsiTheme="minorHAnsi" w:cstheme="minorHAnsi"/>
-        </w:rPr>
-        <w:t xml:space="preserve"> to test your request from #1</w:t>
+        <w:t>. Use Hoppscotch to test your request from #1</w:t>
       </w:r>
       <w:r>
         <w:rPr>
@@ -7744,21 +6653,7 @@
         <w:rPr>
           <w:rFonts w:asciiTheme="minorHAnsi" w:hAnsiTheme="minorHAnsi" w:cstheme="minorHAnsi"/>
         </w:rPr>
-        <w:t xml:space="preserve">. Some time has passed since you created your fork and clone of the upstream FD2School-FarmData2 repository.  It is possible that there have been updates to the upstream since you did so.  So, as when working on any fork and clone it is important to synchronize your main branch with the upstream so that you have </w:t>
-      </w:r>
-      <w:proofErr w:type="gramStart"/>
-      <w:r>
-        <w:rPr>
-          <w:rFonts w:asciiTheme="minorHAnsi" w:hAnsiTheme="minorHAnsi" w:cstheme="minorHAnsi"/>
-        </w:rPr>
-        <w:t>all of</w:t>
-      </w:r>
-      <w:proofErr w:type="gramEnd"/>
-      <w:r>
-        <w:rPr>
-          <w:rFonts w:asciiTheme="minorHAnsi" w:hAnsiTheme="minorHAnsi" w:cstheme="minorHAnsi"/>
-        </w:rPr>
-        <w:t xml:space="preserve"> the recent changes.</w:t>
+        <w:t>. Some time has passed since you created your fork and clone of the upstream FD2School-FarmData2 repository.  It is possible that there have been updates to the upstream since you did so.  So, as when working on any fork and clone it is important to synchronize your main branch with the upstream so that you have all of the recent changes.</w:t>
       </w:r>
     </w:p>
     <w:p>
@@ -7906,21 +6801,7 @@
         <w:rPr>
           <w:rFonts w:asciiTheme="minorHAnsi" w:hAnsiTheme="minorHAnsi" w:cstheme="minorHAnsi"/>
         </w:rPr>
-        <w:t xml:space="preserve">If you don’t remember the commands for this, you can </w:t>
-      </w:r>
-      <w:proofErr w:type="gramStart"/>
-      <w:r>
-        <w:rPr>
-          <w:rFonts w:asciiTheme="minorHAnsi" w:hAnsiTheme="minorHAnsi" w:cstheme="minorHAnsi"/>
-        </w:rPr>
-        <w:t>refer back</w:t>
-      </w:r>
-      <w:proofErr w:type="gramEnd"/>
-      <w:r>
-        <w:rPr>
-          <w:rFonts w:asciiTheme="minorHAnsi" w:hAnsiTheme="minorHAnsi" w:cstheme="minorHAnsi"/>
-        </w:rPr>
-        <w:t xml:space="preserve"> to the previous activity where you will have listed them.</w:t>
+        <w:t>If you don’t remember the commands for this, you can refer back to the previous activity where you will have listed them.</w:t>
       </w:r>
     </w:p>
     <w:p>
@@ -8083,21 +6964,7 @@
         <w:rPr>
           <w:rFonts w:asciiTheme="minorHAnsi" w:hAnsiTheme="minorHAnsi" w:cstheme="minorHAnsi"/>
         </w:rPr>
-        <w:t xml:space="preserve">If you don’t remember the commands for this, you can </w:t>
-      </w:r>
-      <w:proofErr w:type="gramStart"/>
-      <w:r>
-        <w:rPr>
-          <w:rFonts w:asciiTheme="minorHAnsi" w:hAnsiTheme="minorHAnsi" w:cstheme="minorHAnsi"/>
-        </w:rPr>
-        <w:t>refer back</w:t>
-      </w:r>
-      <w:proofErr w:type="gramEnd"/>
-      <w:r>
-        <w:rPr>
-          <w:rFonts w:asciiTheme="minorHAnsi" w:hAnsiTheme="minorHAnsi" w:cstheme="minorHAnsi"/>
-        </w:rPr>
-        <w:t xml:space="preserve"> to the previous activity where you will have listed them.</w:t>
+        <w:t>If you don’t remember the commands for this, you can refer back to the previous activity where you will have listed them.</w:t>
       </w:r>
     </w:p>
     <w:p>
@@ -8118,21 +6985,7 @@
         <w:rPr>
           <w:rFonts w:asciiTheme="minorHAnsi" w:hAnsiTheme="minorHAnsi" w:cstheme="minorHAnsi"/>
         </w:rPr>
-        <w:t xml:space="preserve">c. Your work on this assignment builds from what you did in the prior assignment.  </w:t>
-      </w:r>
-      <w:proofErr w:type="gramStart"/>
-      <w:r>
-        <w:rPr>
-          <w:rFonts w:asciiTheme="minorHAnsi" w:hAnsiTheme="minorHAnsi" w:cstheme="minorHAnsi"/>
-        </w:rPr>
-        <w:t>So</w:t>
-      </w:r>
-      <w:proofErr w:type="gramEnd"/>
-      <w:r>
-        <w:rPr>
-          <w:rFonts w:asciiTheme="minorHAnsi" w:hAnsiTheme="minorHAnsi" w:cstheme="minorHAnsi"/>
-        </w:rPr>
-        <w:t xml:space="preserve"> you now need to:</w:t>
+        <w:t>c. Your work on this assignment builds from what you did in the prior assignment.  So you now need to:</w:t>
       </w:r>
     </w:p>
     <w:p>
@@ -8256,21 +7109,7 @@
         <w:rPr>
           <w:rFonts w:asciiTheme="minorHAnsi" w:hAnsiTheme="minorHAnsi" w:cstheme="minorHAnsi"/>
         </w:rPr>
-        <w:t xml:space="preserve">You will do </w:t>
-      </w:r>
-      <w:proofErr w:type="gramStart"/>
-      <w:r>
-        <w:rPr>
-          <w:rFonts w:asciiTheme="minorHAnsi" w:hAnsiTheme="minorHAnsi" w:cstheme="minorHAnsi"/>
-        </w:rPr>
-        <w:t>all of</w:t>
-      </w:r>
-      <w:proofErr w:type="gramEnd"/>
-      <w:r>
-        <w:rPr>
-          <w:rFonts w:asciiTheme="minorHAnsi" w:hAnsiTheme="minorHAnsi" w:cstheme="minorHAnsi"/>
-        </w:rPr>
-        <w:t xml:space="preserve"> your work for this activity in this feature branch.</w:t>
+        <w:t>You will do all of your work for this activity in this feature branch.</w:t>
       </w:r>
     </w:p>
     <w:p>
@@ -8291,21 +7130,7 @@
         <w:rPr>
           <w:rFonts w:asciiTheme="minorHAnsi" w:hAnsiTheme="minorHAnsi" w:cstheme="minorHAnsi"/>
         </w:rPr>
-        <w:t xml:space="preserve">If you don’t remember the commands for this, you can </w:t>
-      </w:r>
-      <w:proofErr w:type="gramStart"/>
-      <w:r>
-        <w:rPr>
-          <w:rFonts w:asciiTheme="minorHAnsi" w:hAnsiTheme="minorHAnsi" w:cstheme="minorHAnsi"/>
-        </w:rPr>
-        <w:t>refer back</w:t>
-      </w:r>
-      <w:proofErr w:type="gramEnd"/>
-      <w:r>
-        <w:rPr>
-          <w:rFonts w:asciiTheme="minorHAnsi" w:hAnsiTheme="minorHAnsi" w:cstheme="minorHAnsi"/>
-        </w:rPr>
-        <w:t xml:space="preserve"> to the previous activity where you will have listed them.</w:t>
+        <w:t>If you don’t remember the commands for this, you can refer back to the previous activity where you will have listed them.</w:t>
       </w:r>
     </w:p>
     <w:p>
@@ -8385,14 +7210,12 @@
         </w:rPr>
         <w:t xml:space="preserve"> to the FD2 School tab.  Have the contents of this new tab be contained in the directory </w:t>
       </w:r>
-      <w:proofErr w:type="spellStart"/>
       <w:r>
         <w:rPr>
           <w:rFonts w:ascii="Courier" w:hAnsi="Courier"/>
         </w:rPr>
         <w:t>api</w:t>
       </w:r>
-      <w:proofErr w:type="spellEnd"/>
       <w:r>
         <w:rPr>
           <w:rFonts w:asciiTheme="minorHAnsi" w:hAnsiTheme="minorHAnsi"/>
@@ -8529,21 +7352,7 @@
         <w:rPr>
           <w:rFonts w:asciiTheme="minorHAnsi" w:hAnsiTheme="minorHAnsi"/>
         </w:rPr>
-        <w:t xml:space="preserve"> tabs will be </w:t>
-      </w:r>
-      <w:proofErr w:type="gramStart"/>
-      <w:r>
-        <w:rPr>
-          <w:rFonts w:asciiTheme="minorHAnsi" w:hAnsiTheme="minorHAnsi"/>
-        </w:rPr>
-        <w:t>exactly the same</w:t>
-      </w:r>
-      <w:proofErr w:type="gramEnd"/>
-      <w:r>
-        <w:rPr>
-          <w:rFonts w:asciiTheme="minorHAnsi" w:hAnsiTheme="minorHAnsi"/>
-        </w:rPr>
-        <w:t xml:space="preserve">.  You’ll be modifying and extending the </w:t>
+        <w:t xml:space="preserve"> tabs will be exactly the same.  You’ll be modifying and extending the </w:t>
       </w:r>
       <w:r>
         <w:rPr>
@@ -8764,19 +7573,11 @@
           <w:rFonts w:asciiTheme="minorHAnsi" w:hAnsiTheme="minorHAnsi" w:cstheme="minorHAnsi"/>
         </w:rPr>
       </w:pPr>
-      <w:proofErr w:type="gramStart"/>
-      <w:r>
-        <w:rPr>
-          <w:rFonts w:asciiTheme="minorHAnsi" w:hAnsiTheme="minorHAnsi" w:cstheme="minorHAnsi"/>
-        </w:rPr>
-        <w:t>In order to</w:t>
-      </w:r>
-      <w:proofErr w:type="gramEnd"/>
-      <w:r>
-        <w:rPr>
-          <w:rFonts w:asciiTheme="minorHAnsi" w:hAnsiTheme="minorHAnsi" w:cstheme="minorHAnsi"/>
-        </w:rPr>
-        <w:t xml:space="preserve"> add</w:t>
+      <w:r>
+        <w:rPr>
+          <w:rFonts w:asciiTheme="minorHAnsi" w:hAnsiTheme="minorHAnsi" w:cstheme="minorHAnsi"/>
+        </w:rPr>
+        <w:t>In order to add</w:t>
       </w:r>
       <w:r>
         <w:rPr>
@@ -8800,21 +7601,7 @@
         <w:rPr>
           <w:rFonts w:asciiTheme="minorHAnsi" w:hAnsiTheme="minorHAnsi" w:cstheme="minorHAnsi"/>
         </w:rPr>
-        <w:t xml:space="preserve">request to the </w:t>
-      </w:r>
-      <w:proofErr w:type="spellStart"/>
-      <w:r>
-        <w:rPr>
-          <w:rFonts w:asciiTheme="minorHAnsi" w:hAnsiTheme="minorHAnsi" w:cstheme="minorHAnsi"/>
-        </w:rPr>
-        <w:t>farmOS</w:t>
-      </w:r>
-      <w:proofErr w:type="spellEnd"/>
-      <w:r>
-        <w:rPr>
-          <w:rFonts w:asciiTheme="minorHAnsi" w:hAnsiTheme="minorHAnsi" w:cstheme="minorHAnsi"/>
-        </w:rPr>
-        <w:t xml:space="preserve"> API</w:t>
+        <w:t>request to the farmOS API</w:t>
       </w:r>
       <w:r>
         <w:rPr>
@@ -8952,35 +7739,7 @@
         <w:rPr>
           <w:rFonts w:asciiTheme="minorHAnsi" w:hAnsiTheme="minorHAnsi" w:cstheme="minorHAnsi"/>
         </w:rPr>
-        <w:t xml:space="preserve">when requesting harvest logs from the </w:t>
-      </w:r>
-      <w:proofErr w:type="spellStart"/>
-      <w:r>
-        <w:rPr>
-          <w:rFonts w:asciiTheme="minorHAnsi" w:hAnsiTheme="minorHAnsi" w:cstheme="minorHAnsi"/>
-        </w:rPr>
-        <w:t>farmOS</w:t>
-      </w:r>
-      <w:proofErr w:type="spellEnd"/>
-      <w:r>
-        <w:rPr>
-          <w:rFonts w:asciiTheme="minorHAnsi" w:hAnsiTheme="minorHAnsi" w:cstheme="minorHAnsi"/>
-        </w:rPr>
-        <w:t xml:space="preserve"> API we used the timestamps to specify dates (</w:t>
-      </w:r>
-      <w:proofErr w:type="gramStart"/>
-      <w:r>
-        <w:rPr>
-          <w:rFonts w:asciiTheme="minorHAnsi" w:hAnsiTheme="minorHAnsi" w:cstheme="minorHAnsi"/>
-        </w:rPr>
-        <w:t>e.g.</w:t>
-      </w:r>
-      <w:proofErr w:type="gramEnd"/>
-      <w:r>
-        <w:rPr>
-          <w:rFonts w:asciiTheme="minorHAnsi" w:hAnsiTheme="minorHAnsi" w:cstheme="minorHAnsi"/>
-        </w:rPr>
-        <w:t xml:space="preserve"> #1</w:t>
+        <w:t>when requesting harvest logs from the farmOS API we used the timestamps to specify dates (e.g. #1</w:t>
       </w:r>
       <w:r>
         <w:rPr>
@@ -9062,23 +7821,13 @@
         </w:rPr>
         <w:t xml:space="preserve"> </w:t>
       </w:r>
-      <w:proofErr w:type="spellStart"/>
       <w:r>
         <w:rPr>
           <w:rFonts w:asciiTheme="minorHAnsi" w:hAnsiTheme="minorHAnsi" w:cstheme="minorHAnsi"/>
           <w:i/>
           <w:iCs/>
         </w:rPr>
-        <w:t>dayjs</w:t>
-      </w:r>
-      <w:proofErr w:type="spellEnd"/>
-      <w:r>
-        <w:rPr>
-          <w:rFonts w:asciiTheme="minorHAnsi" w:hAnsiTheme="minorHAnsi" w:cstheme="minorHAnsi"/>
-          <w:i/>
-          <w:iCs/>
-        </w:rPr>
-        <w:t xml:space="preserve"> </w:t>
+        <w:t xml:space="preserve">dayjs </w:t>
       </w:r>
       <w:r>
         <w:rPr>
@@ -9137,21 +7886,7 @@
         <w:rPr>
           <w:rFonts w:asciiTheme="minorHAnsi" w:hAnsiTheme="minorHAnsi" w:cstheme="minorHAnsi"/>
         </w:rPr>
-        <w:t xml:space="preserve">uses the </w:t>
-      </w:r>
-      <w:proofErr w:type="spellStart"/>
-      <w:r>
-        <w:rPr>
-          <w:rFonts w:asciiTheme="minorHAnsi" w:hAnsiTheme="minorHAnsi" w:cstheme="minorHAnsi"/>
-        </w:rPr>
-        <w:t>dayjs</w:t>
-      </w:r>
-      <w:proofErr w:type="spellEnd"/>
-      <w:r>
-        <w:rPr>
-          <w:rFonts w:asciiTheme="minorHAnsi" w:hAnsiTheme="minorHAnsi" w:cstheme="minorHAnsi"/>
-        </w:rPr>
-        <w:t xml:space="preserve"> library to convert a date</w:t>
+        <w:t>uses the dayjs library to convert a date</w:t>
       </w:r>
       <w:r>
         <w:rPr>
@@ -9159,14 +7894,12 @@
         </w:rPr>
         <w:t xml:space="preserve">, stored in the variable </w:t>
       </w:r>
-      <w:proofErr w:type="spellStart"/>
       <w:r>
         <w:rPr>
           <w:rFonts w:ascii="Courier" w:hAnsi="Courier" w:cstheme="minorHAnsi"/>
         </w:rPr>
         <w:t>myDate</w:t>
       </w:r>
-      <w:proofErr w:type="spellEnd"/>
       <w:r>
         <w:rPr>
           <w:rFonts w:asciiTheme="minorHAnsi" w:hAnsiTheme="minorHAnsi" w:cstheme="minorHAnsi"/>
@@ -9227,51 +7960,7 @@
         <w:rPr>
           <w:rFonts w:ascii="Courier" w:hAnsi="Courier" w:cstheme="minorHAnsi"/>
         </w:rPr>
-        <w:t xml:space="preserve">let timestamp = </w:t>
-      </w:r>
-      <w:proofErr w:type="spellStart"/>
-      <w:r>
-        <w:rPr>
-          <w:rFonts w:ascii="Courier" w:hAnsi="Courier" w:cstheme="minorHAnsi"/>
-        </w:rPr>
-        <w:t>dayjs</w:t>
-      </w:r>
-      <w:proofErr w:type="spellEnd"/>
-      <w:r>
-        <w:rPr>
-          <w:rFonts w:ascii="Courier" w:hAnsi="Courier" w:cstheme="minorHAnsi"/>
-        </w:rPr>
-        <w:t>(</w:t>
-      </w:r>
-      <w:proofErr w:type="spellStart"/>
-      <w:r>
-        <w:rPr>
-          <w:rFonts w:ascii="Courier" w:hAnsi="Courier" w:cstheme="minorHAnsi"/>
-        </w:rPr>
-        <w:t>myDate</w:t>
-      </w:r>
-      <w:proofErr w:type="spellEnd"/>
-      <w:proofErr w:type="gramStart"/>
-      <w:r>
-        <w:rPr>
-          <w:rFonts w:ascii="Courier" w:hAnsi="Courier" w:cstheme="minorHAnsi"/>
-        </w:rPr>
-        <w:t>).</w:t>
-      </w:r>
-      <w:proofErr w:type="spellStart"/>
-      <w:r>
-        <w:rPr>
-          <w:rFonts w:ascii="Courier" w:hAnsi="Courier" w:cstheme="minorHAnsi"/>
-        </w:rPr>
-        <w:t>unix</w:t>
-      </w:r>
-      <w:proofErr w:type="spellEnd"/>
-      <w:proofErr w:type="gramEnd"/>
-      <w:r>
-        <w:rPr>
-          <w:rFonts w:ascii="Courier" w:hAnsi="Courier" w:cstheme="minorHAnsi"/>
-        </w:rPr>
-        <w:t>()</w:t>
+        <w:t>let timestamp = dayjs(myDate).unix()</w:t>
       </w:r>
     </w:p>
     <w:p>
@@ -9447,71 +8136,43 @@
         <w:rPr>
           <w:rFonts w:cstheme="minorHAnsi"/>
         </w:rPr>
-        <w:t>the dates you converted earlier (</w:t>
-      </w:r>
-      <w:proofErr w:type="gramStart"/>
+        <w:t xml:space="preserve">the dates you converted earlier (E.g. May 5, 2020 and May 15, 2020) as the start and end dates </w:t>
+      </w:r>
       <w:r>
         <w:rPr>
           <w:rFonts w:cstheme="minorHAnsi"/>
         </w:rPr>
-        <w:t>E.g.</w:t>
-      </w:r>
-      <w:proofErr w:type="gramEnd"/>
+        <w:t>by</w:t>
+      </w:r>
       <w:r>
         <w:rPr>
           <w:rFonts w:cstheme="minorHAnsi"/>
         </w:rPr>
-        <w:t xml:space="preserve"> May 5, 2020 and May 15, 2020) as the start and end dates </w:t>
+        <w:t xml:space="preserve"> look</w:t>
       </w:r>
       <w:r>
         <w:rPr>
           <w:rFonts w:cstheme="minorHAnsi"/>
         </w:rPr>
-        <w:t>by</w:t>
+        <w:t>ing</w:t>
       </w:r>
       <w:r>
         <w:rPr>
           <w:rFonts w:cstheme="minorHAnsi"/>
         </w:rPr>
-        <w:t xml:space="preserve"> look</w:t>
+        <w:t xml:space="preserve"> </w:t>
       </w:r>
       <w:r>
         <w:rPr>
           <w:rFonts w:cstheme="minorHAnsi"/>
         </w:rPr>
-        <w:t>ing</w:t>
+        <w:t xml:space="preserve">at the output </w:t>
       </w:r>
       <w:r>
         <w:rPr>
           <w:rFonts w:cstheme="minorHAnsi"/>
         </w:rPr>
-        <w:t xml:space="preserve"> </w:t>
-      </w:r>
-      <w:r>
-        <w:rPr>
-          <w:rFonts w:cstheme="minorHAnsi"/>
-        </w:rPr>
-        <w:t xml:space="preserve">at the output </w:t>
-      </w:r>
-      <w:r>
-        <w:rPr>
-          <w:rFonts w:cstheme="minorHAnsi"/>
-        </w:rPr>
-        <w:t xml:space="preserve">in the </w:t>
-      </w:r>
-      <w:proofErr w:type="spellStart"/>
-      <w:r>
-        <w:rPr>
-          <w:rFonts w:cstheme="minorHAnsi"/>
-        </w:rPr>
-        <w:t>DevTools</w:t>
-      </w:r>
-      <w:proofErr w:type="spellEnd"/>
-      <w:r>
-        <w:rPr>
-          <w:rFonts w:cstheme="minorHAnsi"/>
-        </w:rPr>
-        <w:t xml:space="preserve"> console.</w:t>
+        <w:t>in the DevTools console.</w:t>
       </w:r>
     </w:p>
     <w:p>
@@ -9586,21 +8247,7 @@
         <w:rPr>
           <w:rFonts w:cstheme="minorHAnsi"/>
         </w:rPr>
-        <w:t>uilds a string holding the request (</w:t>
-      </w:r>
-      <w:proofErr w:type="gramStart"/>
-      <w:r>
-        <w:rPr>
-          <w:rFonts w:cstheme="minorHAnsi"/>
-        </w:rPr>
-        <w:t>i.e.</w:t>
-      </w:r>
-      <w:proofErr w:type="gramEnd"/>
-      <w:r>
-        <w:rPr>
-          <w:rFonts w:cstheme="minorHAnsi"/>
-        </w:rPr>
-        <w:t xml:space="preserve"> the endpoint and query parameters) that you’ll need to use to request the harvest logs.  </w:t>
+        <w:t xml:space="preserve">uilds a string holding the request (i.e. the endpoint and query parameters) that you’ll need to use to request the harvest logs.  </w:t>
       </w:r>
     </w:p>
     <w:p>
@@ -9756,25 +8403,7 @@
           <w:sz w:val="20"/>
           <w:szCs w:val="20"/>
         </w:rPr>
-        <w:t>/</w:t>
-      </w:r>
-      <w:proofErr w:type="gramStart"/>
-      <w:r>
-        <w:rPr>
-          <w:rFonts w:ascii="Courier" w:hAnsi="Courier" w:cstheme="minorHAnsi"/>
-          <w:sz w:val="20"/>
-          <w:szCs w:val="20"/>
-        </w:rPr>
-        <w:t>log.json</w:t>
-      </w:r>
-      <w:proofErr w:type="gramEnd"/>
-      <w:r>
-        <w:rPr>
-          <w:rFonts w:ascii="Courier" w:hAnsi="Courier" w:cstheme="minorHAnsi"/>
-          <w:sz w:val="20"/>
-          <w:szCs w:val="20"/>
-        </w:rPr>
-        <w:t>?type=farm_harvest&amp;timestamp[ge]=</w:t>
+        <w:t>/log.json?type=farm_harvest&amp;timestamp[ge]=</w:t>
       </w:r>
       <w:r>
         <w:rPr>
@@ -9909,58 +8538,20 @@
         <w:rPr>
           <w:rFonts w:asciiTheme="minorHAnsi" w:hAnsiTheme="minorHAnsi" w:cstheme="minorHAnsi"/>
         </w:rPr>
-        <w:t xml:space="preserve">the API request to the </w:t>
-      </w:r>
-      <w:proofErr w:type="spellStart"/>
-      <w:r>
-        <w:rPr>
-          <w:rFonts w:asciiTheme="minorHAnsi" w:hAnsiTheme="minorHAnsi" w:cstheme="minorHAnsi"/>
-        </w:rPr>
-        <w:t>farmOS</w:t>
-      </w:r>
-      <w:proofErr w:type="spellEnd"/>
-      <w:r>
-        <w:rPr>
-          <w:rFonts w:asciiTheme="minorHAnsi" w:hAnsiTheme="minorHAnsi" w:cstheme="minorHAnsi"/>
-        </w:rPr>
-        <w:t xml:space="preserve"> API.  </w:t>
-      </w:r>
-      <w:r>
-        <w:rPr>
-          <w:rFonts w:asciiTheme="minorHAnsi" w:hAnsiTheme="minorHAnsi" w:cstheme="minorHAnsi"/>
-        </w:rPr>
-        <w:t xml:space="preserve">We could use </w:t>
-      </w:r>
-      <w:proofErr w:type="spellStart"/>
-      <w:r>
-        <w:rPr>
-          <w:rFonts w:asciiTheme="minorHAnsi" w:hAnsiTheme="minorHAnsi" w:cstheme="minorHAnsi"/>
-        </w:rPr>
-        <w:t>Axios</w:t>
-      </w:r>
-      <w:proofErr w:type="spellEnd"/>
-      <w:r>
-        <w:rPr>
-          <w:rFonts w:asciiTheme="minorHAnsi" w:hAnsiTheme="minorHAnsi" w:cstheme="minorHAnsi"/>
-        </w:rPr>
-        <w:t xml:space="preserve"> directly to make this request (as we did with </w:t>
-      </w:r>
-      <w:r>
-        <w:rPr>
-          <w:rFonts w:ascii="Courier" w:hAnsi="Courier" w:cstheme="minorHAnsi"/>
-        </w:rPr>
-        <w:t>/</w:t>
-      </w:r>
-      <w:proofErr w:type="spellStart"/>
-      <w:proofErr w:type="gramStart"/>
-      <w:r>
-        <w:rPr>
-          <w:rFonts w:ascii="Courier" w:hAnsi="Courier" w:cstheme="minorHAnsi"/>
-        </w:rPr>
-        <w:t>farm.json</w:t>
-      </w:r>
-      <w:proofErr w:type="spellEnd"/>
-      <w:proofErr w:type="gramEnd"/>
+        <w:t xml:space="preserve">the API request to the farmOS API.  </w:t>
+      </w:r>
+      <w:r>
+        <w:rPr>
+          <w:rFonts w:asciiTheme="minorHAnsi" w:hAnsiTheme="minorHAnsi" w:cstheme="minorHAnsi"/>
+        </w:rPr>
+        <w:t xml:space="preserve">We could use Axios directly to make this request (as we did with </w:t>
+      </w:r>
+      <w:r>
+        <w:rPr>
+          <w:rFonts w:ascii="Courier" w:hAnsi="Courier" w:cstheme="minorHAnsi"/>
+        </w:rPr>
+        <w:t>/farm.json</w:t>
+      </w:r>
       <w:r>
         <w:rPr>
           <w:rFonts w:asciiTheme="minorHAnsi" w:hAnsiTheme="minorHAnsi" w:cstheme="minorHAnsi"/>
@@ -10034,30 +8625,14 @@
         <w:rPr>
           <w:rFonts w:asciiTheme="minorHAnsi" w:hAnsiTheme="minorHAnsi" w:cstheme="minorHAnsi"/>
         </w:rPr>
-        <w:t xml:space="preserve">Open the documentation for the </w:t>
-      </w:r>
-      <w:proofErr w:type="spellStart"/>
-      <w:r>
-        <w:rPr>
-          <w:rFonts w:asciiTheme="minorHAnsi" w:hAnsiTheme="minorHAnsi" w:cstheme="minorHAnsi"/>
-        </w:rPr>
-        <w:t>FarmOSAPI</w:t>
-      </w:r>
-      <w:proofErr w:type="spellEnd"/>
-      <w:r>
-        <w:rPr>
-          <w:rFonts w:asciiTheme="minorHAnsi" w:hAnsiTheme="minorHAnsi" w:cstheme="minorHAnsi"/>
-        </w:rPr>
-        <w:t xml:space="preserve"> in your browser (if you don’t remember how see farmdata2/README.md). Find the documentation for the </w:t>
-      </w:r>
-      <w:proofErr w:type="spellStart"/>
+        <w:t xml:space="preserve">Open the documentation for the FarmOSAPI in your browser (if you don’t remember how see farmdata2/README.md). Find the documentation for the </w:t>
+      </w:r>
       <w:r>
         <w:rPr>
           <w:rFonts w:ascii="Courier" w:hAnsi="Courier" w:cstheme="minorHAnsi"/>
         </w:rPr>
         <w:t>getAllPages</w:t>
       </w:r>
-      <w:proofErr w:type="spellEnd"/>
       <w:r>
         <w:rPr>
           <w:rFonts w:asciiTheme="minorHAnsi" w:hAnsiTheme="minorHAnsi" w:cstheme="minorHAnsi"/>
@@ -10078,14 +8653,12 @@
         <w:br/>
         <w:t xml:space="preserve">What does the </w:t>
       </w:r>
-      <w:proofErr w:type="spellStart"/>
       <w:r>
         <w:rPr>
           <w:rFonts w:ascii="Courier" w:hAnsi="Courier" w:cstheme="minorHAnsi"/>
         </w:rPr>
         <w:t>getAllPages</w:t>
       </w:r>
-      <w:proofErr w:type="spellEnd"/>
       <w:r>
         <w:rPr>
           <w:rFonts w:asciiTheme="minorHAnsi" w:hAnsiTheme="minorHAnsi" w:cstheme="minorHAnsi"/>
@@ -10206,35 +8779,7 @@
         <w:rPr>
           <w:rFonts w:asciiTheme="minorHAnsi" w:hAnsiTheme="minorHAnsi" w:cstheme="minorHAnsi"/>
         </w:rPr>
-        <w:t xml:space="preserve">The server returns the first page of the response and then it is our responsibility to request the next page and the next page, </w:t>
-      </w:r>
-      <w:proofErr w:type="spellStart"/>
-      <w:r>
-        <w:rPr>
-          <w:rFonts w:asciiTheme="minorHAnsi" w:hAnsiTheme="minorHAnsi" w:cstheme="minorHAnsi"/>
-        </w:rPr>
-        <w:t>etc</w:t>
-      </w:r>
-      <w:proofErr w:type="spellEnd"/>
-      <w:r>
-        <w:rPr>
-          <w:rFonts w:asciiTheme="minorHAnsi" w:hAnsiTheme="minorHAnsi" w:cstheme="minorHAnsi"/>
-        </w:rPr>
-        <w:t xml:space="preserve"> until we get </w:t>
-      </w:r>
-      <w:proofErr w:type="gramStart"/>
-      <w:r>
-        <w:rPr>
-          <w:rFonts w:asciiTheme="minorHAnsi" w:hAnsiTheme="minorHAnsi" w:cstheme="minorHAnsi"/>
-        </w:rPr>
-        <w:t>all of</w:t>
-      </w:r>
-      <w:proofErr w:type="gramEnd"/>
-      <w:r>
-        <w:rPr>
-          <w:rFonts w:asciiTheme="minorHAnsi" w:hAnsiTheme="minorHAnsi" w:cstheme="minorHAnsi"/>
-        </w:rPr>
-        <w:t xml:space="preserve"> the data.  That </w:t>
+        <w:t xml:space="preserve">The server returns the first page of the response and then it is our responsibility to request the next page and the next page, etc until we get all of the data.  That </w:t>
       </w:r>
       <w:r>
         <w:rPr>
@@ -10296,14 +8841,12 @@
         </w:rPr>
         <w:t xml:space="preserve">he </w:t>
       </w:r>
-      <w:proofErr w:type="spellStart"/>
       <w:r>
         <w:rPr>
           <w:rFonts w:ascii="Courier" w:hAnsi="Courier" w:cstheme="minorHAnsi"/>
         </w:rPr>
         <w:t>getAllPages</w:t>
       </w:r>
-      <w:proofErr w:type="spellEnd"/>
       <w:r>
         <w:rPr>
           <w:rFonts w:asciiTheme="minorHAnsi" w:hAnsiTheme="minorHAnsi" w:cstheme="minorHAnsi"/>
@@ -10338,21 +8881,7 @@
         <w:rPr>
           <w:rFonts w:asciiTheme="minorHAnsi" w:hAnsiTheme="minorHAnsi" w:cstheme="minorHAnsi"/>
         </w:rPr>
-        <w:t xml:space="preserve">.  We give it an endpoint and it does the work of making the requests for </w:t>
-      </w:r>
-      <w:proofErr w:type="gramStart"/>
-      <w:r>
-        <w:rPr>
-          <w:rFonts w:asciiTheme="minorHAnsi" w:hAnsiTheme="minorHAnsi" w:cstheme="minorHAnsi"/>
-        </w:rPr>
-        <w:t>all of</w:t>
-      </w:r>
-      <w:proofErr w:type="gramEnd"/>
-      <w:r>
-        <w:rPr>
-          <w:rFonts w:asciiTheme="minorHAnsi" w:hAnsiTheme="minorHAnsi" w:cstheme="minorHAnsi"/>
-        </w:rPr>
-        <w:t xml:space="preserve"> the pages</w:t>
+        <w:t>.  We give it an endpoint and it does the work of making the requests for all of the pages</w:t>
       </w:r>
       <w:r>
         <w:rPr>
@@ -10405,28 +8934,24 @@
         </w:rPr>
         <w:t xml:space="preserve">example for </w:t>
       </w:r>
-      <w:proofErr w:type="spellStart"/>
       <w:r>
         <w:rPr>
           <w:rFonts w:ascii="Courier" w:hAnsi="Courier" w:cstheme="minorHAnsi"/>
         </w:rPr>
         <w:t>getAllPages</w:t>
       </w:r>
-      <w:proofErr w:type="spellEnd"/>
       <w:r>
         <w:rPr>
           <w:rFonts w:asciiTheme="minorHAnsi" w:hAnsiTheme="minorHAnsi" w:cstheme="minorHAnsi"/>
         </w:rPr>
         <w:t xml:space="preserve">. This example shows how </w:t>
       </w:r>
-      <w:proofErr w:type="spellStart"/>
       <w:r>
         <w:rPr>
           <w:rFonts w:ascii="Courier" w:hAnsi="Courier" w:cstheme="minorHAnsi"/>
         </w:rPr>
         <w:t>getAllPages</w:t>
       </w:r>
-      <w:proofErr w:type="spellEnd"/>
       <w:r>
         <w:rPr>
           <w:rFonts w:asciiTheme="minorHAnsi" w:hAnsiTheme="minorHAnsi" w:cstheme="minorHAnsi"/>
@@ -10515,14 +9040,12 @@
         </w:rPr>
         <w:t xml:space="preserve"> for </w:t>
       </w:r>
-      <w:proofErr w:type="spellStart"/>
       <w:r>
         <w:rPr>
           <w:rFonts w:ascii="Courier" w:hAnsi="Courier" w:cstheme="minorHAnsi"/>
         </w:rPr>
         <w:t>getAllPages</w:t>
       </w:r>
-      <w:proofErr w:type="spellEnd"/>
       <w:r>
         <w:rPr>
           <w:rFonts w:asciiTheme="minorHAnsi" w:hAnsiTheme="minorHAnsi" w:cstheme="minorHAnsi"/>
@@ -10651,21 +9174,7 @@
         <w:rPr>
           <w:rFonts w:asciiTheme="minorHAnsi" w:hAnsiTheme="minorHAnsi" w:cstheme="minorHAnsi"/>
         </w:rPr>
-        <w:t xml:space="preserve"> the Vue </w:t>
-      </w:r>
-      <w:proofErr w:type="spellStart"/>
-      <w:r>
-        <w:rPr>
-          <w:rFonts w:asciiTheme="minorHAnsi" w:hAnsiTheme="minorHAnsi" w:cstheme="minorHAnsi"/>
-        </w:rPr>
-        <w:t>DevTools</w:t>
-      </w:r>
-      <w:proofErr w:type="spellEnd"/>
-      <w:r>
-        <w:rPr>
-          <w:rFonts w:asciiTheme="minorHAnsi" w:hAnsiTheme="minorHAnsi" w:cstheme="minorHAnsi"/>
-        </w:rPr>
-        <w:t xml:space="preserve"> to inspect the array that you </w:t>
+        <w:t xml:space="preserve"> the Vue DevTools to inspect the array that you </w:t>
       </w:r>
       <w:r>
         <w:rPr>
@@ -10720,21 +9229,7 @@
         <w:rPr>
           <w:rFonts w:asciiTheme="minorHAnsi" w:hAnsiTheme="minorHAnsi" w:cstheme="minorHAnsi"/>
         </w:rPr>
-        <w:t xml:space="preserve">. These should be the same ones you saw in </w:t>
-      </w:r>
-      <w:proofErr w:type="spellStart"/>
-      <w:r>
-        <w:rPr>
-          <w:rFonts w:asciiTheme="minorHAnsi" w:hAnsiTheme="minorHAnsi" w:cstheme="minorHAnsi"/>
-        </w:rPr>
-        <w:t>Hoppscotch</w:t>
-      </w:r>
-      <w:proofErr w:type="spellEnd"/>
-      <w:r>
-        <w:rPr>
-          <w:rFonts w:asciiTheme="minorHAnsi" w:hAnsiTheme="minorHAnsi" w:cstheme="minorHAnsi"/>
-        </w:rPr>
-        <w:t xml:space="preserve"> in question #17 earlier, so you can check the first and last id’s to be sure.</w:t>
+        <w:t>. These should be the same ones you saw in Hoppscotch in question #17 earlier, so you can check the first and last id’s to be sure.</w:t>
       </w:r>
     </w:p>
     <w:p>
@@ -11102,21 +9597,7 @@
         <w:rPr>
           <w:rFonts w:asciiTheme="minorHAnsi" w:hAnsiTheme="minorHAnsi" w:cstheme="minorHAnsi"/>
         </w:rPr>
-        <w:t xml:space="preserve">, </w:t>
-      </w:r>
-      <w:proofErr w:type="spellStart"/>
-      <w:r>
-        <w:rPr>
-          <w:rFonts w:asciiTheme="minorHAnsi" w:hAnsiTheme="minorHAnsi" w:cstheme="minorHAnsi"/>
-        </w:rPr>
-        <w:t>etc</w:t>
-      </w:r>
-      <w:proofErr w:type="spellEnd"/>
-      <w:r>
-        <w:rPr>
-          <w:rFonts w:asciiTheme="minorHAnsi" w:hAnsiTheme="minorHAnsi" w:cstheme="minorHAnsi"/>
-        </w:rPr>
-        <w:t>)</w:t>
+        <w:t>, etc)</w:t>
       </w:r>
       <w:r>
         <w:rPr>
@@ -11185,16 +9666,8 @@
         <w:rPr>
           <w:rFonts w:asciiTheme="minorHAnsi" w:hAnsiTheme="minorHAnsi" w:cstheme="minorHAnsi"/>
         </w:rPr>
-        <w:t xml:space="preserve">As a start </w:t>
-      </w:r>
-      <w:proofErr w:type="gramStart"/>
-      <w:r>
-        <w:rPr>
-          <w:rFonts w:asciiTheme="minorHAnsi" w:hAnsiTheme="minorHAnsi" w:cstheme="minorHAnsi"/>
-        </w:rPr>
-        <w:t>adapt</w:t>
-      </w:r>
-      <w:proofErr w:type="gramEnd"/>
+        <w:t>As a start adapt</w:t>
+      </w:r>
       <w:r>
         <w:rPr>
           <w:rFonts w:asciiTheme="minorHAnsi" w:hAnsiTheme="minorHAnsi" w:cstheme="minorHAnsi"/>
@@ -11277,110 +9750,90 @@
         <w:rPr>
           <w:rFonts w:cstheme="minorHAnsi"/>
         </w:rPr>
-        <w:t xml:space="preserve">Note that </w:t>
-      </w:r>
-      <w:proofErr w:type="gramStart"/>
+        <w:t xml:space="preserve">Note that the </w:t>
+      </w:r>
+      <w:r>
+        <w:rPr>
+          <w:rFonts w:ascii="Courier" w:hAnsi="Courier" w:cstheme="minorHAnsi"/>
+        </w:rPr>
+        <w:t>for…of</w:t>
+      </w:r>
       <w:r>
         <w:rPr>
           <w:rFonts w:cstheme="minorHAnsi"/>
         </w:rPr>
-        <w:t xml:space="preserve">the </w:t>
-      </w:r>
-      <w:r>
-        <w:rPr>
-          <w:rFonts w:ascii="Courier" w:hAnsi="Courier" w:cstheme="minorHAnsi"/>
-        </w:rPr>
-        <w:t>for</w:t>
-      </w:r>
-      <w:proofErr w:type="gramEnd"/>
-      <w:r>
-        <w:rPr>
-          <w:rFonts w:ascii="Courier" w:hAnsi="Courier" w:cstheme="minorHAnsi"/>
-        </w:rPr>
-        <w:t>…of</w:t>
+        <w:t xml:space="preserve"> loop in JavaScript is like a </w:t>
+      </w:r>
+      <w:r>
+        <w:rPr>
+          <w:rFonts w:ascii="Courier" w:hAnsi="Courier" w:cstheme="minorHAnsi"/>
+        </w:rPr>
+        <w:t>for…each</w:t>
       </w:r>
       <w:r>
         <w:rPr>
           <w:rFonts w:cstheme="minorHAnsi"/>
         </w:rPr>
-        <w:t xml:space="preserve"> loop in JavaScript is like a </w:t>
-      </w:r>
-      <w:r>
-        <w:rPr>
-          <w:rFonts w:ascii="Courier" w:hAnsi="Courier" w:cstheme="minorHAnsi"/>
-        </w:rPr>
-        <w:t>for…each</w:t>
+        <w:t xml:space="preserve"> loop in Java or a </w:t>
+      </w:r>
+      <w:r>
+        <w:rPr>
+          <w:rFonts w:ascii="Courier" w:hAnsi="Courier" w:cstheme="minorHAnsi"/>
+        </w:rPr>
+        <w:t>for…in</w:t>
       </w:r>
       <w:r>
         <w:rPr>
           <w:rFonts w:cstheme="minorHAnsi"/>
         </w:rPr>
-        <w:t xml:space="preserve"> loop in Java or a </w:t>
-      </w:r>
-      <w:r>
-        <w:rPr>
-          <w:rFonts w:ascii="Courier" w:hAnsi="Courier" w:cstheme="minorHAnsi"/>
-        </w:rPr>
-        <w:t>for…in</w:t>
+        <w:t xml:space="preserve"> loop in Python.  In the code below the body of the loop is executed once with the variable </w:t>
+      </w:r>
+      <w:r>
+        <w:rPr>
+          <w:rFonts w:ascii="Courier" w:hAnsi="Courier" w:cstheme="minorHAnsi"/>
+        </w:rPr>
+        <w:t>log</w:t>
       </w:r>
       <w:r>
         <w:rPr>
           <w:rFonts w:cstheme="minorHAnsi"/>
         </w:rPr>
-        <w:t xml:space="preserve"> loop in Python.  In the code below the body of the loop is executed once with the variable </w:t>
-      </w:r>
-      <w:r>
-        <w:rPr>
-          <w:rFonts w:ascii="Courier" w:hAnsi="Courier" w:cstheme="minorHAnsi"/>
-        </w:rPr>
-        <w:t>log</w:t>
+        <w:t xml:space="preserve"> equal to each element of the array </w:t>
+      </w:r>
+      <w:r>
+        <w:rPr>
+          <w:rFonts w:ascii="Courier" w:hAnsi="Courier" w:cstheme="minorHAnsi"/>
+        </w:rPr>
+        <w:t>this.harvestLogs</w:t>
       </w:r>
       <w:r>
         <w:rPr>
           <w:rFonts w:cstheme="minorHAnsi"/>
         </w:rPr>
-        <w:t xml:space="preserve"> equal to each element of the array </w:t>
-      </w:r>
-      <w:proofErr w:type="spellStart"/>
-      <w:proofErr w:type="gramStart"/>
-      <w:r>
-        <w:rPr>
-          <w:rFonts w:ascii="Courier" w:hAnsi="Courier" w:cstheme="minorHAnsi"/>
-        </w:rPr>
-        <w:t>this.harvestLogs</w:t>
-      </w:r>
-      <w:proofErr w:type="spellEnd"/>
-      <w:proofErr w:type="gramEnd"/>
+        <w:t xml:space="preserve">.  Thus, each iteration of the loop </w:t>
+      </w:r>
       <w:r>
         <w:rPr>
           <w:rFonts w:cstheme="minorHAnsi"/>
         </w:rPr>
-        <w:t xml:space="preserve">.  Thus, each iteration of the loop </w:t>
+        <w:t xml:space="preserve">will </w:t>
       </w:r>
       <w:r>
         <w:rPr>
           <w:rFonts w:cstheme="minorHAnsi"/>
         </w:rPr>
-        <w:t xml:space="preserve">will </w:t>
+        <w:t xml:space="preserve">add one object to the </w:t>
+      </w:r>
+      <w:r>
+        <w:rPr>
+          <w:rFonts w:ascii="Courier" w:hAnsi="Courier" w:cstheme="minorHAnsi"/>
+        </w:rPr>
+        <w:t>tableRows</w:t>
       </w:r>
       <w:r>
         <w:rPr>
           <w:rFonts w:cstheme="minorHAnsi"/>
         </w:rPr>
-        <w:t xml:space="preserve">add one object to the </w:t>
-      </w:r>
-      <w:proofErr w:type="spellStart"/>
-      <w:r>
-        <w:rPr>
-          <w:rFonts w:ascii="Courier" w:hAnsi="Courier" w:cstheme="minorHAnsi"/>
-        </w:rPr>
-        <w:t>tableRows</w:t>
-      </w:r>
-      <w:proofErr w:type="spellEnd"/>
-      <w:r>
-        <w:rPr>
-          <w:rFonts w:cstheme="minorHAnsi"/>
-        </w:rPr>
         <w:t xml:space="preserve"> array.</w:t>
       </w:r>
     </w:p>
@@ -11398,27 +9851,11 @@
           <w:rFonts w:ascii="Courier" w:hAnsi="Courier" w:cstheme="minorHAnsi"/>
         </w:rPr>
       </w:pPr>
-      <w:proofErr w:type="spellStart"/>
-      <w:proofErr w:type="gramStart"/>
-      <w:r>
-        <w:rPr>
-          <w:rFonts w:ascii="Courier" w:hAnsi="Courier" w:cstheme="minorHAnsi"/>
-        </w:rPr>
-        <w:t>harvestReportRows</w:t>
-      </w:r>
-      <w:proofErr w:type="spellEnd"/>
-      <w:r>
-        <w:rPr>
-          <w:rFonts w:ascii="Courier" w:hAnsi="Courier" w:cstheme="minorHAnsi"/>
-        </w:rPr>
-        <w:t>(</w:t>
-      </w:r>
-      <w:proofErr w:type="gramEnd"/>
-      <w:r>
-        <w:rPr>
-          <w:rFonts w:ascii="Courier" w:hAnsi="Courier" w:cstheme="minorHAnsi"/>
-        </w:rPr>
-        <w:t>) {</w:t>
+      <w:r>
+        <w:rPr>
+          <w:rFonts w:ascii="Courier" w:hAnsi="Courier" w:cstheme="minorHAnsi"/>
+        </w:rPr>
+        <w:t>harvestReportRows() {</w:t>
       </w:r>
     </w:p>
     <w:p>
@@ -11435,7 +9872,6 @@
         <w:tab/>
         <w:t xml:space="preserve">let </w:t>
       </w:r>
-      <w:proofErr w:type="spellStart"/>
       <w:r>
         <w:rPr>
           <w:rFonts w:ascii="Courier" w:hAnsi="Courier" w:cstheme="minorHAnsi"/>
@@ -11446,14 +9882,7 @@
         <w:rPr>
           <w:rFonts w:ascii="Courier" w:hAnsi="Courier" w:cstheme="minorHAnsi"/>
         </w:rPr>
-        <w:t>ows</w:t>
-      </w:r>
-      <w:proofErr w:type="spellEnd"/>
-      <w:r>
-        <w:rPr>
-          <w:rFonts w:ascii="Courier" w:hAnsi="Courier" w:cstheme="minorHAnsi"/>
-        </w:rPr>
-        <w:t xml:space="preserve"> = []</w:t>
+        <w:t>ows = []</w:t>
       </w:r>
     </w:p>
     <w:p>
@@ -11468,27 +9897,7 @@
           <w:rFonts w:ascii="Courier" w:hAnsi="Courier" w:cstheme="minorHAnsi"/>
         </w:rPr>
         <w:tab/>
-      </w:r>
-      <w:proofErr w:type="gramStart"/>
-      <w:r>
-        <w:rPr>
-          <w:rFonts w:ascii="Courier" w:hAnsi="Courier" w:cstheme="minorHAnsi"/>
-        </w:rPr>
-        <w:t>for(</w:t>
-      </w:r>
-      <w:proofErr w:type="gramEnd"/>
-      <w:r>
-        <w:rPr>
-          <w:rFonts w:ascii="Courier" w:hAnsi="Courier" w:cstheme="minorHAnsi"/>
-        </w:rPr>
-        <w:t xml:space="preserve">let log of </w:t>
-      </w:r>
-      <w:proofErr w:type="spellStart"/>
-      <w:r>
-        <w:rPr>
-          <w:rFonts w:ascii="Courier" w:hAnsi="Courier" w:cstheme="minorHAnsi"/>
-        </w:rPr>
-        <w:t>this.</w:t>
+        <w:t>for(let log of this.</w:t>
       </w:r>
       <w:r>
         <w:rPr>
@@ -11497,7 +9906,6 @@
         </w:rPr>
         <w:t>harvestLogs</w:t>
       </w:r>
-      <w:proofErr w:type="spellEnd"/>
       <w:r>
         <w:rPr>
           <w:rFonts w:ascii="Courier" w:hAnsi="Courier" w:cstheme="minorHAnsi"/>
@@ -11523,21 +9931,7 @@
           <w:rFonts w:ascii="Courier" w:hAnsi="Courier" w:cstheme="minorHAnsi"/>
         </w:rPr>
         <w:tab/>
-        <w:t xml:space="preserve">let </w:t>
-      </w:r>
-      <w:proofErr w:type="spellStart"/>
-      <w:r>
-        <w:rPr>
-          <w:rFonts w:ascii="Courier" w:hAnsi="Courier" w:cstheme="minorHAnsi"/>
-        </w:rPr>
-        <w:t>tableRow</w:t>
-      </w:r>
-      <w:proofErr w:type="spellEnd"/>
-      <w:r>
-        <w:rPr>
-          <w:rFonts w:ascii="Courier" w:hAnsi="Courier" w:cstheme="minorHAnsi"/>
-        </w:rPr>
-        <w:t xml:space="preserve"> = {</w:t>
+        <w:t>let tableRow = {</w:t>
       </w:r>
     </w:p>
     <w:p>
@@ -11566,21 +9960,11 @@
         <w:tab/>
         <w:t xml:space="preserve">date: </w:t>
       </w:r>
-      <w:proofErr w:type="spellStart"/>
-      <w:proofErr w:type="gramStart"/>
-      <w:r>
-        <w:rPr>
-          <w:rFonts w:ascii="Courier" w:hAnsi="Courier" w:cstheme="minorHAnsi"/>
-        </w:rPr>
-        <w:t>log.timestamp</w:t>
-      </w:r>
-      <w:proofErr w:type="spellEnd"/>
-      <w:proofErr w:type="gramEnd"/>
-      <w:r>
-        <w:rPr>
-          <w:rFonts w:ascii="Courier" w:hAnsi="Courier" w:cstheme="minorHAnsi"/>
-        </w:rPr>
-        <w:t>,</w:t>
+      <w:r>
+        <w:rPr>
+          <w:rFonts w:ascii="Courier" w:hAnsi="Courier" w:cstheme="minorHAnsi"/>
+        </w:rPr>
+        <w:t>log.timestamp,</w:t>
       </w:r>
     </w:p>
     <w:p>
@@ -11623,7 +10007,6 @@
         </w:rPr>
         <w:tab/>
       </w:r>
-      <w:proofErr w:type="spellStart"/>
       <w:r>
         <w:rPr>
           <w:rFonts w:ascii="Courier" w:hAnsi="Courier" w:cstheme="minorHAnsi"/>
@@ -11636,21 +10019,12 @@
         </w:rPr>
         <w:t>ows.push</w:t>
       </w:r>
-      <w:proofErr w:type="spellEnd"/>
-      <w:r>
-        <w:rPr>
-          <w:rFonts w:ascii="Courier" w:hAnsi="Courier" w:cstheme="minorHAnsi"/>
-        </w:rPr>
-        <w:t>(</w:t>
-      </w:r>
-      <w:proofErr w:type="spellStart"/>
-      <w:r>
-        <w:rPr>
-          <w:rFonts w:ascii="Courier" w:hAnsi="Courier" w:cstheme="minorHAnsi"/>
-        </w:rPr>
-        <w:t>tableRow</w:t>
-      </w:r>
-      <w:proofErr w:type="spellEnd"/>
+      <w:r>
+        <w:rPr>
+          <w:rFonts w:ascii="Courier" w:hAnsi="Courier" w:cstheme="minorHAnsi"/>
+        </w:rPr>
+        <w:t>(tableRow</w:t>
+      </w:r>
       <w:r>
         <w:rPr>
           <w:rFonts w:ascii="Courier" w:hAnsi="Courier" w:cstheme="minorHAnsi"/>
@@ -11687,8 +10061,6 @@
         <w:tab/>
         <w:t xml:space="preserve">return </w:t>
       </w:r>
-      <w:proofErr w:type="spellStart"/>
-      <w:proofErr w:type="gramStart"/>
       <w:r>
         <w:rPr>
           <w:rFonts w:ascii="Courier" w:hAnsi="Courier" w:cstheme="minorHAnsi"/>
@@ -11701,8 +10073,6 @@
         </w:rPr>
         <w:t>ows</w:t>
       </w:r>
-      <w:proofErr w:type="spellEnd"/>
-      <w:proofErr w:type="gramEnd"/>
     </w:p>
     <w:p>
       <w:pPr>
@@ -11738,56 +10108,24 @@
         </w:rPr>
         <w:t xml:space="preserve">b. Once you have added the </w:t>
       </w:r>
-      <w:proofErr w:type="spellStart"/>
       <w:r>
         <w:rPr>
           <w:rFonts w:ascii="Courier" w:hAnsi="Courier" w:cstheme="minorHAnsi"/>
         </w:rPr>
         <w:t>harvestReportRows</w:t>
       </w:r>
-      <w:proofErr w:type="spellEnd"/>
-      <w:r>
-        <w:rPr>
-          <w:rFonts w:asciiTheme="minorHAnsi" w:hAnsiTheme="minorHAnsi" w:cstheme="minorHAnsi"/>
-        </w:rPr>
-        <w:t xml:space="preserve"> computed property, reload the </w:t>
-      </w:r>
-      <w:proofErr w:type="gramStart"/>
-      <w:r>
-        <w:rPr>
-          <w:rFonts w:asciiTheme="minorHAnsi" w:hAnsiTheme="minorHAnsi" w:cstheme="minorHAnsi"/>
-        </w:rPr>
-        <w:t>page</w:t>
-      </w:r>
-      <w:proofErr w:type="gramEnd"/>
-      <w:r>
-        <w:rPr>
-          <w:rFonts w:asciiTheme="minorHAnsi" w:hAnsiTheme="minorHAnsi" w:cstheme="minorHAnsi"/>
-        </w:rPr>
-        <w:t xml:space="preserve"> and use the Vue </w:t>
-      </w:r>
-      <w:proofErr w:type="spellStart"/>
-      <w:r>
-        <w:rPr>
-          <w:rFonts w:asciiTheme="minorHAnsi" w:hAnsiTheme="minorHAnsi" w:cstheme="minorHAnsi"/>
-        </w:rPr>
-        <w:t>DevTools</w:t>
-      </w:r>
-      <w:proofErr w:type="spellEnd"/>
-      <w:r>
-        <w:rPr>
-          <w:rFonts w:asciiTheme="minorHAnsi" w:hAnsiTheme="minorHAnsi" w:cstheme="minorHAnsi"/>
-        </w:rPr>
-        <w:t xml:space="preserve"> to check that it is working.  You should see the </w:t>
-      </w:r>
-      <w:proofErr w:type="spellStart"/>
+      <w:r>
+        <w:rPr>
+          <w:rFonts w:asciiTheme="minorHAnsi" w:hAnsiTheme="minorHAnsi" w:cstheme="minorHAnsi"/>
+        </w:rPr>
+        <w:t xml:space="preserve"> computed property, reload the page and use the Vue DevTools to check that it is working.  You should see the </w:t>
+      </w:r>
       <w:r>
         <w:rPr>
           <w:rFonts w:ascii="Courier" w:hAnsi="Courier" w:cstheme="minorHAnsi"/>
         </w:rPr>
         <w:t>harvestReportRows</w:t>
       </w:r>
-      <w:proofErr w:type="spellEnd"/>
       <w:r>
         <w:rPr>
           <w:rFonts w:asciiTheme="minorHAnsi" w:hAnsiTheme="minorHAnsi" w:cstheme="minorHAnsi"/>
@@ -11833,16 +10171,32 @@
         <w:rPr>
           <w:rFonts w:asciiTheme="minorHAnsi" w:hAnsiTheme="minorHAnsi" w:cstheme="minorHAnsi"/>
         </w:rPr>
-        <w:t>pdate the Vue directives (</w:t>
-      </w:r>
-      <w:proofErr w:type="gramStart"/>
-      <w:r>
-        <w:rPr>
-          <w:rFonts w:asciiTheme="minorHAnsi" w:hAnsiTheme="minorHAnsi" w:cstheme="minorHAnsi"/>
-        </w:rPr>
-        <w:t>e.g.</w:t>
-      </w:r>
-      <w:proofErr w:type="gramEnd"/>
+        <w:t xml:space="preserve">pdate the Vue directives (e.g. </w:t>
+      </w:r>
+      <w:r>
+        <w:rPr>
+          <w:rFonts w:ascii="Courier" w:hAnsi="Courier" w:cstheme="minorHAnsi"/>
+        </w:rPr>
+        <w:t xml:space="preserve">v-if </w:t>
+      </w:r>
+      <w:r>
+        <w:rPr>
+          <w:rFonts w:asciiTheme="minorHAnsi" w:hAnsiTheme="minorHAnsi" w:cstheme="minorHAnsi"/>
+        </w:rPr>
+        <w:t xml:space="preserve">and </w:t>
+      </w:r>
+      <w:r>
+        <w:rPr>
+          <w:rFonts w:ascii="Courier" w:hAnsi="Courier" w:cstheme="minorHAnsi"/>
+        </w:rPr>
+        <w:t>v-for</w:t>
+      </w:r>
+      <w:r>
+        <w:rPr>
+          <w:rFonts w:asciiTheme="minorHAnsi" w:hAnsiTheme="minorHAnsi" w:cstheme="minorHAnsi"/>
+        </w:rPr>
+        <w:t>) in the HTML that generates your Harvest Report table so that</w:t>
+      </w:r>
       <w:r>
         <w:rPr>
           <w:rFonts w:asciiTheme="minorHAnsi" w:hAnsiTheme="minorHAnsi" w:cstheme="minorHAnsi"/>
@@ -11851,27 +10205,15 @@
       </w:r>
       <w:r>
         <w:rPr>
-          <w:rFonts w:ascii="Courier" w:hAnsi="Courier" w:cstheme="minorHAnsi"/>
-        </w:rPr>
-        <w:t xml:space="preserve">v-if </w:t>
-      </w:r>
-      <w:r>
-        <w:rPr>
-          <w:rFonts w:asciiTheme="minorHAnsi" w:hAnsiTheme="minorHAnsi" w:cstheme="minorHAnsi"/>
-        </w:rPr>
-        <w:t xml:space="preserve">and </w:t>
-      </w:r>
-      <w:r>
-        <w:rPr>
-          <w:rFonts w:ascii="Courier" w:hAnsi="Courier" w:cstheme="minorHAnsi"/>
-        </w:rPr>
-        <w:t>v-for</w:t>
-      </w:r>
-      <w:r>
-        <w:rPr>
-          <w:rFonts w:asciiTheme="minorHAnsi" w:hAnsiTheme="minorHAnsi" w:cstheme="minorHAnsi"/>
-        </w:rPr>
-        <w:t>) in the HTML that generates your Harvest Report table so that</w:t>
+          <w:rFonts w:asciiTheme="minorHAnsi" w:hAnsiTheme="minorHAnsi" w:cstheme="minorHAnsi"/>
+        </w:rPr>
+        <w:t>the</w:t>
+      </w:r>
+      <w:r>
+        <w:rPr>
+          <w:rFonts w:asciiTheme="minorHAnsi" w:hAnsiTheme="minorHAnsi" w:cstheme="minorHAnsi"/>
+        </w:rPr>
+        <w:t xml:space="preserve"> data in the</w:t>
       </w:r>
       <w:r>
         <w:rPr>
@@ -11881,30 +10223,10 @@
       </w:r>
       <w:r>
         <w:rPr>
-          <w:rFonts w:asciiTheme="minorHAnsi" w:hAnsiTheme="minorHAnsi" w:cstheme="minorHAnsi"/>
-        </w:rPr>
-        <w:t>the</w:t>
-      </w:r>
-      <w:r>
-        <w:rPr>
-          <w:rFonts w:asciiTheme="minorHAnsi" w:hAnsiTheme="minorHAnsi" w:cstheme="minorHAnsi"/>
-        </w:rPr>
-        <w:t xml:space="preserve"> data in the</w:t>
-      </w:r>
-      <w:r>
-        <w:rPr>
-          <w:rFonts w:asciiTheme="minorHAnsi" w:hAnsiTheme="minorHAnsi" w:cstheme="minorHAnsi"/>
-        </w:rPr>
-        <w:t xml:space="preserve"> </w:t>
-      </w:r>
-      <w:proofErr w:type="spellStart"/>
-      <w:r>
-        <w:rPr>
           <w:rFonts w:ascii="Courier" w:hAnsi="Courier" w:cstheme="minorHAnsi"/>
         </w:rPr>
         <w:t>harvestReportRows</w:t>
       </w:r>
-      <w:proofErr w:type="spellEnd"/>
       <w:r>
         <w:rPr>
           <w:rFonts w:asciiTheme="minorHAnsi" w:hAnsiTheme="minorHAnsi" w:cstheme="minorHAnsi"/>
@@ -12089,14 +10411,12 @@
         </w:rPr>
         <w:t xml:space="preserve">Add code to the </w:t>
       </w:r>
-      <w:proofErr w:type="spellStart"/>
       <w:r>
         <w:rPr>
           <w:rFonts w:ascii="Courier" w:hAnsi="Courier" w:cstheme="minorHAnsi"/>
         </w:rPr>
         <w:t>harvestReportRows</w:t>
       </w:r>
-      <w:proofErr w:type="spellEnd"/>
       <w:r>
         <w:rPr>
           <w:rFonts w:asciiTheme="minorHAnsi" w:hAnsiTheme="minorHAnsi" w:cstheme="minorHAnsi"/>
@@ -12181,14 +10501,12 @@
         </w:rPr>
         <w:t xml:space="preserve"> to the </w:t>
       </w:r>
-      <w:proofErr w:type="spellStart"/>
       <w:r>
         <w:rPr>
           <w:rFonts w:ascii="Courier" w:hAnsi="Courier" w:cstheme="minorHAnsi"/>
         </w:rPr>
         <w:t>tableRow</w:t>
       </w:r>
-      <w:proofErr w:type="spellEnd"/>
       <w:r>
         <w:rPr>
           <w:rFonts w:asciiTheme="minorHAnsi" w:hAnsiTheme="minorHAnsi" w:cstheme="minorHAnsi"/>
@@ -12205,21 +10523,7 @@
         <w:rPr>
           <w:rFonts w:asciiTheme="minorHAnsi" w:hAnsiTheme="minorHAnsi" w:cstheme="minorHAnsi"/>
         </w:rPr>
-        <w:t xml:space="preserve">Hint: Use </w:t>
-      </w:r>
-      <w:proofErr w:type="spellStart"/>
-      <w:r>
-        <w:rPr>
-          <w:rFonts w:asciiTheme="minorHAnsi" w:hAnsiTheme="minorHAnsi" w:cstheme="minorHAnsi"/>
-        </w:rPr>
-        <w:t>Hoppscotch</w:t>
-      </w:r>
-      <w:proofErr w:type="spellEnd"/>
-      <w:r>
-        <w:rPr>
-          <w:rFonts w:asciiTheme="minorHAnsi" w:hAnsiTheme="minorHAnsi" w:cstheme="minorHAnsi"/>
-        </w:rPr>
-        <w:t xml:space="preserve"> to fetch a harvest log </w:t>
+        <w:t xml:space="preserve">Hint: Use Hoppscotch to fetch a harvest log </w:t>
       </w:r>
       <w:r>
         <w:rPr>
@@ -12297,14 +10601,12 @@
         </w:rPr>
         <w:t xml:space="preserve">Add code to the </w:t>
       </w:r>
-      <w:proofErr w:type="spellStart"/>
       <w:r>
         <w:rPr>
           <w:rFonts w:ascii="Courier" w:hAnsi="Courier" w:cstheme="minorHAnsi"/>
         </w:rPr>
         <w:t>harvestReportRows</w:t>
       </w:r>
-      <w:proofErr w:type="spellEnd"/>
       <w:r>
         <w:rPr>
           <w:rFonts w:asciiTheme="minorHAnsi" w:hAnsiTheme="minorHAnsi" w:cstheme="minorHAnsi"/>
@@ -12457,21 +10759,7 @@
         <w:rPr>
           <w:rFonts w:asciiTheme="minorHAnsi" w:hAnsiTheme="minorHAnsi" w:cstheme="minorHAnsi"/>
         </w:rPr>
-        <w:t xml:space="preserve"> property, but that there is no property that gives just the name of the crop. </w:t>
-      </w:r>
-      <w:proofErr w:type="gramStart"/>
-      <w:r>
-        <w:rPr>
-          <w:rFonts w:asciiTheme="minorHAnsi" w:hAnsiTheme="minorHAnsi" w:cstheme="minorHAnsi"/>
-        </w:rPr>
-        <w:t>So</w:t>
-      </w:r>
-      <w:proofErr w:type="gramEnd"/>
-      <w:r>
-        <w:rPr>
-          <w:rFonts w:asciiTheme="minorHAnsi" w:hAnsiTheme="minorHAnsi" w:cstheme="minorHAnsi"/>
-        </w:rPr>
-        <w:t xml:space="preserve"> it might be tempting to use a substring operation to extract the crop name from the </w:t>
+        <w:t xml:space="preserve"> property, but that there is no property that gives just the name of the crop. So it might be tempting to use a substring operation to extract the crop name from the </w:t>
       </w:r>
       <w:r>
         <w:rPr>
@@ -12483,21 +10771,7 @@
         <w:rPr>
           <w:rFonts w:asciiTheme="minorHAnsi" w:hAnsiTheme="minorHAnsi" w:cstheme="minorHAnsi"/>
         </w:rPr>
-        <w:t xml:space="preserve"> property and use that in the table. But there are </w:t>
-      </w:r>
-      <w:proofErr w:type="gramStart"/>
-      <w:r>
-        <w:rPr>
-          <w:rFonts w:asciiTheme="minorHAnsi" w:hAnsiTheme="minorHAnsi" w:cstheme="minorHAnsi"/>
-        </w:rPr>
-        <w:t>a number of</w:t>
-      </w:r>
-      <w:proofErr w:type="gramEnd"/>
-      <w:r>
-        <w:rPr>
-          <w:rFonts w:asciiTheme="minorHAnsi" w:hAnsiTheme="minorHAnsi" w:cstheme="minorHAnsi"/>
-        </w:rPr>
-        <w:t xml:space="preserve"> reasons for not doing that. The main one is that because logs can be edited after creation, the crop name in the log may not match the actual crop that was planted.</w:t>
+        <w:t xml:space="preserve"> property and use that in the table. But there are a number of reasons for not doing that. The main one is that because logs can be edited after creation, the crop name in the log may not match the actual crop that was planted.</w:t>
       </w:r>
     </w:p>
     <w:p>
@@ -12543,22 +10817,12 @@
         </w:rPr>
         <w:t xml:space="preserve">is to use the </w:t>
       </w:r>
-      <w:proofErr w:type="spellStart"/>
-      <w:proofErr w:type="gramStart"/>
-      <w:r>
-        <w:rPr>
-          <w:rFonts w:ascii="Courier" w:hAnsi="Courier" w:cstheme="minorHAnsi"/>
-        </w:rPr>
-        <w:t>data.crop</w:t>
-      </w:r>
-      <w:proofErr w:type="gramEnd"/>
-      <w:r>
-        <w:rPr>
-          <w:rFonts w:ascii="Courier" w:hAnsi="Courier" w:cstheme="minorHAnsi"/>
-        </w:rPr>
-        <w:t>_tid</w:t>
-      </w:r>
-      <w:proofErr w:type="spellEnd"/>
+      <w:r>
+        <w:rPr>
+          <w:rFonts w:ascii="Courier" w:hAnsi="Courier" w:cstheme="minorHAnsi"/>
+        </w:rPr>
+        <w:t>data.crop_tid</w:t>
+      </w:r>
       <w:r>
         <w:rPr>
           <w:rFonts w:asciiTheme="minorHAnsi" w:hAnsiTheme="minorHAnsi" w:cstheme="minorHAnsi"/>
@@ -12601,7 +10865,6 @@
         </w:rPr>
         <w:t xml:space="preserve"> to convert the </w:t>
       </w:r>
-      <w:proofErr w:type="spellStart"/>
       <w:r>
         <w:rPr>
           <w:rFonts w:ascii="Courier" w:hAnsi="Courier" w:cstheme="minorHAnsi"/>
@@ -12620,7 +10883,6 @@
         </w:rPr>
         <w:t>tid</w:t>
       </w:r>
-      <w:proofErr w:type="spellEnd"/>
       <w:r>
         <w:rPr>
           <w:rFonts w:asciiTheme="minorHAnsi" w:hAnsiTheme="minorHAnsi" w:cstheme="minorHAnsi"/>
@@ -12663,33 +10925,17 @@
         </w:rPr>
         <w:t xml:space="preserve">used the </w:t>
       </w:r>
-      <w:proofErr w:type="spellStart"/>
       <w:r>
         <w:rPr>
           <w:rFonts w:ascii="Courier" w:hAnsi="Courier" w:cstheme="minorHAnsi"/>
         </w:rPr>
         <w:t>getIDToCropMap</w:t>
       </w:r>
-      <w:proofErr w:type="spellEnd"/>
-      <w:r>
-        <w:rPr>
-          <w:rFonts w:asciiTheme="minorHAnsi" w:hAnsiTheme="minorHAnsi" w:cstheme="minorHAnsi"/>
-        </w:rPr>
-        <w:t xml:space="preserve"> function in the </w:t>
-      </w:r>
-      <w:proofErr w:type="spellStart"/>
-      <w:r>
-        <w:rPr>
-          <w:rFonts w:asciiTheme="minorHAnsi" w:hAnsiTheme="minorHAnsi" w:cstheme="minorHAnsi"/>
-        </w:rPr>
-        <w:t>FarmOSAPI</w:t>
-      </w:r>
-      <w:proofErr w:type="spellEnd"/>
-      <w:r>
-        <w:rPr>
-          <w:rFonts w:asciiTheme="minorHAnsi" w:hAnsiTheme="minorHAnsi" w:cstheme="minorHAnsi"/>
-        </w:rPr>
-        <w:t xml:space="preserve"> library to request this map and then </w:t>
+      <w:r>
+        <w:rPr>
+          <w:rFonts w:asciiTheme="minorHAnsi" w:hAnsiTheme="minorHAnsi" w:cstheme="minorHAnsi"/>
+        </w:rPr>
+        <w:t xml:space="preserve"> function in the FarmOSAPI library to request this map and then </w:t>
       </w:r>
       <w:r>
         <w:rPr>
@@ -12821,14 +11067,7 @@
         <w:rPr>
           <w:rFonts w:ascii="Courier" w:hAnsi="Courier" w:cstheme="minorHAnsi"/>
         </w:rPr>
-        <w:t xml:space="preserve"> </w:t>
-      </w:r>
-      <w:proofErr w:type="spellStart"/>
-      <w:r>
-        <w:rPr>
-          <w:rFonts w:ascii="Courier" w:hAnsi="Courier" w:cstheme="minorHAnsi"/>
-        </w:rPr>
-        <w:t>this.</w:t>
+        <w:t xml:space="preserve"> this.</w:t>
       </w:r>
       <w:r>
         <w:rPr>
@@ -12841,37 +11080,14 @@
         <w:rPr>
           <w:rFonts w:ascii="Courier" w:hAnsi="Courier" w:cstheme="minorHAnsi"/>
         </w:rPr>
-        <w:t>.get</w:t>
-      </w:r>
-      <w:proofErr w:type="spellEnd"/>
-      <w:r>
-        <w:rPr>
-          <w:rFonts w:ascii="Courier" w:hAnsi="Courier" w:cstheme="minorHAnsi"/>
-        </w:rPr>
-        <w:t>(</w:t>
-      </w:r>
-      <w:proofErr w:type="spellStart"/>
-      <w:r>
-        <w:rPr>
-          <w:rFonts w:ascii="Courier" w:hAnsi="Courier" w:cstheme="minorHAnsi"/>
-        </w:rPr>
-        <w:t>log.</w:t>
-      </w:r>
-      <w:proofErr w:type="gramStart"/>
-      <w:r>
-        <w:rPr>
-          <w:rFonts w:ascii="Courier" w:hAnsi="Courier" w:cstheme="minorHAnsi"/>
-        </w:rPr>
-        <w:t>data.crop</w:t>
-      </w:r>
-      <w:proofErr w:type="gramEnd"/>
-      <w:r>
-        <w:rPr>
-          <w:rFonts w:ascii="Courier" w:hAnsi="Courier" w:cstheme="minorHAnsi"/>
-        </w:rPr>
-        <w:t>_tid</w:t>
-      </w:r>
-      <w:proofErr w:type="spellEnd"/>
+        <w:t>.get(</w:t>
+      </w:r>
+      <w:r>
+        <w:rPr>
+          <w:rFonts w:ascii="Courier" w:hAnsi="Courier" w:cstheme="minorHAnsi"/>
+        </w:rPr>
+        <w:t>log.data.crop_tid</w:t>
+      </w:r>
       <w:r>
         <w:rPr>
           <w:rFonts w:ascii="Courier" w:hAnsi="Courier" w:cstheme="minorHAnsi"/>
@@ -12924,19 +11140,11 @@
         </w:rPr>
         <w:t xml:space="preserve">. </w:t>
       </w:r>
-      <w:proofErr w:type="gramStart"/>
-      <w:r>
-        <w:rPr>
-          <w:rFonts w:asciiTheme="minorHAnsi" w:hAnsiTheme="minorHAnsi"/>
-        </w:rPr>
-        <w:t>All of</w:t>
-      </w:r>
-      <w:proofErr w:type="gramEnd"/>
-      <w:r>
-        <w:rPr>
-          <w:rFonts w:asciiTheme="minorHAnsi" w:hAnsiTheme="minorHAnsi"/>
-        </w:rPr>
-        <w:t xml:space="preserve"> the columns in your </w:t>
+      <w:r>
+        <w:rPr>
+          <w:rFonts w:asciiTheme="minorHAnsi" w:hAnsiTheme="minorHAnsi"/>
+        </w:rPr>
+        <w:t xml:space="preserve">All of the columns in your </w:t>
       </w:r>
       <w:r>
         <w:rPr>
@@ -12954,69 +11162,27 @@
         <w:rPr>
           <w:rFonts w:asciiTheme="minorHAnsi" w:hAnsiTheme="minorHAnsi"/>
         </w:rPr>
-        <w:t xml:space="preserve"> the date is still being shown as a timestamp instead of a nice human readable date. The </w:t>
-      </w:r>
-      <w:proofErr w:type="spellStart"/>
-      <w:r>
-        <w:rPr>
-          <w:rFonts w:asciiTheme="minorHAnsi" w:hAnsiTheme="minorHAnsi"/>
-        </w:rPr>
-        <w:t>dayjs</w:t>
-      </w:r>
-      <w:proofErr w:type="spellEnd"/>
-      <w:r>
-        <w:rPr>
-          <w:rFonts w:asciiTheme="minorHAnsi" w:hAnsiTheme="minorHAnsi"/>
-        </w:rPr>
-        <w:t xml:space="preserve"> library that we used to convert the dates to timestamps earlier also provides a way to convert timestamps back to dates.</w:t>
-      </w:r>
-    </w:p>
-    <w:p>
-      <w:pPr>
-        <w:rPr>
-          <w:rFonts w:asciiTheme="minorHAnsi" w:hAnsiTheme="minorHAnsi"/>
-        </w:rPr>
-      </w:pPr>
-    </w:p>
-    <w:p>
-      <w:pPr>
-        <w:rPr>
-          <w:rFonts w:asciiTheme="minorHAnsi" w:hAnsiTheme="minorHAnsi"/>
-        </w:rPr>
-      </w:pPr>
-      <w:r>
-        <w:rPr>
-          <w:rFonts w:asciiTheme="minorHAnsi" w:hAnsiTheme="minorHAnsi"/>
-        </w:rPr>
-        <w:t xml:space="preserve">The </w:t>
-      </w:r>
-      <w:proofErr w:type="spellStart"/>
-      <w:r>
-        <w:rPr>
-          <w:rFonts w:asciiTheme="minorHAnsi" w:hAnsiTheme="minorHAnsi"/>
-        </w:rPr>
-        <w:t>dayjs</w:t>
-      </w:r>
-      <w:proofErr w:type="spellEnd"/>
-      <w:r>
-        <w:rPr>
-          <w:rFonts w:asciiTheme="minorHAnsi" w:hAnsiTheme="minorHAnsi"/>
-        </w:rPr>
-        <w:t xml:space="preserve"> library that we used to convert the date to a timestamp can also help us convert timestamps to dates.  The following pages in the </w:t>
-      </w:r>
-      <w:proofErr w:type="spellStart"/>
-      <w:r>
-        <w:rPr>
-          <w:rFonts w:asciiTheme="minorHAnsi" w:hAnsiTheme="minorHAnsi"/>
-        </w:rPr>
-        <w:t>dayjs</w:t>
-      </w:r>
-      <w:proofErr w:type="spellEnd"/>
-      <w:r>
-        <w:rPr>
-          <w:rFonts w:asciiTheme="minorHAnsi" w:hAnsiTheme="minorHAnsi"/>
-        </w:rPr>
-        <w:t xml:space="preserve"> documentation will help:</w:t>
+        <w:t xml:space="preserve"> the date is still being shown as a timestamp instead of a nice human readable date. The dayjs library that we used to convert the dates to timestamps earlier also provides a way to convert timestamps back to dates.</w:t>
+      </w:r>
+    </w:p>
+    <w:p>
+      <w:pPr>
+        <w:rPr>
+          <w:rFonts w:asciiTheme="minorHAnsi" w:hAnsiTheme="minorHAnsi"/>
+        </w:rPr>
+      </w:pPr>
+    </w:p>
+    <w:p>
+      <w:pPr>
+        <w:rPr>
+          <w:rFonts w:asciiTheme="minorHAnsi" w:hAnsiTheme="minorHAnsi"/>
+        </w:rPr>
+      </w:pPr>
+      <w:r>
+        <w:rPr>
+          <w:rFonts w:asciiTheme="minorHAnsi" w:hAnsiTheme="minorHAnsi"/>
+        </w:rPr>
+        <w:t>The dayjs library that we used to convert the date to a timestamp can also help us convert timestamps to dates.  The following pages in the dayjs documentation will help:</w:t>
       </w:r>
     </w:p>
     <w:p>
@@ -13120,14 +11286,12 @@
         </w:rPr>
         <w:t xml:space="preserve">in the </w:t>
       </w:r>
-      <w:proofErr w:type="spellStart"/>
       <w:r>
         <w:rPr>
           <w:rFonts w:ascii="Courier" w:hAnsi="Courier" w:cstheme="minorHAnsi"/>
         </w:rPr>
         <w:t>harvestReportRows</w:t>
       </w:r>
-      <w:proofErr w:type="spellEnd"/>
       <w:r>
         <w:rPr>
           <w:rFonts w:asciiTheme="minorHAnsi" w:hAnsiTheme="minorHAnsi" w:cstheme="minorHAnsi"/>
@@ -13363,14 +11527,12 @@
         </w:rPr>
         <w:t xml:space="preserve"> </w:t>
       </w:r>
-      <w:proofErr w:type="spellStart"/>
       <w:r>
         <w:rPr>
           <w:rFonts w:ascii="Courier" w:hAnsi="Courier" w:cstheme="minorHAnsi"/>
         </w:rPr>
         <w:t>harvestReportRows</w:t>
       </w:r>
-      <w:proofErr w:type="spellEnd"/>
       <w:r>
         <w:rPr>
           <w:rFonts w:asciiTheme="minorHAnsi" w:hAnsiTheme="minorHAnsi" w:cstheme="minorHAnsi"/>
@@ -13566,19 +11728,11 @@
         </w:rPr>
         <w:t xml:space="preserve"> try the following exercises.  </w:t>
       </w:r>
-      <w:proofErr w:type="gramStart"/>
-      <w:r>
-        <w:rPr>
-          <w:rFonts w:asciiTheme="minorHAnsi" w:hAnsiTheme="minorHAnsi" w:cstheme="minorHAnsi"/>
-        </w:rPr>
-        <w:t>All of</w:t>
-      </w:r>
-      <w:proofErr w:type="gramEnd"/>
-      <w:r>
-        <w:rPr>
-          <w:rFonts w:asciiTheme="minorHAnsi" w:hAnsiTheme="minorHAnsi" w:cstheme="minorHAnsi"/>
-        </w:rPr>
-        <w:t xml:space="preserve"> the challenges in this spike are optional.  </w:t>
+      <w:r>
+        <w:rPr>
+          <w:rFonts w:asciiTheme="minorHAnsi" w:hAnsiTheme="minorHAnsi" w:cstheme="minorHAnsi"/>
+        </w:rPr>
+        <w:t xml:space="preserve">All of the challenges in this spike are optional.  </w:t>
       </w:r>
       <w:r>
         <w:rPr>
@@ -13711,14 +11865,12 @@
         </w:rPr>
         <w:t xml:space="preserve">each click.  This is because each click generates a new API request via the </w:t>
       </w:r>
-      <w:proofErr w:type="spellStart"/>
       <w:r>
         <w:rPr>
           <w:rFonts w:ascii="Courier" w:hAnsi="Courier" w:cstheme="minorHAnsi"/>
         </w:rPr>
         <w:t>getAllPages</w:t>
       </w:r>
-      <w:proofErr w:type="spellEnd"/>
       <w:r>
         <w:rPr>
           <w:rFonts w:asciiTheme="minorHAnsi" w:hAnsiTheme="minorHAnsi" w:cstheme="minorHAnsi"/>
@@ -13897,14 +12049,12 @@
         </w:rPr>
         <w:t xml:space="preserve">Add code to the </w:t>
       </w:r>
-      <w:proofErr w:type="spellStart"/>
       <w:r>
         <w:rPr>
           <w:rFonts w:ascii="Courier" w:hAnsi="Courier" w:cstheme="minorHAnsi"/>
         </w:rPr>
         <w:t>harvestReportRows</w:t>
       </w:r>
-      <w:proofErr w:type="spellEnd"/>
       <w:r>
         <w:rPr>
           <w:rFonts w:asciiTheme="minorHAnsi" w:hAnsiTheme="minorHAnsi" w:cstheme="minorHAnsi"/>
@@ -13959,35 +12109,7 @@
         <w:rPr>
           <w:rFonts w:asciiTheme="minorHAnsi" w:hAnsiTheme="minorHAnsi" w:cstheme="minorHAnsi"/>
         </w:rPr>
-        <w:t>It is possible to enter incomplete dates into the start or end date fields (</w:t>
-      </w:r>
-      <w:proofErr w:type="gramStart"/>
-      <w:r>
-        <w:rPr>
-          <w:rFonts w:asciiTheme="minorHAnsi" w:hAnsiTheme="minorHAnsi" w:cstheme="minorHAnsi"/>
-        </w:rPr>
-        <w:t>e.g.</w:t>
-      </w:r>
-      <w:proofErr w:type="gramEnd"/>
-      <w:r>
-        <w:rPr>
-          <w:rFonts w:asciiTheme="minorHAnsi" w:hAnsiTheme="minorHAnsi" w:cstheme="minorHAnsi"/>
-        </w:rPr>
-        <w:t xml:space="preserve"> mm/05/2019 or mm/dd/</w:t>
-      </w:r>
-      <w:proofErr w:type="spellStart"/>
-      <w:r>
-        <w:rPr>
-          <w:rFonts w:asciiTheme="minorHAnsi" w:hAnsiTheme="minorHAnsi" w:cstheme="minorHAnsi"/>
-        </w:rPr>
-        <w:t>yyyy</w:t>
-      </w:r>
-      <w:proofErr w:type="spellEnd"/>
-      <w:r>
-        <w:rPr>
-          <w:rFonts w:asciiTheme="minorHAnsi" w:hAnsiTheme="minorHAnsi" w:cstheme="minorHAnsi"/>
-        </w:rPr>
-        <w:t xml:space="preserve">).  Make it so that the “Generate Report” button is disabled if either of the data fields do not contain a valid date.  Hint: Try binding the </w:t>
+        <w:t xml:space="preserve">It is possible to enter incomplete dates into the start or end date fields (e.g. mm/05/2019 or mm/dd/yyyy).  Make it so that the “Generate Report” button is disabled if either of the data fields do not contain a valid date.  Hint: Try binding the </w:t>
       </w:r>
       <w:r>
         <w:rPr>
@@ -14069,14 +12191,7 @@
         <w:rPr>
           <w:rFonts w:asciiTheme="minorHAnsi" w:hAnsiTheme="minorHAnsi" w:cstheme="minorHAnsi"/>
         </w:rPr>
-        <w:t>In question #</w:t>
-      </w:r>
-      <w:proofErr w:type="gramStart"/>
-      <w:r>
-        <w:rPr>
-          <w:rFonts w:asciiTheme="minorHAnsi" w:hAnsiTheme="minorHAnsi" w:cstheme="minorHAnsi"/>
-        </w:rPr>
-        <w:t>27.</w:t>
+        <w:t>In question #27.</w:t>
       </w:r>
       <w:r>
         <w:rPr>
@@ -14084,7 +12199,6 @@
         </w:rPr>
         <w:t>f</w:t>
       </w:r>
-      <w:proofErr w:type="gramEnd"/>
       <w:r>
         <w:rPr>
           <w:rFonts w:asciiTheme="minorHAnsi" w:hAnsiTheme="minorHAnsi" w:cstheme="minorHAnsi"/>
@@ -14146,33 +12260,17 @@
         </w:rPr>
         <w:t xml:space="preserve"> then the index that you used would give the incorrect quantity object. To make the code less brittle, the </w:t>
       </w:r>
-      <w:proofErr w:type="spellStart"/>
       <w:r>
         <w:rPr>
           <w:rFonts w:ascii="Courier" w:hAnsi="Courier" w:cstheme="minorHAnsi"/>
         </w:rPr>
         <w:t>FarmOSAPI</w:t>
       </w:r>
-      <w:proofErr w:type="spellEnd"/>
-      <w:r>
-        <w:rPr>
-          <w:rFonts w:asciiTheme="minorHAnsi" w:hAnsiTheme="minorHAnsi" w:cstheme="minorHAnsi"/>
-        </w:rPr>
-        <w:t xml:space="preserve"> contains a helper method that will get a quantity object based on its label (</w:t>
-      </w:r>
-      <w:proofErr w:type="gramStart"/>
-      <w:r>
-        <w:rPr>
-          <w:rFonts w:asciiTheme="minorHAnsi" w:hAnsiTheme="minorHAnsi" w:cstheme="minorHAnsi"/>
-        </w:rPr>
-        <w:t>e.g.</w:t>
-      </w:r>
-      <w:proofErr w:type="gramEnd"/>
-      <w:r>
-        <w:rPr>
-          <w:rFonts w:asciiTheme="minorHAnsi" w:hAnsiTheme="minorHAnsi" w:cstheme="minorHAnsi"/>
-        </w:rPr>
-        <w:t xml:space="preserve"> “harvest”). Use the documentation for </w:t>
+      <w:r>
+        <w:rPr>
+          <w:rFonts w:asciiTheme="minorHAnsi" w:hAnsiTheme="minorHAnsi" w:cstheme="minorHAnsi"/>
+        </w:rPr>
+        <w:t xml:space="preserve"> contains a helper method that will get a quantity object based on its label (e.g. “harvest”). Use the documentation for </w:t>
       </w:r>
       <w:r>
         <w:rPr>
@@ -14180,14 +12278,12 @@
         </w:rPr>
         <w:t xml:space="preserve">the </w:t>
       </w:r>
-      <w:proofErr w:type="spellStart"/>
       <w:r>
         <w:rPr>
           <w:rFonts w:ascii="Courier" w:hAnsi="Courier" w:cstheme="minorHAnsi"/>
         </w:rPr>
         <w:t>FarmOSAPI</w:t>
       </w:r>
-      <w:proofErr w:type="spellEnd"/>
       <w:r>
         <w:rPr>
           <w:rFonts w:asciiTheme="minorHAnsi" w:hAnsiTheme="minorHAnsi" w:cstheme="minorHAnsi"/>
@@ -14200,14 +12296,12 @@
         </w:rPr>
         <w:t xml:space="preserve">to find and learn about this function. Then incorporate it into your </w:t>
       </w:r>
-      <w:proofErr w:type="spellStart"/>
       <w:r>
         <w:rPr>
           <w:rFonts w:ascii="Courier" w:hAnsi="Courier" w:cstheme="minorHAnsi"/>
         </w:rPr>
         <w:t>harvestReportRows</w:t>
       </w:r>
-      <w:proofErr w:type="spellEnd"/>
       <w:r>
         <w:rPr>
           <w:rFonts w:asciiTheme="minorHAnsi" w:hAnsiTheme="minorHAnsi" w:cstheme="minorHAnsi"/>
@@ -14316,21 +12410,7 @@
         <w:rPr>
           <w:rFonts w:asciiTheme="minorHAnsi" w:hAnsiTheme="minorHAnsi" w:cstheme="minorHAnsi"/>
         </w:rPr>
-        <w:t xml:space="preserve">b. Please comment on any </w:t>
-      </w:r>
-      <w:proofErr w:type="gramStart"/>
-      <w:r>
-        <w:rPr>
-          <w:rFonts w:asciiTheme="minorHAnsi" w:hAnsiTheme="minorHAnsi" w:cstheme="minorHAnsi"/>
-        </w:rPr>
-        <w:t>particular challenges</w:t>
-      </w:r>
-      <w:proofErr w:type="gramEnd"/>
-      <w:r>
-        <w:rPr>
-          <w:rFonts w:asciiTheme="minorHAnsi" w:hAnsiTheme="minorHAnsi" w:cstheme="minorHAnsi"/>
-        </w:rPr>
-        <w:t xml:space="preserve"> you faced in completing this activity.</w:t>
+        <w:t>b. Please comment on any particular challenges you faced in completing this activity.</w:t>
       </w:r>
     </w:p>
     <w:p>
@@ -14492,47 +12572,7 @@
           <w:sz w:val="18"/>
           <w:szCs w:val="18"/>
         </w:rPr>
-        <w:t>Creative Commons Attribution-</w:t>
-      </w:r>
-      <w:proofErr w:type="spellStart"/>
-      <w:r>
-        <w:rPr>
-          <w:rStyle w:val="Hyperlink"/>
-          <w:color w:val="049CCF"/>
-          <w:sz w:val="18"/>
-          <w:szCs w:val="18"/>
-        </w:rPr>
-        <w:t>NonCommercial</w:t>
-      </w:r>
-      <w:proofErr w:type="spellEnd"/>
-      <w:r>
-        <w:rPr>
-          <w:rStyle w:val="Hyperlink"/>
-          <w:color w:val="049CCF"/>
-          <w:sz w:val="18"/>
-          <w:szCs w:val="18"/>
-        </w:rPr>
-        <w:t>-</w:t>
-      </w:r>
-      <w:proofErr w:type="spellStart"/>
-      <w:r>
-        <w:rPr>
-          <w:rStyle w:val="Hyperlink"/>
-          <w:color w:val="049CCF"/>
-          <w:sz w:val="18"/>
-          <w:szCs w:val="18"/>
-        </w:rPr>
-        <w:t>ShareAlike</w:t>
-      </w:r>
-      <w:proofErr w:type="spellEnd"/>
-      <w:r>
-        <w:rPr>
-          <w:rStyle w:val="Hyperlink"/>
-          <w:color w:val="049CCF"/>
-          <w:sz w:val="18"/>
-          <w:szCs w:val="18"/>
-        </w:rPr>
-        <w:t xml:space="preserve"> 4.0 International License</w:t>
+        <w:t>Creative Commons Attribution-NonCommercial-ShareAlike 4.0 International License</w:t>
       </w:r>
     </w:hyperlink>
     <w:r>

</xml_diff>